<commit_message>
feat: service generate preventif  pdf and upload to odoo
</commit_message>
<xml_diff>
--- a/templates/template_preventif.docx
+++ b/templates/template_preventif.docx
@@ -1,6 +1,6 @@
 
 <file path=word/document.xml><?xml version="1.0" encoding="utf-8"?>
-<w:document xmlns:wpc="http://schemas.microsoft.com/office/word/2010/wordprocessingCanvas" xmlns:cx="http://schemas.microsoft.com/office/drawing/2014/chartex" xmlns:cx1="http://schemas.microsoft.com/office/drawing/2015/9/8/chartex" xmlns:cx2="http://schemas.microsoft.com/office/drawing/2015/10/21/chartex" xmlns:cx3="http://schemas.microsoft.com/office/drawing/2016/5/9/chartex" xmlns:cx4="http://schemas.microsoft.com/office/drawing/2016/5/10/chartex" xmlns:cx5="http://schemas.microsoft.com/office/drawing/2016/5/11/chartex" xmlns:cx6="http://schemas.microsoft.com/office/drawing/2016/5/12/chartex" xmlns:cx7="http://schemas.microsoft.com/office/drawing/2016/5/13/chartex" xmlns:cx8="http://schemas.microsoft.com/office/drawing/2016/5/14/chartex" xmlns:mc="http://schemas.openxmlformats.org/markup-compatibility/2006" xmlns:aink="http://schemas.microsoft.com/office/drawing/2016/ink" xmlns:am3d="http://schemas.microsoft.com/office/drawing/2017/model3d" xmlns:o="urn:schemas-microsoft-com:office:office" xmlns:r="http://schemas.openxmlformats.org/officeDocument/2006/relationships" xmlns:m="http://schemas.openxmlformats.org/officeDocument/2006/math" xmlns:v="urn:schemas-microsoft-com:vml" xmlns:wp14="http://schemas.microsoft.com/office/word/2010/wordprocessingDrawing" xmlns:wp="http://schemas.openxmlformats.org/drawingml/2006/wordprocessingDrawing" xmlns:w10="urn:schemas-microsoft-com:office:word" xmlns:w="http://schemas.openxmlformats.org/wordprocessingml/2006/main" xmlns:w14="http://schemas.microsoft.com/office/word/2010/wordml" xmlns:w15="http://schemas.microsoft.com/office/word/2012/wordml" xmlns:w16cex="http://schemas.microsoft.com/office/word/2018/wordml/cex" xmlns:w16cid="http://schemas.microsoft.com/office/word/2016/wordml/cid" xmlns:w16="http://schemas.microsoft.com/office/word/2018/wordml" xmlns:w16sdtdh="http://schemas.microsoft.com/office/word/2020/wordml/sdtdatahash" xmlns:w16se="http://schemas.microsoft.com/office/word/2015/wordml/symex" xmlns:wpg="http://schemas.microsoft.com/office/word/2010/wordprocessingGroup" xmlns:wpi="http://schemas.microsoft.com/office/word/2010/wordprocessingInk" xmlns:wne="http://schemas.microsoft.com/office/word/2006/wordml" xmlns:wps="http://schemas.microsoft.com/office/word/2010/wordprocessingShape" mc:Ignorable="w14 w15 w16se w16cid w16 w16cex w16sdtdh wp14">
+<w:document xmlns:wpc="http://schemas.microsoft.com/office/word/2010/wordprocessingCanvas" xmlns:cx="http://schemas.microsoft.com/office/drawing/2014/chartex" xmlns:cx1="http://schemas.microsoft.com/office/drawing/2015/9/8/chartex" xmlns:cx2="http://schemas.microsoft.com/office/drawing/2015/10/21/chartex" xmlns:cx3="http://schemas.microsoft.com/office/drawing/2016/5/9/chartex" xmlns:cx4="http://schemas.microsoft.com/office/drawing/2016/5/10/chartex" xmlns:cx5="http://schemas.microsoft.com/office/drawing/2016/5/11/chartex" xmlns:cx6="http://schemas.microsoft.com/office/drawing/2016/5/12/chartex" xmlns:cx7="http://schemas.microsoft.com/office/drawing/2016/5/13/chartex" xmlns:cx8="http://schemas.microsoft.com/office/drawing/2016/5/14/chartex" xmlns:mc="http://schemas.openxmlformats.org/markup-compatibility/2006" xmlns:aink="http://schemas.microsoft.com/office/drawing/2016/ink" xmlns:am3d="http://schemas.microsoft.com/office/drawing/2017/model3d" xmlns:o="urn:schemas-microsoft-com:office:office" xmlns:oel="http://schemas.microsoft.com/office/2019/extlst" xmlns:r="http://schemas.openxmlformats.org/officeDocument/2006/relationships" xmlns:m="http://schemas.openxmlformats.org/officeDocument/2006/math" xmlns:v="urn:schemas-microsoft-com:vml" xmlns:wp14="http://schemas.microsoft.com/office/word/2010/wordprocessingDrawing" xmlns:wp="http://schemas.openxmlformats.org/drawingml/2006/wordprocessingDrawing" xmlns:w10="urn:schemas-microsoft-com:office:word" xmlns:w="http://schemas.openxmlformats.org/wordprocessingml/2006/main" xmlns:w14="http://schemas.microsoft.com/office/word/2010/wordml" xmlns:w15="http://schemas.microsoft.com/office/word/2012/wordml" xmlns:w16cex="http://schemas.microsoft.com/office/word/2018/wordml/cex" xmlns:w16cid="http://schemas.microsoft.com/office/word/2016/wordml/cid" xmlns:w16="http://schemas.microsoft.com/office/word/2018/wordml" xmlns:w16du="http://schemas.microsoft.com/office/word/2023/wordml/word16du" xmlns:w16sdtdh="http://schemas.microsoft.com/office/word/2020/wordml/sdtdatahash" xmlns:w16sdtfl="http://schemas.microsoft.com/office/word/2024/wordml/sdtformatlock" xmlns:w16se="http://schemas.microsoft.com/office/word/2015/wordml/symex" xmlns:wpg="http://schemas.microsoft.com/office/word/2010/wordprocessingGroup" xmlns:wpi="http://schemas.microsoft.com/office/word/2010/wordprocessingInk" xmlns:wne="http://schemas.microsoft.com/office/word/2006/wordml" xmlns:wps="http://schemas.microsoft.com/office/word/2010/wordprocessingShape" mc:Ignorable="w14 w15 w16se w16cid w16 w16cex w16sdtdh w16sdtfl w16du wp14">
   <w:body>
     <w:p>
       <w:pPr>
@@ -191,29 +191,8 @@
           <w:rFonts w:asciiTheme="minorHAnsi" w:eastAsia="Basic" w:hAnsiTheme="minorHAnsi" w:cs="Basic"/>
           <w:sz w:val="24"/>
           <w:szCs w:val="24"/>
-          <w:lang w:val="en-US"/>
         </w:rPr>
-        <w:t>{</w:t>
-      </w:r>
-      <w:proofErr w:type="spellStart"/>
-      <w:r>
-        <w:rPr>
-          <w:rFonts w:asciiTheme="minorHAnsi" w:eastAsia="Basic" w:hAnsiTheme="minorHAnsi" w:cs="Basic"/>
-          <w:sz w:val="24"/>
-          <w:szCs w:val="24"/>
-          <w:lang w:val="en-US"/>
-        </w:rPr>
-        <w:t>tanggal</w:t>
-      </w:r>
-      <w:proofErr w:type="spellEnd"/>
-      <w:r>
-        <w:rPr>
-          <w:rFonts w:asciiTheme="minorHAnsi" w:eastAsia="Basic" w:hAnsiTheme="minorHAnsi" w:cs="Basic"/>
-          <w:sz w:val="24"/>
-          <w:szCs w:val="24"/>
-          <w:lang w:val="en-US"/>
-        </w:rPr>
-        <w:t>}</w:t>
+        <w:t>{tanggal}</w:t>
       </w:r>
       <w:r>
         <w:rPr>
@@ -275,7 +254,6 @@
         <w:tc>
           <w:tcPr>
             <w:tcW w:w="795" w:type="dxa"/>
-            <w:shd w:val="clear" w:color="auto" w:fill="auto"/>
             <w:tcMar>
               <w:top w:w="100" w:type="dxa"/>
               <w:left w:w="100" w:type="dxa"/>
@@ -317,7 +295,6 @@
         <w:tc>
           <w:tcPr>
             <w:tcW w:w="4607" w:type="dxa"/>
-            <w:shd w:val="clear" w:color="auto" w:fill="auto"/>
             <w:tcMar>
               <w:top w:w="100" w:type="dxa"/>
               <w:left w:w="100" w:type="dxa"/>
@@ -359,7 +336,6 @@
         <w:tc>
           <w:tcPr>
             <w:tcW w:w="1728" w:type="dxa"/>
-            <w:shd w:val="clear" w:color="auto" w:fill="auto"/>
             <w:tcMar>
               <w:top w:w="100" w:type="dxa"/>
               <w:left w:w="100" w:type="dxa"/>
@@ -401,7 +377,6 @@
         <w:tc>
           <w:tcPr>
             <w:tcW w:w="1728" w:type="dxa"/>
-            <w:shd w:val="clear" w:color="auto" w:fill="auto"/>
             <w:tcMar>
               <w:top w:w="100" w:type="dxa"/>
               <w:left w:w="100" w:type="dxa"/>
@@ -446,7 +421,6 @@
           <w:tcPr>
             <w:tcW w:w="795" w:type="dxa"/>
             <w:vMerge w:val="restart"/>
-            <w:shd w:val="clear" w:color="auto" w:fill="auto"/>
             <w:tcMar>
               <w:top w:w="100" w:type="dxa"/>
               <w:left w:w="100" w:type="dxa"/>
@@ -526,7 +500,6 @@
         <w:tc>
           <w:tcPr>
             <w:tcW w:w="1728" w:type="dxa"/>
-            <w:shd w:val="clear" w:color="auto" w:fill="auto"/>
             <w:tcMar>
               <w:top w:w="100" w:type="dxa"/>
               <w:left w:w="100" w:type="dxa"/>
@@ -556,7 +529,6 @@
         <w:tc>
           <w:tcPr>
             <w:tcW w:w="1728" w:type="dxa"/>
-            <w:shd w:val="clear" w:color="auto" w:fill="auto"/>
             <w:tcMar>
               <w:top w:w="100" w:type="dxa"/>
               <w:left w:w="100" w:type="dxa"/>
@@ -592,7 +564,6 @@
           <w:tcPr>
             <w:tcW w:w="795" w:type="dxa"/>
             <w:vMerge/>
-            <w:shd w:val="clear" w:color="auto" w:fill="auto"/>
             <w:tcMar>
               <w:top w:w="100" w:type="dxa"/>
               <w:left w:w="100" w:type="dxa"/>
@@ -657,7 +628,6 @@
         <w:tc>
           <w:tcPr>
             <w:tcW w:w="1728" w:type="dxa"/>
-            <w:shd w:val="clear" w:color="auto" w:fill="auto"/>
             <w:tcMar>
               <w:top w:w="100" w:type="dxa"/>
               <w:left w:w="100" w:type="dxa"/>
@@ -717,7 +687,6 @@
         <w:tc>
           <w:tcPr>
             <w:tcW w:w="1728" w:type="dxa"/>
-            <w:shd w:val="clear" w:color="auto" w:fill="auto"/>
             <w:tcMar>
               <w:top w:w="100" w:type="dxa"/>
               <w:left w:w="100" w:type="dxa"/>
@@ -774,7 +743,6 @@
           <w:tcPr>
             <w:tcW w:w="795" w:type="dxa"/>
             <w:vMerge/>
-            <w:shd w:val="clear" w:color="auto" w:fill="auto"/>
             <w:tcMar>
               <w:top w:w="100" w:type="dxa"/>
               <w:left w:w="100" w:type="dxa"/>
@@ -839,7 +807,6 @@
         <w:tc>
           <w:tcPr>
             <w:tcW w:w="1728" w:type="dxa"/>
-            <w:shd w:val="clear" w:color="auto" w:fill="auto"/>
             <w:tcMar>
               <w:top w:w="100" w:type="dxa"/>
               <w:left w:w="100" w:type="dxa"/>
@@ -892,14 +859,13 @@
                 <w:szCs w:val="24"/>
                 <w:lang w:val="en-US"/>
               </w:rPr>
-              <w:t>)</w:t>
+              <w:t>}</w:t>
             </w:r>
           </w:p>
         </w:tc>
         <w:tc>
           <w:tcPr>
             <w:tcW w:w="1728" w:type="dxa"/>
-            <w:shd w:val="clear" w:color="auto" w:fill="auto"/>
             <w:tcMar>
               <w:top w:w="100" w:type="dxa"/>
               <w:left w:w="100" w:type="dxa"/>
@@ -941,16 +907,7 @@
                 <w:szCs w:val="24"/>
                 <w:lang w:val="en-US"/>
               </w:rPr>
-              <w:t>internet_s</w:t>
-            </w:r>
-            <w:r>
-              <w:rPr>
-                <w:rFonts w:asciiTheme="minorHAnsi" w:eastAsia="Basic" w:hAnsiTheme="minorHAnsi" w:cs="Basic"/>
-                <w:sz w:val="24"/>
-                <w:szCs w:val="24"/>
-                <w:lang w:val="en-US"/>
-              </w:rPr>
-              <w:t>esudah</w:t>
+              <w:t>internet_sesudah</w:t>
             </w:r>
             <w:proofErr w:type="spellEnd"/>
             <w:r>
@@ -960,7 +917,7 @@
                 <w:szCs w:val="24"/>
                 <w:lang w:val="en-US"/>
               </w:rPr>
-              <w:t>)</w:t>
+              <w:t>}</w:t>
             </w:r>
           </w:p>
         </w:tc>
@@ -973,7 +930,6 @@
           <w:tcPr>
             <w:tcW w:w="795" w:type="dxa"/>
             <w:vMerge/>
-            <w:shd w:val="clear" w:color="auto" w:fill="auto"/>
             <w:tcMar>
               <w:top w:w="100" w:type="dxa"/>
               <w:left w:w="100" w:type="dxa"/>
@@ -1038,7 +994,6 @@
         <w:tc>
           <w:tcPr>
             <w:tcW w:w="1728" w:type="dxa"/>
-            <w:shd w:val="clear" w:color="auto" w:fill="auto"/>
             <w:tcMar>
               <w:top w:w="100" w:type="dxa"/>
               <w:left w:w="100" w:type="dxa"/>
@@ -1098,7 +1053,6 @@
         <w:tc>
           <w:tcPr>
             <w:tcW w:w="1728" w:type="dxa"/>
-            <w:shd w:val="clear" w:color="auto" w:fill="auto"/>
             <w:tcMar>
               <w:top w:w="100" w:type="dxa"/>
               <w:left w:w="100" w:type="dxa"/>
@@ -1140,16 +1094,7 @@
                 <w:szCs w:val="24"/>
                 <w:lang w:val="en-US"/>
               </w:rPr>
-              <w:t>minipc_se</w:t>
-            </w:r>
-            <w:r>
-              <w:rPr>
-                <w:rFonts w:asciiTheme="minorHAnsi" w:eastAsia="Basic" w:hAnsiTheme="minorHAnsi" w:cs="Basic"/>
-                <w:sz w:val="24"/>
-                <w:szCs w:val="24"/>
-                <w:lang w:val="en-US"/>
-              </w:rPr>
-              <w:t>sudah</w:t>
+              <w:t>minipc_sesudah</w:t>
             </w:r>
             <w:proofErr w:type="spellEnd"/>
             <w:r>
@@ -1172,7 +1117,6 @@
           <w:tcPr>
             <w:tcW w:w="795" w:type="dxa"/>
             <w:vMerge/>
-            <w:shd w:val="clear" w:color="auto" w:fill="auto"/>
             <w:tcMar>
               <w:top w:w="100" w:type="dxa"/>
               <w:left w:w="100" w:type="dxa"/>
@@ -1237,7 +1181,6 @@
         <w:tc>
           <w:tcPr>
             <w:tcW w:w="1728" w:type="dxa"/>
-            <w:shd w:val="clear" w:color="auto" w:fill="auto"/>
             <w:tcMar>
               <w:top w:w="100" w:type="dxa"/>
               <w:left w:w="100" w:type="dxa"/>
@@ -1297,7 +1240,6 @@
         <w:tc>
           <w:tcPr>
             <w:tcW w:w="1728" w:type="dxa"/>
-            <w:shd w:val="clear" w:color="auto" w:fill="auto"/>
             <w:tcMar>
               <w:top w:w="100" w:type="dxa"/>
               <w:left w:w="100" w:type="dxa"/>
@@ -1339,16 +1281,7 @@
                 <w:szCs w:val="24"/>
                 <w:lang w:val="en-US"/>
               </w:rPr>
-              <w:t>sensor_se</w:t>
-            </w:r>
-            <w:r>
-              <w:rPr>
-                <w:rFonts w:asciiTheme="minorHAnsi" w:eastAsia="Basic" w:hAnsiTheme="minorHAnsi" w:cs="Basic"/>
-                <w:sz w:val="24"/>
-                <w:szCs w:val="24"/>
-                <w:lang w:val="en-US"/>
-              </w:rPr>
-              <w:t>sudah</w:t>
+              <w:t>sensor_sesudah</w:t>
             </w:r>
             <w:proofErr w:type="spellEnd"/>
             <w:r>
@@ -1371,7 +1304,6 @@
           <w:tcPr>
             <w:tcW w:w="795" w:type="dxa"/>
             <w:vMerge w:val="restart"/>
-            <w:shd w:val="clear" w:color="auto" w:fill="auto"/>
             <w:tcMar>
               <w:top w:w="100" w:type="dxa"/>
               <w:left w:w="100" w:type="dxa"/>
@@ -1451,7 +1383,6 @@
         <w:tc>
           <w:tcPr>
             <w:tcW w:w="1728" w:type="dxa"/>
-            <w:shd w:val="clear" w:color="auto" w:fill="auto"/>
             <w:tcMar>
               <w:top w:w="100" w:type="dxa"/>
               <w:left w:w="100" w:type="dxa"/>
@@ -1481,7 +1412,6 @@
         <w:tc>
           <w:tcPr>
             <w:tcW w:w="1728" w:type="dxa"/>
-            <w:shd w:val="clear" w:color="auto" w:fill="auto"/>
             <w:tcMar>
               <w:top w:w="100" w:type="dxa"/>
               <w:left w:w="100" w:type="dxa"/>
@@ -1517,7 +1447,6 @@
           <w:tcPr>
             <w:tcW w:w="795" w:type="dxa"/>
             <w:vMerge/>
-            <w:shd w:val="clear" w:color="auto" w:fill="auto"/>
             <w:tcMar>
               <w:top w:w="100" w:type="dxa"/>
               <w:left w:w="100" w:type="dxa"/>
@@ -1582,7 +1511,6 @@
         <w:tc>
           <w:tcPr>
             <w:tcW w:w="1728" w:type="dxa"/>
-            <w:shd w:val="clear" w:color="auto" w:fill="auto"/>
             <w:tcMar>
               <w:top w:w="100" w:type="dxa"/>
               <w:left w:w="100" w:type="dxa"/>
@@ -1642,7 +1570,6 @@
         <w:tc>
           <w:tcPr>
             <w:tcW w:w="1728" w:type="dxa"/>
-            <w:shd w:val="clear" w:color="auto" w:fill="auto"/>
             <w:tcMar>
               <w:top w:w="100" w:type="dxa"/>
               <w:left w:w="100" w:type="dxa"/>
@@ -1708,7 +1635,6 @@
           <w:tcPr>
             <w:tcW w:w="795" w:type="dxa"/>
             <w:vMerge/>
-            <w:shd w:val="clear" w:color="auto" w:fill="auto"/>
             <w:tcMar>
               <w:top w:w="100" w:type="dxa"/>
               <w:left w:w="100" w:type="dxa"/>
@@ -1773,7 +1699,6 @@
         <w:tc>
           <w:tcPr>
             <w:tcW w:w="1728" w:type="dxa"/>
-            <w:shd w:val="clear" w:color="auto" w:fill="auto"/>
             <w:tcMar>
               <w:top w:w="100" w:type="dxa"/>
               <w:left w:w="100" w:type="dxa"/>
@@ -1833,7 +1758,6 @@
         <w:tc>
           <w:tcPr>
             <w:tcW w:w="1728" w:type="dxa"/>
-            <w:shd w:val="clear" w:color="auto" w:fill="auto"/>
             <w:tcMar>
               <w:top w:w="100" w:type="dxa"/>
               <w:left w:w="100" w:type="dxa"/>
@@ -1876,7 +1800,43 @@
                 <w:szCs w:val="24"/>
                 <w:lang w:val="en-US"/>
               </w:rPr>
-              <w:t>chamber_seduah</w:t>
+              <w:t>chamber_se</w:t>
+            </w:r>
+            <w:r>
+              <w:rPr>
+                <w:rFonts w:asciiTheme="minorHAnsi" w:eastAsia="Basic" w:hAnsiTheme="minorHAnsi" w:cs="Basic"/>
+                <w:sz w:val="24"/>
+                <w:szCs w:val="24"/>
+                <w:lang w:val="en-US"/>
+              </w:rPr>
+              <w:t>s</w:t>
+            </w:r>
+            <w:r>
+              <w:rPr>
+                <w:rFonts w:asciiTheme="minorHAnsi" w:eastAsia="Basic" w:hAnsiTheme="minorHAnsi" w:cs="Basic"/>
+                <w:sz w:val="24"/>
+                <w:szCs w:val="24"/>
+                <w:lang w:val="en-US"/>
+              </w:rPr>
+              <w:t>u</w:t>
+            </w:r>
+            <w:r>
+              <w:rPr>
+                <w:rFonts w:asciiTheme="minorHAnsi" w:eastAsia="Basic" w:hAnsiTheme="minorHAnsi" w:cs="Basic"/>
+                <w:sz w:val="24"/>
+                <w:szCs w:val="24"/>
+                <w:lang w:val="en-US"/>
+              </w:rPr>
+              <w:t>d</w:t>
+            </w:r>
+            <w:r>
+              <w:rPr>
+                <w:rFonts w:asciiTheme="minorHAnsi" w:eastAsia="Basic" w:hAnsiTheme="minorHAnsi" w:cs="Basic"/>
+                <w:sz w:val="24"/>
+                <w:szCs w:val="24"/>
+                <w:lang w:val="en-US"/>
+              </w:rPr>
+              <w:t>ah</w:t>
             </w:r>
             <w:proofErr w:type="spellEnd"/>
             <w:r>
@@ -1899,7 +1859,6 @@
           <w:tcPr>
             <w:tcW w:w="795" w:type="dxa"/>
             <w:vMerge/>
-            <w:shd w:val="clear" w:color="auto" w:fill="auto"/>
             <w:tcMar>
               <w:top w:w="100" w:type="dxa"/>
               <w:left w:w="100" w:type="dxa"/>
@@ -1964,7 +1923,6 @@
         <w:tc>
           <w:tcPr>
             <w:tcW w:w="1728" w:type="dxa"/>
-            <w:shd w:val="clear" w:color="auto" w:fill="auto"/>
             <w:tcMar>
               <w:top w:w="100" w:type="dxa"/>
               <w:left w:w="100" w:type="dxa"/>
@@ -2024,7 +1982,6 @@
         <w:tc>
           <w:tcPr>
             <w:tcW w:w="1728" w:type="dxa"/>
-            <w:shd w:val="clear" w:color="auto" w:fill="auto"/>
             <w:tcMar>
               <w:top w:w="100" w:type="dxa"/>
               <w:left w:w="100" w:type="dxa"/>
@@ -2090,7 +2047,6 @@
           <w:tcPr>
             <w:tcW w:w="795" w:type="dxa"/>
             <w:vMerge/>
-            <w:shd w:val="clear" w:color="auto" w:fill="auto"/>
             <w:tcMar>
               <w:top w:w="100" w:type="dxa"/>
               <w:left w:w="100" w:type="dxa"/>
@@ -2155,7 +2111,6 @@
         <w:tc>
           <w:tcPr>
             <w:tcW w:w="1728" w:type="dxa"/>
-            <w:shd w:val="clear" w:color="auto" w:fill="auto"/>
             <w:tcMar>
               <w:top w:w="100" w:type="dxa"/>
               <w:left w:w="100" w:type="dxa"/>
@@ -2215,7 +2170,6 @@
         <w:tc>
           <w:tcPr>
             <w:tcW w:w="1728" w:type="dxa"/>
-            <w:shd w:val="clear" w:color="auto" w:fill="auto"/>
             <w:tcMar>
               <w:top w:w="100" w:type="dxa"/>
               <w:left w:w="100" w:type="dxa"/>
@@ -2281,7 +2235,6 @@
           <w:tcPr>
             <w:tcW w:w="795" w:type="dxa"/>
             <w:vMerge/>
-            <w:shd w:val="clear" w:color="auto" w:fill="auto"/>
             <w:tcMar>
               <w:top w:w="100" w:type="dxa"/>
               <w:left w:w="100" w:type="dxa"/>
@@ -2346,7 +2299,6 @@
         <w:tc>
           <w:tcPr>
             <w:tcW w:w="1728" w:type="dxa"/>
-            <w:shd w:val="clear" w:color="auto" w:fill="auto"/>
             <w:tcMar>
               <w:top w:w="100" w:type="dxa"/>
               <w:left w:w="100" w:type="dxa"/>
@@ -2376,7 +2328,6 @@
         <w:tc>
           <w:tcPr>
             <w:tcW w:w="1728" w:type="dxa"/>
-            <w:shd w:val="clear" w:color="auto" w:fill="auto"/>
             <w:tcMar>
               <w:top w:w="100" w:type="dxa"/>
               <w:left w:w="100" w:type="dxa"/>
@@ -2412,7 +2363,6 @@
           <w:tcPr>
             <w:tcW w:w="795" w:type="dxa"/>
             <w:vMerge/>
-            <w:shd w:val="clear" w:color="auto" w:fill="auto"/>
             <w:tcMar>
               <w:top w:w="100" w:type="dxa"/>
               <w:left w:w="100" w:type="dxa"/>
@@ -2477,7 +2427,6 @@
         <w:tc>
           <w:tcPr>
             <w:tcW w:w="1728" w:type="dxa"/>
-            <w:shd w:val="clear" w:color="auto" w:fill="auto"/>
             <w:tcMar>
               <w:top w:w="100" w:type="dxa"/>
               <w:left w:w="100" w:type="dxa"/>
@@ -2537,7 +2486,6 @@
         <w:tc>
           <w:tcPr>
             <w:tcW w:w="1728" w:type="dxa"/>
-            <w:shd w:val="clear" w:color="auto" w:fill="auto"/>
             <w:tcMar>
               <w:top w:w="100" w:type="dxa"/>
               <w:left w:w="100" w:type="dxa"/>
@@ -2579,16 +2527,7 @@
                 <w:szCs w:val="24"/>
                 <w:lang w:val="en-US"/>
               </w:rPr>
-              <w:t>cod_se</w:t>
-            </w:r>
-            <w:r>
-              <w:rPr>
-                <w:rFonts w:asciiTheme="minorHAnsi" w:eastAsia="Basic" w:hAnsiTheme="minorHAnsi" w:cs="Basic"/>
-                <w:sz w:val="24"/>
-                <w:szCs w:val="24"/>
-                <w:lang w:val="en-US"/>
-              </w:rPr>
-              <w:t>sudah</w:t>
+              <w:t>cod_sesudah</w:t>
             </w:r>
             <w:proofErr w:type="spellEnd"/>
             <w:r>
@@ -2611,7 +2550,6 @@
           <w:tcPr>
             <w:tcW w:w="795" w:type="dxa"/>
             <w:vMerge/>
-            <w:shd w:val="clear" w:color="auto" w:fill="auto"/>
             <w:tcMar>
               <w:top w:w="100" w:type="dxa"/>
               <w:left w:w="100" w:type="dxa"/>
@@ -2676,7 +2614,6 @@
         <w:tc>
           <w:tcPr>
             <w:tcW w:w="1728" w:type="dxa"/>
-            <w:shd w:val="clear" w:color="auto" w:fill="auto"/>
             <w:tcMar>
               <w:top w:w="100" w:type="dxa"/>
               <w:left w:w="100" w:type="dxa"/>
@@ -2718,16 +2655,7 @@
                 <w:szCs w:val="24"/>
                 <w:lang w:val="en-US"/>
               </w:rPr>
-              <w:t>ph</w:t>
-            </w:r>
-            <w:r>
-              <w:rPr>
-                <w:rFonts w:asciiTheme="minorHAnsi" w:eastAsia="Basic" w:hAnsiTheme="minorHAnsi" w:cs="Basic"/>
-                <w:sz w:val="24"/>
-                <w:szCs w:val="24"/>
-                <w:lang w:val="en-US"/>
-              </w:rPr>
-              <w:t>_sebelum</w:t>
+              <w:t>ph_sebelum</w:t>
             </w:r>
             <w:proofErr w:type="spellEnd"/>
             <w:r>
@@ -2744,7 +2672,6 @@
         <w:tc>
           <w:tcPr>
             <w:tcW w:w="1728" w:type="dxa"/>
-            <w:shd w:val="clear" w:color="auto" w:fill="auto"/>
             <w:tcMar>
               <w:top w:w="100" w:type="dxa"/>
               <w:left w:w="100" w:type="dxa"/>
@@ -2809,7 +2736,6 @@
           <w:tcPr>
             <w:tcW w:w="795" w:type="dxa"/>
             <w:vMerge/>
-            <w:shd w:val="clear" w:color="auto" w:fill="auto"/>
             <w:tcMar>
               <w:top w:w="100" w:type="dxa"/>
               <w:left w:w="100" w:type="dxa"/>
@@ -2874,7 +2800,6 @@
         <w:tc>
           <w:tcPr>
             <w:tcW w:w="1728" w:type="dxa"/>
-            <w:shd w:val="clear" w:color="auto" w:fill="auto"/>
             <w:tcMar>
               <w:top w:w="100" w:type="dxa"/>
               <w:left w:w="100" w:type="dxa"/>
@@ -2907,50 +2832,13 @@
                 <w:szCs w:val="24"/>
                 <w:lang w:val="en-US"/>
               </w:rPr>
-              <w:t>{</w:t>
-            </w:r>
-            <w:r>
-              <w:rPr>
-                <w:rFonts w:asciiTheme="minorHAnsi" w:eastAsia="Basic" w:hAnsiTheme="minorHAnsi" w:cs="Basic"/>
-                <w:sz w:val="24"/>
-                <w:szCs w:val="24"/>
-                <w:lang w:val="en-US"/>
-              </w:rPr>
-              <w:t>nh3n</w:t>
-            </w:r>
-            <w:r>
-              <w:rPr>
-                <w:rFonts w:asciiTheme="minorHAnsi" w:eastAsia="Basic" w:hAnsiTheme="minorHAnsi" w:cs="Basic"/>
-                <w:sz w:val="24"/>
-                <w:szCs w:val="24"/>
-                <w:lang w:val="en-US"/>
-              </w:rPr>
-              <w:t>_sebelu</w:t>
-            </w:r>
-            <w:r>
-              <w:rPr>
-                <w:rFonts w:asciiTheme="minorHAnsi" w:eastAsia="Basic" w:hAnsiTheme="minorHAnsi" w:cs="Basic"/>
-                <w:sz w:val="24"/>
-                <w:szCs w:val="24"/>
-                <w:lang w:val="en-US"/>
-              </w:rPr>
-              <w:t>m</w:t>
-            </w:r>
-            <w:r>
-              <w:rPr>
-                <w:rFonts w:asciiTheme="minorHAnsi" w:eastAsia="Basic" w:hAnsiTheme="minorHAnsi" w:cs="Basic"/>
-                <w:sz w:val="24"/>
-                <w:szCs w:val="24"/>
-                <w:lang w:val="en-US"/>
-              </w:rPr>
-              <w:t>}</w:t>
+              <w:t>{nh3n_sebelum}</w:t>
             </w:r>
           </w:p>
         </w:tc>
         <w:tc>
           <w:tcPr>
             <w:tcW w:w="1728" w:type="dxa"/>
-            <w:shd w:val="clear" w:color="auto" w:fill="auto"/>
             <w:tcMar>
               <w:top w:w="100" w:type="dxa"/>
               <w:left w:w="100" w:type="dxa"/>
@@ -2982,43 +2870,7 @@
                 <w:szCs w:val="24"/>
                 <w:lang w:val="en-US"/>
               </w:rPr>
-              <w:t>{</w:t>
-            </w:r>
-            <w:r>
-              <w:rPr>
-                <w:rFonts w:asciiTheme="minorHAnsi" w:eastAsia="Basic" w:hAnsiTheme="minorHAnsi" w:cs="Basic"/>
-                <w:sz w:val="24"/>
-                <w:szCs w:val="24"/>
-                <w:lang w:val="en-US"/>
-              </w:rPr>
-              <w:t>nh3n</w:t>
-            </w:r>
-            <w:r>
-              <w:rPr>
-                <w:rFonts w:asciiTheme="minorHAnsi" w:eastAsia="Basic" w:hAnsiTheme="minorHAnsi" w:cs="Basic"/>
-                <w:sz w:val="24"/>
-                <w:szCs w:val="24"/>
-                <w:lang w:val="en-US"/>
-              </w:rPr>
-              <w:t>_se</w:t>
-            </w:r>
-            <w:r>
-              <w:rPr>
-                <w:rFonts w:asciiTheme="minorHAnsi" w:eastAsia="Basic" w:hAnsiTheme="minorHAnsi" w:cs="Basic"/>
-                <w:sz w:val="24"/>
-                <w:szCs w:val="24"/>
-                <w:lang w:val="en-US"/>
-              </w:rPr>
-              <w:t>sudah</w:t>
-            </w:r>
-            <w:r>
-              <w:rPr>
-                <w:rFonts w:asciiTheme="minorHAnsi" w:eastAsia="Basic" w:hAnsiTheme="minorHAnsi" w:cs="Basic"/>
-                <w:sz w:val="24"/>
-                <w:szCs w:val="24"/>
-                <w:lang w:val="en-US"/>
-              </w:rPr>
-              <w:t>}</w:t>
+              <w:t>{nh3n_sesudah}</w:t>
             </w:r>
           </w:p>
         </w:tc>
@@ -3031,7 +2883,6 @@
           <w:tcPr>
             <w:tcW w:w="795" w:type="dxa"/>
             <w:vMerge/>
-            <w:shd w:val="clear" w:color="auto" w:fill="auto"/>
             <w:tcMar>
               <w:top w:w="100" w:type="dxa"/>
               <w:left w:w="100" w:type="dxa"/>
@@ -3096,7 +2947,6 @@
         <w:tc>
           <w:tcPr>
             <w:tcW w:w="1728" w:type="dxa"/>
-            <w:shd w:val="clear" w:color="auto" w:fill="auto"/>
             <w:tcMar>
               <w:top w:w="100" w:type="dxa"/>
               <w:left w:w="100" w:type="dxa"/>
@@ -3138,16 +2988,7 @@
                 <w:szCs w:val="24"/>
                 <w:lang w:val="en-US"/>
               </w:rPr>
-              <w:t>tss</w:t>
-            </w:r>
-            <w:r>
-              <w:rPr>
-                <w:rFonts w:asciiTheme="minorHAnsi" w:eastAsia="Basic" w:hAnsiTheme="minorHAnsi" w:cs="Basic"/>
-                <w:sz w:val="24"/>
-                <w:szCs w:val="24"/>
-                <w:lang w:val="en-US"/>
-              </w:rPr>
-              <w:t>_sebelum</w:t>
+              <w:t>tss_sebelum</w:t>
             </w:r>
             <w:proofErr w:type="spellEnd"/>
             <w:r>
@@ -3164,7 +3005,6 @@
         <w:tc>
           <w:tcPr>
             <w:tcW w:w="1728" w:type="dxa"/>
-            <w:shd w:val="clear" w:color="auto" w:fill="auto"/>
             <w:tcMar>
               <w:top w:w="100" w:type="dxa"/>
               <w:left w:w="100" w:type="dxa"/>
@@ -3206,25 +3046,7 @@
                 <w:szCs w:val="24"/>
                 <w:lang w:val="en-US"/>
               </w:rPr>
-              <w:t>tss</w:t>
-            </w:r>
-            <w:r>
-              <w:rPr>
-                <w:rFonts w:asciiTheme="minorHAnsi" w:eastAsia="Basic" w:hAnsiTheme="minorHAnsi" w:cs="Basic"/>
-                <w:sz w:val="24"/>
-                <w:szCs w:val="24"/>
-                <w:lang w:val="en-US"/>
-              </w:rPr>
-              <w:t>_se</w:t>
-            </w:r>
-            <w:r>
-              <w:rPr>
-                <w:rFonts w:asciiTheme="minorHAnsi" w:eastAsia="Basic" w:hAnsiTheme="minorHAnsi" w:cs="Basic"/>
-                <w:sz w:val="24"/>
-                <w:szCs w:val="24"/>
-                <w:lang w:val="en-US"/>
-              </w:rPr>
-              <w:t>sudah</w:t>
+              <w:t>tss_sesudah</w:t>
             </w:r>
             <w:proofErr w:type="spellEnd"/>
             <w:r>
@@ -3247,7 +3069,6 @@
           <w:tcPr>
             <w:tcW w:w="795" w:type="dxa"/>
             <w:vMerge w:val="restart"/>
-            <w:shd w:val="clear" w:color="auto" w:fill="auto"/>
             <w:tcMar>
               <w:top w:w="100" w:type="dxa"/>
               <w:left w:w="100" w:type="dxa"/>
@@ -3338,7 +3159,6 @@
         <w:tc>
           <w:tcPr>
             <w:tcW w:w="1728" w:type="dxa"/>
-            <w:shd w:val="clear" w:color="auto" w:fill="auto"/>
             <w:tcMar>
               <w:top w:w="100" w:type="dxa"/>
               <w:left w:w="100" w:type="dxa"/>
@@ -3367,7 +3187,6 @@
         <w:tc>
           <w:tcPr>
             <w:tcW w:w="1728" w:type="dxa"/>
-            <w:shd w:val="clear" w:color="auto" w:fill="auto"/>
             <w:tcMar>
               <w:top w:w="100" w:type="dxa"/>
               <w:left w:w="100" w:type="dxa"/>
@@ -3402,7 +3221,6 @@
           <w:tcPr>
             <w:tcW w:w="795" w:type="dxa"/>
             <w:vMerge/>
-            <w:shd w:val="clear" w:color="auto" w:fill="auto"/>
             <w:tcMar>
               <w:top w:w="100" w:type="dxa"/>
               <w:left w:w="100" w:type="dxa"/>
@@ -3467,7 +3285,6 @@
         <w:tc>
           <w:tcPr>
             <w:tcW w:w="1728" w:type="dxa"/>
-            <w:shd w:val="clear" w:color="auto" w:fill="auto"/>
             <w:tcMar>
               <w:top w:w="100" w:type="dxa"/>
               <w:left w:w="100" w:type="dxa"/>
@@ -3527,7 +3344,6 @@
         <w:tc>
           <w:tcPr>
             <w:tcW w:w="1728" w:type="dxa"/>
-            <w:shd w:val="clear" w:color="auto" w:fill="auto"/>
             <w:tcMar>
               <w:top w:w="100" w:type="dxa"/>
               <w:left w:w="100" w:type="dxa"/>
@@ -3569,16 +3385,7 @@
                 <w:szCs w:val="24"/>
                 <w:lang w:val="en-US"/>
               </w:rPr>
-              <w:t>c</w:t>
-            </w:r>
-            <w:r>
-              <w:rPr>
-                <w:rFonts w:asciiTheme="minorHAnsi" w:eastAsia="Basic" w:hAnsiTheme="minorHAnsi" w:cs="Basic"/>
-                <w:sz w:val="24"/>
-                <w:szCs w:val="24"/>
-                <w:lang w:val="en-US"/>
-              </w:rPr>
-              <w:t>onnector_sesudah</w:t>
+              <w:t>connector_sesudah</w:t>
             </w:r>
             <w:proofErr w:type="spellEnd"/>
             <w:r>
@@ -3601,7 +3408,6 @@
           <w:tcPr>
             <w:tcW w:w="795" w:type="dxa"/>
             <w:vMerge/>
-            <w:shd w:val="clear" w:color="auto" w:fill="auto"/>
             <w:tcMar>
               <w:top w:w="100" w:type="dxa"/>
               <w:left w:w="100" w:type="dxa"/>
@@ -3666,7 +3472,6 @@
         <w:tc>
           <w:tcPr>
             <w:tcW w:w="1728" w:type="dxa"/>
-            <w:shd w:val="clear" w:color="auto" w:fill="auto"/>
             <w:tcMar>
               <w:top w:w="100" w:type="dxa"/>
               <w:left w:w="100" w:type="dxa"/>
@@ -3708,16 +3513,7 @@
                 <w:szCs w:val="24"/>
                 <w:lang w:val="en-US"/>
               </w:rPr>
-              <w:t>flowmeter</w:t>
-            </w:r>
-            <w:r>
-              <w:rPr>
-                <w:rFonts w:asciiTheme="minorHAnsi" w:eastAsia="Basic" w:hAnsiTheme="minorHAnsi" w:cs="Basic"/>
-                <w:sz w:val="24"/>
-                <w:szCs w:val="24"/>
-                <w:lang w:val="en-US"/>
-              </w:rPr>
-              <w:t>_sebelum</w:t>
+              <w:t>flowmeter_sebelum</w:t>
             </w:r>
             <w:proofErr w:type="spellEnd"/>
             <w:r>
@@ -3734,7 +3530,6 @@
         <w:tc>
           <w:tcPr>
             <w:tcW w:w="1728" w:type="dxa"/>
-            <w:shd w:val="clear" w:color="auto" w:fill="auto"/>
             <w:tcMar>
               <w:top w:w="100" w:type="dxa"/>
               <w:left w:w="100" w:type="dxa"/>
@@ -3776,25 +3571,7 @@
                 <w:szCs w:val="24"/>
                 <w:lang w:val="en-US"/>
               </w:rPr>
-              <w:t>flowmeter</w:t>
-            </w:r>
-            <w:r>
-              <w:rPr>
-                <w:rFonts w:asciiTheme="minorHAnsi" w:eastAsia="Basic" w:hAnsiTheme="minorHAnsi" w:cs="Basic"/>
-                <w:sz w:val="24"/>
-                <w:szCs w:val="24"/>
-                <w:lang w:val="en-US"/>
-              </w:rPr>
-              <w:t>_</w:t>
-            </w:r>
-            <w:r>
-              <w:rPr>
-                <w:rFonts w:asciiTheme="minorHAnsi" w:eastAsia="Basic" w:hAnsiTheme="minorHAnsi" w:cs="Basic"/>
-                <w:sz w:val="24"/>
-                <w:szCs w:val="24"/>
-                <w:lang w:val="en-US"/>
-              </w:rPr>
-              <w:t>sesudah</w:t>
+              <w:t>flowmeter_sesudah</w:t>
             </w:r>
             <w:proofErr w:type="spellEnd"/>
             <w:r>
@@ -3817,7 +3594,6 @@
           <w:tcPr>
             <w:tcW w:w="795" w:type="dxa"/>
             <w:vMerge/>
-            <w:shd w:val="clear" w:color="auto" w:fill="auto"/>
             <w:tcMar>
               <w:top w:w="100" w:type="dxa"/>
               <w:left w:w="100" w:type="dxa"/>
@@ -3882,7 +3658,6 @@
         <w:tc>
           <w:tcPr>
             <w:tcW w:w="1728" w:type="dxa"/>
-            <w:shd w:val="clear" w:color="auto" w:fill="auto"/>
             <w:tcMar>
               <w:top w:w="100" w:type="dxa"/>
               <w:left w:w="100" w:type="dxa"/>
@@ -3924,16 +3699,7 @@
                 <w:szCs w:val="24"/>
                 <w:lang w:val="en-US"/>
               </w:rPr>
-              <w:t>pompa</w:t>
-            </w:r>
-            <w:r>
-              <w:rPr>
-                <w:rFonts w:asciiTheme="minorHAnsi" w:eastAsia="Basic" w:hAnsiTheme="minorHAnsi" w:cs="Basic"/>
-                <w:sz w:val="24"/>
-                <w:szCs w:val="24"/>
-                <w:lang w:val="en-US"/>
-              </w:rPr>
-              <w:t>_sebelum</w:t>
+              <w:t>pompa_sebelum</w:t>
             </w:r>
             <w:proofErr w:type="spellEnd"/>
             <w:r>
@@ -3950,7 +3716,6 @@
         <w:tc>
           <w:tcPr>
             <w:tcW w:w="1728" w:type="dxa"/>
-            <w:shd w:val="clear" w:color="auto" w:fill="auto"/>
             <w:tcMar>
               <w:top w:w="100" w:type="dxa"/>
               <w:left w:w="100" w:type="dxa"/>
@@ -4014,7 +3779,6 @@
         <w:tc>
           <w:tcPr>
             <w:tcW w:w="795" w:type="dxa"/>
-            <w:shd w:val="clear" w:color="auto" w:fill="auto"/>
             <w:tcMar>
               <w:top w:w="100" w:type="dxa"/>
               <w:left w:w="100" w:type="dxa"/>
@@ -4095,7 +3859,6 @@
         <w:tc>
           <w:tcPr>
             <w:tcW w:w="1728" w:type="dxa"/>
-            <w:shd w:val="clear" w:color="auto" w:fill="auto"/>
             <w:tcMar>
               <w:top w:w="100" w:type="dxa"/>
               <w:left w:w="100" w:type="dxa"/>
@@ -4125,7 +3888,6 @@
         <w:tc>
           <w:tcPr>
             <w:tcW w:w="1728" w:type="dxa"/>
-            <w:shd w:val="clear" w:color="auto" w:fill="auto"/>
             <w:tcMar>
               <w:top w:w="100" w:type="dxa"/>
               <w:left w:w="100" w:type="dxa"/>
@@ -4160,7 +3922,6 @@
         <w:tc>
           <w:tcPr>
             <w:tcW w:w="795" w:type="dxa"/>
-            <w:shd w:val="clear" w:color="auto" w:fill="auto"/>
             <w:tcMar>
               <w:top w:w="100" w:type="dxa"/>
               <w:left w:w="100" w:type="dxa"/>
@@ -4227,7 +3988,6 @@
         <w:tc>
           <w:tcPr>
             <w:tcW w:w="1728" w:type="dxa"/>
-            <w:shd w:val="clear" w:color="auto" w:fill="auto"/>
             <w:tcMar>
               <w:top w:w="100" w:type="dxa"/>
               <w:left w:w="100" w:type="dxa"/>
@@ -4269,16 +4029,7 @@
                 <w:szCs w:val="24"/>
                 <w:lang w:val="en-US"/>
               </w:rPr>
-              <w:t>data</w:t>
-            </w:r>
-            <w:r>
-              <w:rPr>
-                <w:rFonts w:asciiTheme="minorHAnsi" w:eastAsia="Basic" w:hAnsiTheme="minorHAnsi" w:cs="Basic"/>
-                <w:sz w:val="24"/>
-                <w:szCs w:val="24"/>
-                <w:lang w:val="en-US"/>
-              </w:rPr>
-              <w:t>_sebelum</w:t>
+              <w:t>data_sebelum</w:t>
             </w:r>
             <w:proofErr w:type="spellEnd"/>
             <w:r>
@@ -4295,7 +4046,6 @@
         <w:tc>
           <w:tcPr>
             <w:tcW w:w="1728" w:type="dxa"/>
-            <w:shd w:val="clear" w:color="auto" w:fill="auto"/>
             <w:tcMar>
               <w:top w:w="100" w:type="dxa"/>
               <w:left w:w="100" w:type="dxa"/>
@@ -4337,25 +4087,7 @@
                 <w:szCs w:val="24"/>
                 <w:lang w:val="en-US"/>
               </w:rPr>
-              <w:t>data</w:t>
-            </w:r>
-            <w:r>
-              <w:rPr>
-                <w:rFonts w:asciiTheme="minorHAnsi" w:eastAsia="Basic" w:hAnsiTheme="minorHAnsi" w:cs="Basic"/>
-                <w:sz w:val="24"/>
-                <w:szCs w:val="24"/>
-                <w:lang w:val="en-US"/>
-              </w:rPr>
-              <w:t>_</w:t>
-            </w:r>
-            <w:r>
-              <w:rPr>
-                <w:rFonts w:asciiTheme="minorHAnsi" w:eastAsia="Basic" w:hAnsiTheme="minorHAnsi" w:cs="Basic"/>
-                <w:sz w:val="24"/>
-                <w:szCs w:val="24"/>
-                <w:lang w:val="en-US"/>
-              </w:rPr>
-              <w:t>sesudah</w:t>
+              <w:t>data_sesudah</w:t>
             </w:r>
             <w:proofErr w:type="spellEnd"/>
             <w:r>
@@ -4378,7 +4110,6 @@
           <w:tcPr>
             <w:tcW w:w="8858" w:type="dxa"/>
             <w:gridSpan w:val="4"/>
-            <w:shd w:val="clear" w:color="auto" w:fill="auto"/>
             <w:tcMar>
               <w:top w:w="100" w:type="dxa"/>
               <w:left w:w="100" w:type="dxa"/>
@@ -4418,7 +4149,6 @@
           <w:tcPr>
             <w:tcW w:w="8858" w:type="dxa"/>
             <w:gridSpan w:val="4"/>
-            <w:shd w:val="clear" w:color="auto" w:fill="auto"/>
             <w:tcMar>
               <w:top w:w="100" w:type="dxa"/>
               <w:left w:w="100" w:type="dxa"/>
@@ -4484,7 +4214,6 @@
           <w:tcPr>
             <w:tcW w:w="8858" w:type="dxa"/>
             <w:gridSpan w:val="4"/>
-            <w:shd w:val="clear" w:color="auto" w:fill="auto"/>
             <w:tcMar>
               <w:top w:w="100" w:type="dxa"/>
               <w:left w:w="100" w:type="dxa"/>
@@ -4524,7 +4253,6 @@
           <w:tcPr>
             <w:tcW w:w="8858" w:type="dxa"/>
             <w:gridSpan w:val="4"/>
-            <w:shd w:val="clear" w:color="auto" w:fill="auto"/>
             <w:tcMar>
               <w:top w:w="100" w:type="dxa"/>
               <w:left w:w="100" w:type="dxa"/>
@@ -5146,7 +4874,7 @@
 </file>
 
 <file path=word/endnotes.xml><?xml version="1.0" encoding="utf-8"?>
-<w:endnotes xmlns:wpc="http://schemas.microsoft.com/office/word/2010/wordprocessingCanvas" xmlns:cx="http://schemas.microsoft.com/office/drawing/2014/chartex" xmlns:cx1="http://schemas.microsoft.com/office/drawing/2015/9/8/chartex" xmlns:cx2="http://schemas.microsoft.com/office/drawing/2015/10/21/chartex" xmlns:cx3="http://schemas.microsoft.com/office/drawing/2016/5/9/chartex" xmlns:cx4="http://schemas.microsoft.com/office/drawing/2016/5/10/chartex" xmlns:cx5="http://schemas.microsoft.com/office/drawing/2016/5/11/chartex" xmlns:cx6="http://schemas.microsoft.com/office/drawing/2016/5/12/chartex" xmlns:cx7="http://schemas.microsoft.com/office/drawing/2016/5/13/chartex" xmlns:cx8="http://schemas.microsoft.com/office/drawing/2016/5/14/chartex" xmlns:mc="http://schemas.openxmlformats.org/markup-compatibility/2006" xmlns:aink="http://schemas.microsoft.com/office/drawing/2016/ink" xmlns:am3d="http://schemas.microsoft.com/office/drawing/2017/model3d" xmlns:o="urn:schemas-microsoft-com:office:office" xmlns:r="http://schemas.openxmlformats.org/officeDocument/2006/relationships" xmlns:m="http://schemas.openxmlformats.org/officeDocument/2006/math" xmlns:v="urn:schemas-microsoft-com:vml" xmlns:wp14="http://schemas.microsoft.com/office/word/2010/wordprocessingDrawing" xmlns:wp="http://schemas.openxmlformats.org/drawingml/2006/wordprocessingDrawing" xmlns:w10="urn:schemas-microsoft-com:office:word" xmlns:w="http://schemas.openxmlformats.org/wordprocessingml/2006/main" xmlns:w14="http://schemas.microsoft.com/office/word/2010/wordml" xmlns:w15="http://schemas.microsoft.com/office/word/2012/wordml" xmlns:w16cex="http://schemas.microsoft.com/office/word/2018/wordml/cex" xmlns:w16cid="http://schemas.microsoft.com/office/word/2016/wordml/cid" xmlns:w16="http://schemas.microsoft.com/office/word/2018/wordml" xmlns:w16sdtdh="http://schemas.microsoft.com/office/word/2020/wordml/sdtdatahash" xmlns:w16se="http://schemas.microsoft.com/office/word/2015/wordml/symex" xmlns:wpg="http://schemas.microsoft.com/office/word/2010/wordprocessingGroup" xmlns:wpi="http://schemas.microsoft.com/office/word/2010/wordprocessingInk" xmlns:wne="http://schemas.microsoft.com/office/word/2006/wordml" xmlns:wps="http://schemas.microsoft.com/office/word/2010/wordprocessingShape" mc:Ignorable="w14 w15 w16se w16cid w16 w16cex w16sdtdh wp14">
+<w:endnotes xmlns:wpc="http://schemas.microsoft.com/office/word/2010/wordprocessingCanvas" xmlns:cx="http://schemas.microsoft.com/office/drawing/2014/chartex" xmlns:cx1="http://schemas.microsoft.com/office/drawing/2015/9/8/chartex" xmlns:cx2="http://schemas.microsoft.com/office/drawing/2015/10/21/chartex" xmlns:cx3="http://schemas.microsoft.com/office/drawing/2016/5/9/chartex" xmlns:cx4="http://schemas.microsoft.com/office/drawing/2016/5/10/chartex" xmlns:cx5="http://schemas.microsoft.com/office/drawing/2016/5/11/chartex" xmlns:cx6="http://schemas.microsoft.com/office/drawing/2016/5/12/chartex" xmlns:cx7="http://schemas.microsoft.com/office/drawing/2016/5/13/chartex" xmlns:cx8="http://schemas.microsoft.com/office/drawing/2016/5/14/chartex" xmlns:mc="http://schemas.openxmlformats.org/markup-compatibility/2006" xmlns:aink="http://schemas.microsoft.com/office/drawing/2016/ink" xmlns:am3d="http://schemas.microsoft.com/office/drawing/2017/model3d" xmlns:o="urn:schemas-microsoft-com:office:office" xmlns:oel="http://schemas.microsoft.com/office/2019/extlst" xmlns:r="http://schemas.openxmlformats.org/officeDocument/2006/relationships" xmlns:m="http://schemas.openxmlformats.org/officeDocument/2006/math" xmlns:v="urn:schemas-microsoft-com:vml" xmlns:wp14="http://schemas.microsoft.com/office/word/2010/wordprocessingDrawing" xmlns:wp="http://schemas.openxmlformats.org/drawingml/2006/wordprocessingDrawing" xmlns:w10="urn:schemas-microsoft-com:office:word" xmlns:w="http://schemas.openxmlformats.org/wordprocessingml/2006/main" xmlns:w14="http://schemas.microsoft.com/office/word/2010/wordml" xmlns:w15="http://schemas.microsoft.com/office/word/2012/wordml" xmlns:w16cex="http://schemas.microsoft.com/office/word/2018/wordml/cex" xmlns:w16cid="http://schemas.microsoft.com/office/word/2016/wordml/cid" xmlns:w16="http://schemas.microsoft.com/office/word/2018/wordml" xmlns:w16du="http://schemas.microsoft.com/office/word/2023/wordml/word16du" xmlns:w16sdtdh="http://schemas.microsoft.com/office/word/2020/wordml/sdtdatahash" xmlns:w16sdtfl="http://schemas.microsoft.com/office/word/2024/wordml/sdtformatlock" xmlns:w16se="http://schemas.microsoft.com/office/word/2015/wordml/symex" xmlns:wpg="http://schemas.microsoft.com/office/word/2010/wordprocessingGroup" xmlns:wpi="http://schemas.microsoft.com/office/word/2010/wordprocessingInk" xmlns:wne="http://schemas.microsoft.com/office/word/2006/wordml" xmlns:wps="http://schemas.microsoft.com/office/word/2010/wordprocessingShape" mc:Ignorable="w14 w15 w16se w16cid w16 w16cex w16sdtdh w16sdtfl w16du wp14">
   <w:endnote w:type="separator" w:id="-1">
     <w:p>
       <w:pPr>
@@ -5171,7 +4899,7 @@
 </file>
 
 <file path=word/footer1.xml><?xml version="1.0" encoding="utf-8"?>
-<w:ftr xmlns:wpc="http://schemas.microsoft.com/office/word/2010/wordprocessingCanvas" xmlns:cx="http://schemas.microsoft.com/office/drawing/2014/chartex" xmlns:cx1="http://schemas.microsoft.com/office/drawing/2015/9/8/chartex" xmlns:cx2="http://schemas.microsoft.com/office/drawing/2015/10/21/chartex" xmlns:cx3="http://schemas.microsoft.com/office/drawing/2016/5/9/chartex" xmlns:cx4="http://schemas.microsoft.com/office/drawing/2016/5/10/chartex" xmlns:cx5="http://schemas.microsoft.com/office/drawing/2016/5/11/chartex" xmlns:cx6="http://schemas.microsoft.com/office/drawing/2016/5/12/chartex" xmlns:cx7="http://schemas.microsoft.com/office/drawing/2016/5/13/chartex" xmlns:cx8="http://schemas.microsoft.com/office/drawing/2016/5/14/chartex" xmlns:mc="http://schemas.openxmlformats.org/markup-compatibility/2006" xmlns:aink="http://schemas.microsoft.com/office/drawing/2016/ink" xmlns:am3d="http://schemas.microsoft.com/office/drawing/2017/model3d" xmlns:o="urn:schemas-microsoft-com:office:office" xmlns:r="http://schemas.openxmlformats.org/officeDocument/2006/relationships" xmlns:m="http://schemas.openxmlformats.org/officeDocument/2006/math" xmlns:v="urn:schemas-microsoft-com:vml" xmlns:wp14="http://schemas.microsoft.com/office/word/2010/wordprocessingDrawing" xmlns:wp="http://schemas.openxmlformats.org/drawingml/2006/wordprocessingDrawing" xmlns:w10="urn:schemas-microsoft-com:office:word" xmlns:w="http://schemas.openxmlformats.org/wordprocessingml/2006/main" xmlns:w14="http://schemas.microsoft.com/office/word/2010/wordml" xmlns:w15="http://schemas.microsoft.com/office/word/2012/wordml" xmlns:w16cex="http://schemas.microsoft.com/office/word/2018/wordml/cex" xmlns:w16cid="http://schemas.microsoft.com/office/word/2016/wordml/cid" xmlns:w16="http://schemas.microsoft.com/office/word/2018/wordml" xmlns:w16sdtdh="http://schemas.microsoft.com/office/word/2020/wordml/sdtdatahash" xmlns:w16se="http://schemas.microsoft.com/office/word/2015/wordml/symex" xmlns:wpg="http://schemas.microsoft.com/office/word/2010/wordprocessingGroup" xmlns:wpi="http://schemas.microsoft.com/office/word/2010/wordprocessingInk" xmlns:wne="http://schemas.microsoft.com/office/word/2006/wordml" xmlns:wps="http://schemas.microsoft.com/office/word/2010/wordprocessingShape" mc:Ignorable="w14 w15 w16se w16cid w16 w16cex w16sdtdh wp14">
+<w:ftr xmlns:wpc="http://schemas.microsoft.com/office/word/2010/wordprocessingCanvas" xmlns:cx="http://schemas.microsoft.com/office/drawing/2014/chartex" xmlns:cx1="http://schemas.microsoft.com/office/drawing/2015/9/8/chartex" xmlns:cx2="http://schemas.microsoft.com/office/drawing/2015/10/21/chartex" xmlns:cx3="http://schemas.microsoft.com/office/drawing/2016/5/9/chartex" xmlns:cx4="http://schemas.microsoft.com/office/drawing/2016/5/10/chartex" xmlns:cx5="http://schemas.microsoft.com/office/drawing/2016/5/11/chartex" xmlns:cx6="http://schemas.microsoft.com/office/drawing/2016/5/12/chartex" xmlns:cx7="http://schemas.microsoft.com/office/drawing/2016/5/13/chartex" xmlns:cx8="http://schemas.microsoft.com/office/drawing/2016/5/14/chartex" xmlns:mc="http://schemas.openxmlformats.org/markup-compatibility/2006" xmlns:aink="http://schemas.microsoft.com/office/drawing/2016/ink" xmlns:am3d="http://schemas.microsoft.com/office/drawing/2017/model3d" xmlns:o="urn:schemas-microsoft-com:office:office" xmlns:oel="http://schemas.microsoft.com/office/2019/extlst" xmlns:r="http://schemas.openxmlformats.org/officeDocument/2006/relationships" xmlns:m="http://schemas.openxmlformats.org/officeDocument/2006/math" xmlns:v="urn:schemas-microsoft-com:vml" xmlns:wp14="http://schemas.microsoft.com/office/word/2010/wordprocessingDrawing" xmlns:wp="http://schemas.openxmlformats.org/drawingml/2006/wordprocessingDrawing" xmlns:w10="urn:schemas-microsoft-com:office:word" xmlns:w="http://schemas.openxmlformats.org/wordprocessingml/2006/main" xmlns:w14="http://schemas.microsoft.com/office/word/2010/wordml" xmlns:w15="http://schemas.microsoft.com/office/word/2012/wordml" xmlns:w16cex="http://schemas.microsoft.com/office/word/2018/wordml/cex" xmlns:w16cid="http://schemas.microsoft.com/office/word/2016/wordml/cid" xmlns:w16="http://schemas.microsoft.com/office/word/2018/wordml" xmlns:w16du="http://schemas.microsoft.com/office/word/2023/wordml/word16du" xmlns:w16sdtdh="http://schemas.microsoft.com/office/word/2020/wordml/sdtdatahash" xmlns:w16sdtfl="http://schemas.microsoft.com/office/word/2024/wordml/sdtformatlock" xmlns:w16se="http://schemas.microsoft.com/office/word/2015/wordml/symex" xmlns:wpg="http://schemas.microsoft.com/office/word/2010/wordprocessingGroup" xmlns:wpi="http://schemas.microsoft.com/office/word/2010/wordprocessingInk" xmlns:wne="http://schemas.microsoft.com/office/word/2006/wordml" xmlns:wps="http://schemas.microsoft.com/office/word/2010/wordprocessingShape" mc:Ignorable="w14 w15 w16se w16cid w16 w16cex w16sdtdh w16sdtfl w16du wp14">
   <w:p>
     <w:pPr>
       <w:pStyle w:val="Footer"/>
@@ -5181,7 +4909,7 @@
 </file>
 
 <file path=word/footer2.xml><?xml version="1.0" encoding="utf-8"?>
-<w:ftr xmlns:wpc="http://schemas.microsoft.com/office/word/2010/wordprocessingCanvas" xmlns:cx="http://schemas.microsoft.com/office/drawing/2014/chartex" xmlns:cx1="http://schemas.microsoft.com/office/drawing/2015/9/8/chartex" xmlns:cx2="http://schemas.microsoft.com/office/drawing/2015/10/21/chartex" xmlns:cx3="http://schemas.microsoft.com/office/drawing/2016/5/9/chartex" xmlns:cx4="http://schemas.microsoft.com/office/drawing/2016/5/10/chartex" xmlns:cx5="http://schemas.microsoft.com/office/drawing/2016/5/11/chartex" xmlns:cx6="http://schemas.microsoft.com/office/drawing/2016/5/12/chartex" xmlns:cx7="http://schemas.microsoft.com/office/drawing/2016/5/13/chartex" xmlns:cx8="http://schemas.microsoft.com/office/drawing/2016/5/14/chartex" xmlns:mc="http://schemas.openxmlformats.org/markup-compatibility/2006" xmlns:aink="http://schemas.microsoft.com/office/drawing/2016/ink" xmlns:am3d="http://schemas.microsoft.com/office/drawing/2017/model3d" xmlns:o="urn:schemas-microsoft-com:office:office" xmlns:r="http://schemas.openxmlformats.org/officeDocument/2006/relationships" xmlns:m="http://schemas.openxmlformats.org/officeDocument/2006/math" xmlns:v="urn:schemas-microsoft-com:vml" xmlns:wp14="http://schemas.microsoft.com/office/word/2010/wordprocessingDrawing" xmlns:wp="http://schemas.openxmlformats.org/drawingml/2006/wordprocessingDrawing" xmlns:w10="urn:schemas-microsoft-com:office:word" xmlns:w="http://schemas.openxmlformats.org/wordprocessingml/2006/main" xmlns:w14="http://schemas.microsoft.com/office/word/2010/wordml" xmlns:w15="http://schemas.microsoft.com/office/word/2012/wordml" xmlns:w16cex="http://schemas.microsoft.com/office/word/2018/wordml/cex" xmlns:w16cid="http://schemas.microsoft.com/office/word/2016/wordml/cid" xmlns:w16="http://schemas.microsoft.com/office/word/2018/wordml" xmlns:w16sdtdh="http://schemas.microsoft.com/office/word/2020/wordml/sdtdatahash" xmlns:w16se="http://schemas.microsoft.com/office/word/2015/wordml/symex" xmlns:wpg="http://schemas.microsoft.com/office/word/2010/wordprocessingGroup" xmlns:wpi="http://schemas.microsoft.com/office/word/2010/wordprocessingInk" xmlns:wne="http://schemas.microsoft.com/office/word/2006/wordml" xmlns:wps="http://schemas.microsoft.com/office/word/2010/wordprocessingShape" mc:Ignorable="w14 w15 w16se w16cid w16 w16cex w16sdtdh wp14">
+<w:ftr xmlns:wpc="http://schemas.microsoft.com/office/word/2010/wordprocessingCanvas" xmlns:cx="http://schemas.microsoft.com/office/drawing/2014/chartex" xmlns:cx1="http://schemas.microsoft.com/office/drawing/2015/9/8/chartex" xmlns:cx2="http://schemas.microsoft.com/office/drawing/2015/10/21/chartex" xmlns:cx3="http://schemas.microsoft.com/office/drawing/2016/5/9/chartex" xmlns:cx4="http://schemas.microsoft.com/office/drawing/2016/5/10/chartex" xmlns:cx5="http://schemas.microsoft.com/office/drawing/2016/5/11/chartex" xmlns:cx6="http://schemas.microsoft.com/office/drawing/2016/5/12/chartex" xmlns:cx7="http://schemas.microsoft.com/office/drawing/2016/5/13/chartex" xmlns:cx8="http://schemas.microsoft.com/office/drawing/2016/5/14/chartex" xmlns:mc="http://schemas.openxmlformats.org/markup-compatibility/2006" xmlns:aink="http://schemas.microsoft.com/office/drawing/2016/ink" xmlns:am3d="http://schemas.microsoft.com/office/drawing/2017/model3d" xmlns:o="urn:schemas-microsoft-com:office:office" xmlns:oel="http://schemas.microsoft.com/office/2019/extlst" xmlns:r="http://schemas.openxmlformats.org/officeDocument/2006/relationships" xmlns:m="http://schemas.openxmlformats.org/officeDocument/2006/math" xmlns:v="urn:schemas-microsoft-com:vml" xmlns:wp14="http://schemas.microsoft.com/office/word/2010/wordprocessingDrawing" xmlns:wp="http://schemas.openxmlformats.org/drawingml/2006/wordprocessingDrawing" xmlns:w10="urn:schemas-microsoft-com:office:word" xmlns:w="http://schemas.openxmlformats.org/wordprocessingml/2006/main" xmlns:w14="http://schemas.microsoft.com/office/word/2010/wordml" xmlns:w15="http://schemas.microsoft.com/office/word/2012/wordml" xmlns:w16cex="http://schemas.microsoft.com/office/word/2018/wordml/cex" xmlns:w16cid="http://schemas.microsoft.com/office/word/2016/wordml/cid" xmlns:w16="http://schemas.microsoft.com/office/word/2018/wordml" xmlns:w16du="http://schemas.microsoft.com/office/word/2023/wordml/word16du" xmlns:w16sdtdh="http://schemas.microsoft.com/office/word/2020/wordml/sdtdatahash" xmlns:w16sdtfl="http://schemas.microsoft.com/office/word/2024/wordml/sdtformatlock" xmlns:w16se="http://schemas.microsoft.com/office/word/2015/wordml/symex" xmlns:wpg="http://schemas.microsoft.com/office/word/2010/wordprocessingGroup" xmlns:wpi="http://schemas.microsoft.com/office/word/2010/wordprocessingInk" xmlns:wne="http://schemas.microsoft.com/office/word/2006/wordml" xmlns:wps="http://schemas.microsoft.com/office/word/2010/wordprocessingShape" mc:Ignorable="w14 w15 w16se w16cid w16 w16cex w16sdtdh w16sdtfl w16du wp14">
   <w:p>
     <w:pPr>
       <w:pStyle w:val="NormalWeb"/>
@@ -5531,7 +5259,7 @@
 </file>
 
 <file path=word/footer3.xml><?xml version="1.0" encoding="utf-8"?>
-<w:ftr xmlns:wpc="http://schemas.microsoft.com/office/word/2010/wordprocessingCanvas" xmlns:cx="http://schemas.microsoft.com/office/drawing/2014/chartex" xmlns:cx1="http://schemas.microsoft.com/office/drawing/2015/9/8/chartex" xmlns:cx2="http://schemas.microsoft.com/office/drawing/2015/10/21/chartex" xmlns:cx3="http://schemas.microsoft.com/office/drawing/2016/5/9/chartex" xmlns:cx4="http://schemas.microsoft.com/office/drawing/2016/5/10/chartex" xmlns:cx5="http://schemas.microsoft.com/office/drawing/2016/5/11/chartex" xmlns:cx6="http://schemas.microsoft.com/office/drawing/2016/5/12/chartex" xmlns:cx7="http://schemas.microsoft.com/office/drawing/2016/5/13/chartex" xmlns:cx8="http://schemas.microsoft.com/office/drawing/2016/5/14/chartex" xmlns:mc="http://schemas.openxmlformats.org/markup-compatibility/2006" xmlns:aink="http://schemas.microsoft.com/office/drawing/2016/ink" xmlns:am3d="http://schemas.microsoft.com/office/drawing/2017/model3d" xmlns:o="urn:schemas-microsoft-com:office:office" xmlns:r="http://schemas.openxmlformats.org/officeDocument/2006/relationships" xmlns:m="http://schemas.openxmlformats.org/officeDocument/2006/math" xmlns:v="urn:schemas-microsoft-com:vml" xmlns:wp14="http://schemas.microsoft.com/office/word/2010/wordprocessingDrawing" xmlns:wp="http://schemas.openxmlformats.org/drawingml/2006/wordprocessingDrawing" xmlns:w10="urn:schemas-microsoft-com:office:word" xmlns:w="http://schemas.openxmlformats.org/wordprocessingml/2006/main" xmlns:w14="http://schemas.microsoft.com/office/word/2010/wordml" xmlns:w15="http://schemas.microsoft.com/office/word/2012/wordml" xmlns:w16cex="http://schemas.microsoft.com/office/word/2018/wordml/cex" xmlns:w16cid="http://schemas.microsoft.com/office/word/2016/wordml/cid" xmlns:w16="http://schemas.microsoft.com/office/word/2018/wordml" xmlns:w16sdtdh="http://schemas.microsoft.com/office/word/2020/wordml/sdtdatahash" xmlns:w16se="http://schemas.microsoft.com/office/word/2015/wordml/symex" xmlns:wpg="http://schemas.microsoft.com/office/word/2010/wordprocessingGroup" xmlns:wpi="http://schemas.microsoft.com/office/word/2010/wordprocessingInk" xmlns:wne="http://schemas.microsoft.com/office/word/2006/wordml" xmlns:wps="http://schemas.microsoft.com/office/word/2010/wordprocessingShape" mc:Ignorable="w14 w15 w16se w16cid w16 w16cex w16sdtdh wp14">
+<w:ftr xmlns:wpc="http://schemas.microsoft.com/office/word/2010/wordprocessingCanvas" xmlns:cx="http://schemas.microsoft.com/office/drawing/2014/chartex" xmlns:cx1="http://schemas.microsoft.com/office/drawing/2015/9/8/chartex" xmlns:cx2="http://schemas.microsoft.com/office/drawing/2015/10/21/chartex" xmlns:cx3="http://schemas.microsoft.com/office/drawing/2016/5/9/chartex" xmlns:cx4="http://schemas.microsoft.com/office/drawing/2016/5/10/chartex" xmlns:cx5="http://schemas.microsoft.com/office/drawing/2016/5/11/chartex" xmlns:cx6="http://schemas.microsoft.com/office/drawing/2016/5/12/chartex" xmlns:cx7="http://schemas.microsoft.com/office/drawing/2016/5/13/chartex" xmlns:cx8="http://schemas.microsoft.com/office/drawing/2016/5/14/chartex" xmlns:mc="http://schemas.openxmlformats.org/markup-compatibility/2006" xmlns:aink="http://schemas.microsoft.com/office/drawing/2016/ink" xmlns:am3d="http://schemas.microsoft.com/office/drawing/2017/model3d" xmlns:o="urn:schemas-microsoft-com:office:office" xmlns:oel="http://schemas.microsoft.com/office/2019/extlst" xmlns:r="http://schemas.openxmlformats.org/officeDocument/2006/relationships" xmlns:m="http://schemas.openxmlformats.org/officeDocument/2006/math" xmlns:v="urn:schemas-microsoft-com:vml" xmlns:wp14="http://schemas.microsoft.com/office/word/2010/wordprocessingDrawing" xmlns:wp="http://schemas.openxmlformats.org/drawingml/2006/wordprocessingDrawing" xmlns:w10="urn:schemas-microsoft-com:office:word" xmlns:w="http://schemas.openxmlformats.org/wordprocessingml/2006/main" xmlns:w14="http://schemas.microsoft.com/office/word/2010/wordml" xmlns:w15="http://schemas.microsoft.com/office/word/2012/wordml" xmlns:w16cex="http://schemas.microsoft.com/office/word/2018/wordml/cex" xmlns:w16cid="http://schemas.microsoft.com/office/word/2016/wordml/cid" xmlns:w16="http://schemas.microsoft.com/office/word/2018/wordml" xmlns:w16du="http://schemas.microsoft.com/office/word/2023/wordml/word16du" xmlns:w16sdtdh="http://schemas.microsoft.com/office/word/2020/wordml/sdtdatahash" xmlns:w16sdtfl="http://schemas.microsoft.com/office/word/2024/wordml/sdtformatlock" xmlns:w16se="http://schemas.microsoft.com/office/word/2015/wordml/symex" xmlns:wpg="http://schemas.microsoft.com/office/word/2010/wordprocessingGroup" xmlns:wpi="http://schemas.microsoft.com/office/word/2010/wordprocessingInk" xmlns:wne="http://schemas.microsoft.com/office/word/2006/wordml" xmlns:wps="http://schemas.microsoft.com/office/word/2010/wordprocessingShape" mc:Ignorable="w14 w15 w16se w16cid w16 w16cex w16sdtdh w16sdtfl w16du wp14">
   <w:p>
     <w:pPr>
       <w:pStyle w:val="Footer"/>
@@ -5541,7 +5269,7 @@
 </file>
 
 <file path=word/footnotes.xml><?xml version="1.0" encoding="utf-8"?>
-<w:footnotes xmlns:wpc="http://schemas.microsoft.com/office/word/2010/wordprocessingCanvas" xmlns:cx="http://schemas.microsoft.com/office/drawing/2014/chartex" xmlns:cx1="http://schemas.microsoft.com/office/drawing/2015/9/8/chartex" xmlns:cx2="http://schemas.microsoft.com/office/drawing/2015/10/21/chartex" xmlns:cx3="http://schemas.microsoft.com/office/drawing/2016/5/9/chartex" xmlns:cx4="http://schemas.microsoft.com/office/drawing/2016/5/10/chartex" xmlns:cx5="http://schemas.microsoft.com/office/drawing/2016/5/11/chartex" xmlns:cx6="http://schemas.microsoft.com/office/drawing/2016/5/12/chartex" xmlns:cx7="http://schemas.microsoft.com/office/drawing/2016/5/13/chartex" xmlns:cx8="http://schemas.microsoft.com/office/drawing/2016/5/14/chartex" xmlns:mc="http://schemas.openxmlformats.org/markup-compatibility/2006" xmlns:aink="http://schemas.microsoft.com/office/drawing/2016/ink" xmlns:am3d="http://schemas.microsoft.com/office/drawing/2017/model3d" xmlns:o="urn:schemas-microsoft-com:office:office" xmlns:r="http://schemas.openxmlformats.org/officeDocument/2006/relationships" xmlns:m="http://schemas.openxmlformats.org/officeDocument/2006/math" xmlns:v="urn:schemas-microsoft-com:vml" xmlns:wp14="http://schemas.microsoft.com/office/word/2010/wordprocessingDrawing" xmlns:wp="http://schemas.openxmlformats.org/drawingml/2006/wordprocessingDrawing" xmlns:w10="urn:schemas-microsoft-com:office:word" xmlns:w="http://schemas.openxmlformats.org/wordprocessingml/2006/main" xmlns:w14="http://schemas.microsoft.com/office/word/2010/wordml" xmlns:w15="http://schemas.microsoft.com/office/word/2012/wordml" xmlns:w16cex="http://schemas.microsoft.com/office/word/2018/wordml/cex" xmlns:w16cid="http://schemas.microsoft.com/office/word/2016/wordml/cid" xmlns:w16="http://schemas.microsoft.com/office/word/2018/wordml" xmlns:w16sdtdh="http://schemas.microsoft.com/office/word/2020/wordml/sdtdatahash" xmlns:w16se="http://schemas.microsoft.com/office/word/2015/wordml/symex" xmlns:wpg="http://schemas.microsoft.com/office/word/2010/wordprocessingGroup" xmlns:wpi="http://schemas.microsoft.com/office/word/2010/wordprocessingInk" xmlns:wne="http://schemas.microsoft.com/office/word/2006/wordml" xmlns:wps="http://schemas.microsoft.com/office/word/2010/wordprocessingShape" mc:Ignorable="w14 w15 w16se w16cid w16 w16cex w16sdtdh wp14">
+<w:footnotes xmlns:wpc="http://schemas.microsoft.com/office/word/2010/wordprocessingCanvas" xmlns:cx="http://schemas.microsoft.com/office/drawing/2014/chartex" xmlns:cx1="http://schemas.microsoft.com/office/drawing/2015/9/8/chartex" xmlns:cx2="http://schemas.microsoft.com/office/drawing/2015/10/21/chartex" xmlns:cx3="http://schemas.microsoft.com/office/drawing/2016/5/9/chartex" xmlns:cx4="http://schemas.microsoft.com/office/drawing/2016/5/10/chartex" xmlns:cx5="http://schemas.microsoft.com/office/drawing/2016/5/11/chartex" xmlns:cx6="http://schemas.microsoft.com/office/drawing/2016/5/12/chartex" xmlns:cx7="http://schemas.microsoft.com/office/drawing/2016/5/13/chartex" xmlns:cx8="http://schemas.microsoft.com/office/drawing/2016/5/14/chartex" xmlns:mc="http://schemas.openxmlformats.org/markup-compatibility/2006" xmlns:aink="http://schemas.microsoft.com/office/drawing/2016/ink" xmlns:am3d="http://schemas.microsoft.com/office/drawing/2017/model3d" xmlns:o="urn:schemas-microsoft-com:office:office" xmlns:oel="http://schemas.microsoft.com/office/2019/extlst" xmlns:r="http://schemas.openxmlformats.org/officeDocument/2006/relationships" xmlns:m="http://schemas.openxmlformats.org/officeDocument/2006/math" xmlns:v="urn:schemas-microsoft-com:vml" xmlns:wp14="http://schemas.microsoft.com/office/word/2010/wordprocessingDrawing" xmlns:wp="http://schemas.openxmlformats.org/drawingml/2006/wordprocessingDrawing" xmlns:w10="urn:schemas-microsoft-com:office:word" xmlns:w="http://schemas.openxmlformats.org/wordprocessingml/2006/main" xmlns:w14="http://schemas.microsoft.com/office/word/2010/wordml" xmlns:w15="http://schemas.microsoft.com/office/word/2012/wordml" xmlns:w16cex="http://schemas.microsoft.com/office/word/2018/wordml/cex" xmlns:w16cid="http://schemas.microsoft.com/office/word/2016/wordml/cid" xmlns:w16="http://schemas.microsoft.com/office/word/2018/wordml" xmlns:w16du="http://schemas.microsoft.com/office/word/2023/wordml/word16du" xmlns:w16sdtdh="http://schemas.microsoft.com/office/word/2020/wordml/sdtdatahash" xmlns:w16sdtfl="http://schemas.microsoft.com/office/word/2024/wordml/sdtformatlock" xmlns:w16se="http://schemas.microsoft.com/office/word/2015/wordml/symex" xmlns:wpg="http://schemas.microsoft.com/office/word/2010/wordprocessingGroup" xmlns:wpi="http://schemas.microsoft.com/office/word/2010/wordprocessingInk" xmlns:wne="http://schemas.microsoft.com/office/word/2006/wordml" xmlns:wps="http://schemas.microsoft.com/office/word/2010/wordprocessingShape" mc:Ignorable="w14 w15 w16se w16cid w16 w16cex w16sdtdh w16sdtfl w16du wp14">
   <w:footnote w:type="separator" w:id="-1">
     <w:p>
       <w:pPr>
@@ -5566,7 +5294,7 @@
 </file>
 
 <file path=word/header1.xml><?xml version="1.0" encoding="utf-8"?>
-<w:hdr xmlns:wpc="http://schemas.microsoft.com/office/word/2010/wordprocessingCanvas" xmlns:cx="http://schemas.microsoft.com/office/drawing/2014/chartex" xmlns:cx1="http://schemas.microsoft.com/office/drawing/2015/9/8/chartex" xmlns:cx2="http://schemas.microsoft.com/office/drawing/2015/10/21/chartex" xmlns:cx3="http://schemas.microsoft.com/office/drawing/2016/5/9/chartex" xmlns:cx4="http://schemas.microsoft.com/office/drawing/2016/5/10/chartex" xmlns:cx5="http://schemas.microsoft.com/office/drawing/2016/5/11/chartex" xmlns:cx6="http://schemas.microsoft.com/office/drawing/2016/5/12/chartex" xmlns:cx7="http://schemas.microsoft.com/office/drawing/2016/5/13/chartex" xmlns:cx8="http://schemas.microsoft.com/office/drawing/2016/5/14/chartex" xmlns:mc="http://schemas.openxmlformats.org/markup-compatibility/2006" xmlns:aink="http://schemas.microsoft.com/office/drawing/2016/ink" xmlns:am3d="http://schemas.microsoft.com/office/drawing/2017/model3d" xmlns:o="urn:schemas-microsoft-com:office:office" xmlns:r="http://schemas.openxmlformats.org/officeDocument/2006/relationships" xmlns:m="http://schemas.openxmlformats.org/officeDocument/2006/math" xmlns:v="urn:schemas-microsoft-com:vml" xmlns:wp14="http://schemas.microsoft.com/office/word/2010/wordprocessingDrawing" xmlns:wp="http://schemas.openxmlformats.org/drawingml/2006/wordprocessingDrawing" xmlns:w10="urn:schemas-microsoft-com:office:word" xmlns:w="http://schemas.openxmlformats.org/wordprocessingml/2006/main" xmlns:w14="http://schemas.microsoft.com/office/word/2010/wordml" xmlns:w15="http://schemas.microsoft.com/office/word/2012/wordml" xmlns:w16cex="http://schemas.microsoft.com/office/word/2018/wordml/cex" xmlns:w16cid="http://schemas.microsoft.com/office/word/2016/wordml/cid" xmlns:w16="http://schemas.microsoft.com/office/word/2018/wordml" xmlns:w16sdtdh="http://schemas.microsoft.com/office/word/2020/wordml/sdtdatahash" xmlns:w16se="http://schemas.microsoft.com/office/word/2015/wordml/symex" xmlns:wpg="http://schemas.microsoft.com/office/word/2010/wordprocessingGroup" xmlns:wpi="http://schemas.microsoft.com/office/word/2010/wordprocessingInk" xmlns:wne="http://schemas.microsoft.com/office/word/2006/wordml" xmlns:wps="http://schemas.microsoft.com/office/word/2010/wordprocessingShape" mc:Ignorable="w14 w15 w16se w16cid w16 w16cex w16sdtdh wp14">
+<w:hdr xmlns:wpc="http://schemas.microsoft.com/office/word/2010/wordprocessingCanvas" xmlns:cx="http://schemas.microsoft.com/office/drawing/2014/chartex" xmlns:cx1="http://schemas.microsoft.com/office/drawing/2015/9/8/chartex" xmlns:cx2="http://schemas.microsoft.com/office/drawing/2015/10/21/chartex" xmlns:cx3="http://schemas.microsoft.com/office/drawing/2016/5/9/chartex" xmlns:cx4="http://schemas.microsoft.com/office/drawing/2016/5/10/chartex" xmlns:cx5="http://schemas.microsoft.com/office/drawing/2016/5/11/chartex" xmlns:cx6="http://schemas.microsoft.com/office/drawing/2016/5/12/chartex" xmlns:cx7="http://schemas.microsoft.com/office/drawing/2016/5/13/chartex" xmlns:cx8="http://schemas.microsoft.com/office/drawing/2016/5/14/chartex" xmlns:mc="http://schemas.openxmlformats.org/markup-compatibility/2006" xmlns:aink="http://schemas.microsoft.com/office/drawing/2016/ink" xmlns:am3d="http://schemas.microsoft.com/office/drawing/2017/model3d" xmlns:o="urn:schemas-microsoft-com:office:office" xmlns:oel="http://schemas.microsoft.com/office/2019/extlst" xmlns:r="http://schemas.openxmlformats.org/officeDocument/2006/relationships" xmlns:m="http://schemas.openxmlformats.org/officeDocument/2006/math" xmlns:v="urn:schemas-microsoft-com:vml" xmlns:wp14="http://schemas.microsoft.com/office/word/2010/wordprocessingDrawing" xmlns:wp="http://schemas.openxmlformats.org/drawingml/2006/wordprocessingDrawing" xmlns:w10="urn:schemas-microsoft-com:office:word" xmlns:w="http://schemas.openxmlformats.org/wordprocessingml/2006/main" xmlns:w14="http://schemas.microsoft.com/office/word/2010/wordml" xmlns:w15="http://schemas.microsoft.com/office/word/2012/wordml" xmlns:w16cex="http://schemas.microsoft.com/office/word/2018/wordml/cex" xmlns:w16cid="http://schemas.microsoft.com/office/word/2016/wordml/cid" xmlns:w16="http://schemas.microsoft.com/office/word/2018/wordml" xmlns:w16du="http://schemas.microsoft.com/office/word/2023/wordml/word16du" xmlns:w16sdtdh="http://schemas.microsoft.com/office/word/2020/wordml/sdtdatahash" xmlns:w16sdtfl="http://schemas.microsoft.com/office/word/2024/wordml/sdtformatlock" xmlns:w16se="http://schemas.microsoft.com/office/word/2015/wordml/symex" xmlns:wpg="http://schemas.microsoft.com/office/word/2010/wordprocessingGroup" xmlns:wpi="http://schemas.microsoft.com/office/word/2010/wordprocessingInk" xmlns:wne="http://schemas.microsoft.com/office/word/2006/wordml" xmlns:wps="http://schemas.microsoft.com/office/word/2010/wordprocessingShape" mc:Ignorable="w14 w15 w16se w16cid w16 w16cex w16sdtdh w16sdtfl w16du wp14">
   <w:p>
     <w:pPr>
       <w:pStyle w:val="Header"/>
@@ -5576,7 +5304,7 @@
 </file>
 
 <file path=word/header2.xml><?xml version="1.0" encoding="utf-8"?>
-<w:hdr xmlns:wpc="http://schemas.microsoft.com/office/word/2010/wordprocessingCanvas" xmlns:cx="http://schemas.microsoft.com/office/drawing/2014/chartex" xmlns:cx1="http://schemas.microsoft.com/office/drawing/2015/9/8/chartex" xmlns:cx2="http://schemas.microsoft.com/office/drawing/2015/10/21/chartex" xmlns:cx3="http://schemas.microsoft.com/office/drawing/2016/5/9/chartex" xmlns:cx4="http://schemas.microsoft.com/office/drawing/2016/5/10/chartex" xmlns:cx5="http://schemas.microsoft.com/office/drawing/2016/5/11/chartex" xmlns:cx6="http://schemas.microsoft.com/office/drawing/2016/5/12/chartex" xmlns:cx7="http://schemas.microsoft.com/office/drawing/2016/5/13/chartex" xmlns:cx8="http://schemas.microsoft.com/office/drawing/2016/5/14/chartex" xmlns:mc="http://schemas.openxmlformats.org/markup-compatibility/2006" xmlns:aink="http://schemas.microsoft.com/office/drawing/2016/ink" xmlns:am3d="http://schemas.microsoft.com/office/drawing/2017/model3d" xmlns:o="urn:schemas-microsoft-com:office:office" xmlns:r="http://schemas.openxmlformats.org/officeDocument/2006/relationships" xmlns:m="http://schemas.openxmlformats.org/officeDocument/2006/math" xmlns:v="urn:schemas-microsoft-com:vml" xmlns:wp14="http://schemas.microsoft.com/office/word/2010/wordprocessingDrawing" xmlns:wp="http://schemas.openxmlformats.org/drawingml/2006/wordprocessingDrawing" xmlns:w10="urn:schemas-microsoft-com:office:word" xmlns:w="http://schemas.openxmlformats.org/wordprocessingml/2006/main" xmlns:w14="http://schemas.microsoft.com/office/word/2010/wordml" xmlns:w15="http://schemas.microsoft.com/office/word/2012/wordml" xmlns:w16cex="http://schemas.microsoft.com/office/word/2018/wordml/cex" xmlns:w16cid="http://schemas.microsoft.com/office/word/2016/wordml/cid" xmlns:w16="http://schemas.microsoft.com/office/word/2018/wordml" xmlns:w16sdtdh="http://schemas.microsoft.com/office/word/2020/wordml/sdtdatahash" xmlns:w16se="http://schemas.microsoft.com/office/word/2015/wordml/symex" xmlns:wpg="http://schemas.microsoft.com/office/word/2010/wordprocessingGroup" xmlns:wpi="http://schemas.microsoft.com/office/word/2010/wordprocessingInk" xmlns:wne="http://schemas.microsoft.com/office/word/2006/wordml" xmlns:wps="http://schemas.microsoft.com/office/word/2010/wordprocessingShape" mc:Ignorable="w14 w15 w16se w16cid w16 w16cex w16sdtdh wp14">
+<w:hdr xmlns:wpc="http://schemas.microsoft.com/office/word/2010/wordprocessingCanvas" xmlns:cx="http://schemas.microsoft.com/office/drawing/2014/chartex" xmlns:cx1="http://schemas.microsoft.com/office/drawing/2015/9/8/chartex" xmlns:cx2="http://schemas.microsoft.com/office/drawing/2015/10/21/chartex" xmlns:cx3="http://schemas.microsoft.com/office/drawing/2016/5/9/chartex" xmlns:cx4="http://schemas.microsoft.com/office/drawing/2016/5/10/chartex" xmlns:cx5="http://schemas.microsoft.com/office/drawing/2016/5/11/chartex" xmlns:cx6="http://schemas.microsoft.com/office/drawing/2016/5/12/chartex" xmlns:cx7="http://schemas.microsoft.com/office/drawing/2016/5/13/chartex" xmlns:cx8="http://schemas.microsoft.com/office/drawing/2016/5/14/chartex" xmlns:mc="http://schemas.openxmlformats.org/markup-compatibility/2006" xmlns:aink="http://schemas.microsoft.com/office/drawing/2016/ink" xmlns:am3d="http://schemas.microsoft.com/office/drawing/2017/model3d" xmlns:o="urn:schemas-microsoft-com:office:office" xmlns:oel="http://schemas.microsoft.com/office/2019/extlst" xmlns:r="http://schemas.openxmlformats.org/officeDocument/2006/relationships" xmlns:m="http://schemas.openxmlformats.org/officeDocument/2006/math" xmlns:v="urn:schemas-microsoft-com:vml" xmlns:wp14="http://schemas.microsoft.com/office/word/2010/wordprocessingDrawing" xmlns:wp="http://schemas.openxmlformats.org/drawingml/2006/wordprocessingDrawing" xmlns:w10="urn:schemas-microsoft-com:office:word" xmlns:w="http://schemas.openxmlformats.org/wordprocessingml/2006/main" xmlns:w14="http://schemas.microsoft.com/office/word/2010/wordml" xmlns:w15="http://schemas.microsoft.com/office/word/2012/wordml" xmlns:w16cex="http://schemas.microsoft.com/office/word/2018/wordml/cex" xmlns:w16cid="http://schemas.microsoft.com/office/word/2016/wordml/cid" xmlns:w16="http://schemas.microsoft.com/office/word/2018/wordml" xmlns:w16du="http://schemas.microsoft.com/office/word/2023/wordml/word16du" xmlns:w16sdtdh="http://schemas.microsoft.com/office/word/2020/wordml/sdtdatahash" xmlns:w16sdtfl="http://schemas.microsoft.com/office/word/2024/wordml/sdtformatlock" xmlns:w16se="http://schemas.microsoft.com/office/word/2015/wordml/symex" xmlns:wpg="http://schemas.microsoft.com/office/word/2010/wordprocessingGroup" xmlns:wpi="http://schemas.microsoft.com/office/word/2010/wordprocessingInk" xmlns:wne="http://schemas.microsoft.com/office/word/2006/wordml" xmlns:wps="http://schemas.microsoft.com/office/word/2010/wordprocessingShape" mc:Ignorable="w14 w15 w16se w16cid w16 w16cex w16sdtdh w16sdtfl w16du wp14">
   <w:p>
     <w:pPr>
       <w:pBdr>
@@ -5649,7 +5377,7 @@
 </file>
 
 <file path=word/header3.xml><?xml version="1.0" encoding="utf-8"?>
-<w:hdr xmlns:wpc="http://schemas.microsoft.com/office/word/2010/wordprocessingCanvas" xmlns:cx="http://schemas.microsoft.com/office/drawing/2014/chartex" xmlns:cx1="http://schemas.microsoft.com/office/drawing/2015/9/8/chartex" xmlns:cx2="http://schemas.microsoft.com/office/drawing/2015/10/21/chartex" xmlns:cx3="http://schemas.microsoft.com/office/drawing/2016/5/9/chartex" xmlns:cx4="http://schemas.microsoft.com/office/drawing/2016/5/10/chartex" xmlns:cx5="http://schemas.microsoft.com/office/drawing/2016/5/11/chartex" xmlns:cx6="http://schemas.microsoft.com/office/drawing/2016/5/12/chartex" xmlns:cx7="http://schemas.microsoft.com/office/drawing/2016/5/13/chartex" xmlns:cx8="http://schemas.microsoft.com/office/drawing/2016/5/14/chartex" xmlns:mc="http://schemas.openxmlformats.org/markup-compatibility/2006" xmlns:aink="http://schemas.microsoft.com/office/drawing/2016/ink" xmlns:am3d="http://schemas.microsoft.com/office/drawing/2017/model3d" xmlns:o="urn:schemas-microsoft-com:office:office" xmlns:r="http://schemas.openxmlformats.org/officeDocument/2006/relationships" xmlns:m="http://schemas.openxmlformats.org/officeDocument/2006/math" xmlns:v="urn:schemas-microsoft-com:vml" xmlns:wp14="http://schemas.microsoft.com/office/word/2010/wordprocessingDrawing" xmlns:wp="http://schemas.openxmlformats.org/drawingml/2006/wordprocessingDrawing" xmlns:w10="urn:schemas-microsoft-com:office:word" xmlns:w="http://schemas.openxmlformats.org/wordprocessingml/2006/main" xmlns:w14="http://schemas.microsoft.com/office/word/2010/wordml" xmlns:w15="http://schemas.microsoft.com/office/word/2012/wordml" xmlns:w16cex="http://schemas.microsoft.com/office/word/2018/wordml/cex" xmlns:w16cid="http://schemas.microsoft.com/office/word/2016/wordml/cid" xmlns:w16="http://schemas.microsoft.com/office/word/2018/wordml" xmlns:w16sdtdh="http://schemas.microsoft.com/office/word/2020/wordml/sdtdatahash" xmlns:w16se="http://schemas.microsoft.com/office/word/2015/wordml/symex" xmlns:wpg="http://schemas.microsoft.com/office/word/2010/wordprocessingGroup" xmlns:wpi="http://schemas.microsoft.com/office/word/2010/wordprocessingInk" xmlns:wne="http://schemas.microsoft.com/office/word/2006/wordml" xmlns:wps="http://schemas.microsoft.com/office/word/2010/wordprocessingShape" mc:Ignorable="w14 w15 w16se w16cid w16 w16cex w16sdtdh wp14">
+<w:hdr xmlns:wpc="http://schemas.microsoft.com/office/word/2010/wordprocessingCanvas" xmlns:cx="http://schemas.microsoft.com/office/drawing/2014/chartex" xmlns:cx1="http://schemas.microsoft.com/office/drawing/2015/9/8/chartex" xmlns:cx2="http://schemas.microsoft.com/office/drawing/2015/10/21/chartex" xmlns:cx3="http://schemas.microsoft.com/office/drawing/2016/5/9/chartex" xmlns:cx4="http://schemas.microsoft.com/office/drawing/2016/5/10/chartex" xmlns:cx5="http://schemas.microsoft.com/office/drawing/2016/5/11/chartex" xmlns:cx6="http://schemas.microsoft.com/office/drawing/2016/5/12/chartex" xmlns:cx7="http://schemas.microsoft.com/office/drawing/2016/5/13/chartex" xmlns:cx8="http://schemas.microsoft.com/office/drawing/2016/5/14/chartex" xmlns:mc="http://schemas.openxmlformats.org/markup-compatibility/2006" xmlns:aink="http://schemas.microsoft.com/office/drawing/2016/ink" xmlns:am3d="http://schemas.microsoft.com/office/drawing/2017/model3d" xmlns:o="urn:schemas-microsoft-com:office:office" xmlns:oel="http://schemas.microsoft.com/office/2019/extlst" xmlns:r="http://schemas.openxmlformats.org/officeDocument/2006/relationships" xmlns:m="http://schemas.openxmlformats.org/officeDocument/2006/math" xmlns:v="urn:schemas-microsoft-com:vml" xmlns:wp14="http://schemas.microsoft.com/office/word/2010/wordprocessingDrawing" xmlns:wp="http://schemas.openxmlformats.org/drawingml/2006/wordprocessingDrawing" xmlns:w10="urn:schemas-microsoft-com:office:word" xmlns:w="http://schemas.openxmlformats.org/wordprocessingml/2006/main" xmlns:w14="http://schemas.microsoft.com/office/word/2010/wordml" xmlns:w15="http://schemas.microsoft.com/office/word/2012/wordml" xmlns:w16cex="http://schemas.microsoft.com/office/word/2018/wordml/cex" xmlns:w16cid="http://schemas.microsoft.com/office/word/2016/wordml/cid" xmlns:w16="http://schemas.microsoft.com/office/word/2018/wordml" xmlns:w16du="http://schemas.microsoft.com/office/word/2023/wordml/word16du" xmlns:w16sdtdh="http://schemas.microsoft.com/office/word/2020/wordml/sdtdatahash" xmlns:w16sdtfl="http://schemas.microsoft.com/office/word/2024/wordml/sdtformatlock" xmlns:w16se="http://schemas.microsoft.com/office/word/2015/wordml/symex" xmlns:wpg="http://schemas.microsoft.com/office/word/2010/wordprocessingGroup" xmlns:wpi="http://schemas.microsoft.com/office/word/2010/wordprocessingInk" xmlns:wne="http://schemas.microsoft.com/office/word/2006/wordml" xmlns:wps="http://schemas.microsoft.com/office/word/2010/wordprocessingShape" mc:Ignorable="w14 w15 w16se w16cid w16 w16cex w16sdtdh w16sdtfl w16du wp14">
   <w:p>
     <w:pPr>
       <w:pStyle w:val="Header"/>
@@ -5659,7 +5387,7 @@
 </file>
 
 <file path=word/styles.xml><?xml version="1.0" encoding="utf-8"?>
-<w:styles xmlns:mc="http://schemas.openxmlformats.org/markup-compatibility/2006" xmlns:r="http://schemas.openxmlformats.org/officeDocument/2006/relationships" xmlns:w="http://schemas.openxmlformats.org/wordprocessingml/2006/main" xmlns:w14="http://schemas.microsoft.com/office/word/2010/wordml" xmlns:w15="http://schemas.microsoft.com/office/word/2012/wordml" xmlns:w16cex="http://schemas.microsoft.com/office/word/2018/wordml/cex" xmlns:w16cid="http://schemas.microsoft.com/office/word/2016/wordml/cid" xmlns:w16="http://schemas.microsoft.com/office/word/2018/wordml" xmlns:w16sdtdh="http://schemas.microsoft.com/office/word/2020/wordml/sdtdatahash" xmlns:w16se="http://schemas.microsoft.com/office/word/2015/wordml/symex" mc:Ignorable="w14 w15 w16se w16cid w16 w16cex w16sdtdh">
+<w:styles xmlns:mc="http://schemas.openxmlformats.org/markup-compatibility/2006" xmlns:r="http://schemas.openxmlformats.org/officeDocument/2006/relationships" xmlns:w="http://schemas.openxmlformats.org/wordprocessingml/2006/main" xmlns:w14="http://schemas.microsoft.com/office/word/2010/wordml" xmlns:w15="http://schemas.microsoft.com/office/word/2012/wordml" xmlns:w16cex="http://schemas.microsoft.com/office/word/2018/wordml/cex" xmlns:w16cid="http://schemas.microsoft.com/office/word/2016/wordml/cid" xmlns:w16="http://schemas.microsoft.com/office/word/2018/wordml" xmlns:w16du="http://schemas.microsoft.com/office/word/2023/wordml/word16du" xmlns:w16sdtdh="http://schemas.microsoft.com/office/word/2020/wordml/sdtdatahash" xmlns:w16sdtfl="http://schemas.microsoft.com/office/word/2024/wordml/sdtformatlock" xmlns:w16se="http://schemas.microsoft.com/office/word/2015/wordml/symex" mc:Ignorable="w14 w15 w16se w16cid w16 w16cex w16sdtdh w16sdtfl w16du">
   <w:docDefaults>
     <w:rPrDefault>
       <w:rPr>

</xml_diff>

<commit_message>
fix: font not showing
</commit_message>
<xml_diff>
--- a/templates/template_preventif.docx
+++ b/templates/template_preventif.docx
@@ -650,6 +650,8 @@
                 <w:rFonts w:asciiTheme="minorHAnsi" w:eastAsia="Basic" w:hAnsiTheme="minorHAnsi" w:cstheme="minorHAnsi"/>
                 <w:b/>
                 <w:bCs/>
+                <w:i/>
+                <w:iCs/>
                 <w:sz w:val="24"/>
                 <w:szCs w:val="24"/>
                 <w:lang w:val="en-US"/>
@@ -660,6 +662,8 @@
                 <w:rFonts w:asciiTheme="minorHAnsi" w:eastAsia="Basic" w:hAnsiTheme="minorHAnsi" w:cstheme="minorHAnsi"/>
                 <w:b/>
                 <w:bCs/>
+                <w:i/>
+                <w:iCs/>
                 <w:sz w:val="24"/>
                 <w:szCs w:val="24"/>
                 <w:lang w:val="en-US"/>
@@ -672,6 +676,8 @@
                 <w:rFonts w:asciiTheme="minorHAnsi" w:eastAsia="Basic" w:hAnsiTheme="minorHAnsi" w:cstheme="minorHAnsi"/>
                 <w:b/>
                 <w:bCs/>
+                <w:i/>
+                <w:iCs/>
                 <w:sz w:val="24"/>
                 <w:szCs w:val="24"/>
                 <w:lang w:val="en-US"/>
@@ -684,6 +690,8 @@
                 <w:rFonts w:asciiTheme="minorHAnsi" w:eastAsia="Basic" w:hAnsiTheme="minorHAnsi" w:cstheme="minorHAnsi"/>
                 <w:b/>
                 <w:bCs/>
+                <w:i/>
+                <w:iCs/>
                 <w:sz w:val="24"/>
                 <w:szCs w:val="24"/>
                 <w:lang w:val="en-US"/>
@@ -717,15 +725,19 @@
                 <w:rFonts w:ascii="Basic" w:eastAsia="Basic" w:hAnsi="Basic" w:cs="Basic"/>
                 <w:b/>
                 <w:bCs/>
-                <w:sz w:val="24"/>
-                <w:szCs w:val="24"/>
-                <w:lang w:val="en-US"/>
-              </w:rPr>
-            </w:pPr>
-            <w:r>
-              <w:rPr>
-                <w:b/>
-                <w:bCs/>
+                <w:i/>
+                <w:iCs/>
+                <w:sz w:val="24"/>
+                <w:szCs w:val="24"/>
+                <w:lang w:val="en-US"/>
+              </w:rPr>
+            </w:pPr>
+            <w:r>
+              <w:rPr>
+                <w:b/>
+                <w:bCs/>
+                <w:i/>
+                <w:iCs/>
                 <w:lang w:val="en-US"/>
               </w:rPr>
               <w:t>{</w:t>
@@ -735,6 +747,8 @@
               <w:rPr>
                 <w:b/>
                 <w:bCs/>
+                <w:i/>
+                <w:iCs/>
                 <w:lang w:val="en-US"/>
               </w:rPr>
               <w:t>tampilan_sesudah</w:t>
@@ -744,6 +758,8 @@
               <w:rPr>
                 <w:b/>
                 <w:bCs/>
+                <w:i/>
+                <w:iCs/>
                 <w:lang w:val="en-US"/>
               </w:rPr>
               <w:t>}</w:t>
@@ -845,16 +861,20 @@
                 <w:rFonts w:asciiTheme="minorHAnsi" w:eastAsia="Basic" w:hAnsiTheme="minorHAnsi" w:cs="Basic"/>
                 <w:b/>
                 <w:bCs/>
-                <w:sz w:val="24"/>
-                <w:szCs w:val="24"/>
-                <w:lang w:val="en-US"/>
-              </w:rPr>
-            </w:pPr>
-            <w:r>
-              <w:rPr>
-                <w:rFonts w:asciiTheme="minorHAnsi" w:eastAsia="Basic" w:hAnsiTheme="minorHAnsi" w:cs="Basic"/>
-                <w:b/>
-                <w:bCs/>
+                <w:i/>
+                <w:iCs/>
+                <w:sz w:val="24"/>
+                <w:szCs w:val="24"/>
+                <w:lang w:val="en-US"/>
+              </w:rPr>
+            </w:pPr>
+            <w:r>
+              <w:rPr>
+                <w:rFonts w:asciiTheme="minorHAnsi" w:eastAsia="Basic" w:hAnsiTheme="minorHAnsi" w:cs="Basic"/>
+                <w:b/>
+                <w:bCs/>
+                <w:i/>
+                <w:iCs/>
                 <w:sz w:val="24"/>
                 <w:szCs w:val="24"/>
                 <w:lang w:val="en-US"/>
@@ -867,6 +887,8 @@
                 <w:rFonts w:asciiTheme="minorHAnsi" w:eastAsia="Basic" w:hAnsiTheme="minorHAnsi" w:cs="Basic"/>
                 <w:b/>
                 <w:bCs/>
+                <w:i/>
+                <w:iCs/>
                 <w:sz w:val="24"/>
                 <w:szCs w:val="24"/>
                 <w:lang w:val="en-US"/>
@@ -879,6 +901,8 @@
                 <w:rFonts w:asciiTheme="minorHAnsi" w:eastAsia="Basic" w:hAnsiTheme="minorHAnsi" w:cs="Basic"/>
                 <w:b/>
                 <w:bCs/>
+                <w:i/>
+                <w:iCs/>
                 <w:sz w:val="24"/>
                 <w:szCs w:val="24"/>
                 <w:lang w:val="en-US"/>
@@ -912,15 +936,19 @@
                 <w:rFonts w:ascii="Basic" w:eastAsia="Basic" w:hAnsi="Basic" w:cs="Basic"/>
                 <w:b/>
                 <w:bCs/>
-                <w:sz w:val="24"/>
-                <w:szCs w:val="24"/>
-              </w:rPr>
-            </w:pPr>
-            <w:r>
-              <w:rPr>
-                <w:rFonts w:asciiTheme="minorHAnsi" w:eastAsia="Basic" w:hAnsiTheme="minorHAnsi" w:cs="Basic"/>
-                <w:b/>
-                <w:bCs/>
+                <w:i/>
+                <w:iCs/>
+                <w:sz w:val="24"/>
+                <w:szCs w:val="24"/>
+              </w:rPr>
+            </w:pPr>
+            <w:r>
+              <w:rPr>
+                <w:rFonts w:asciiTheme="minorHAnsi" w:eastAsia="Basic" w:hAnsiTheme="minorHAnsi" w:cs="Basic"/>
+                <w:b/>
+                <w:bCs/>
+                <w:i/>
+                <w:iCs/>
                 <w:sz w:val="24"/>
                 <w:szCs w:val="24"/>
                 <w:lang w:val="en-US"/>
@@ -933,6 +961,8 @@
                 <w:rFonts w:asciiTheme="minorHAnsi" w:eastAsia="Basic" w:hAnsiTheme="minorHAnsi" w:cs="Basic"/>
                 <w:b/>
                 <w:bCs/>
+                <w:i/>
+                <w:iCs/>
                 <w:sz w:val="24"/>
                 <w:szCs w:val="24"/>
                 <w:lang w:val="en-US"/>
@@ -945,6 +975,8 @@
                 <w:rFonts w:asciiTheme="minorHAnsi" w:eastAsia="Basic" w:hAnsiTheme="minorHAnsi" w:cs="Basic"/>
                 <w:b/>
                 <w:bCs/>
+                <w:i/>
+                <w:iCs/>
                 <w:sz w:val="24"/>
                 <w:szCs w:val="24"/>
                 <w:lang w:val="en-US"/>
@@ -1048,16 +1080,20 @@
                 <w:rFonts w:asciiTheme="minorHAnsi" w:eastAsia="Basic" w:hAnsiTheme="minorHAnsi" w:cs="Basic"/>
                 <w:b/>
                 <w:bCs/>
-                <w:sz w:val="24"/>
-                <w:szCs w:val="24"/>
-                <w:lang w:val="en-US"/>
-              </w:rPr>
-            </w:pPr>
-            <w:r>
-              <w:rPr>
-                <w:rFonts w:asciiTheme="minorHAnsi" w:eastAsia="Basic" w:hAnsiTheme="minorHAnsi" w:cs="Basic"/>
-                <w:b/>
-                <w:bCs/>
+                <w:i/>
+                <w:iCs/>
+                <w:sz w:val="24"/>
+                <w:szCs w:val="24"/>
+                <w:lang w:val="en-US"/>
+              </w:rPr>
+            </w:pPr>
+            <w:r>
+              <w:rPr>
+                <w:rFonts w:asciiTheme="minorHAnsi" w:eastAsia="Basic" w:hAnsiTheme="minorHAnsi" w:cs="Basic"/>
+                <w:b/>
+                <w:bCs/>
+                <w:i/>
+                <w:iCs/>
                 <w:sz w:val="24"/>
                 <w:szCs w:val="24"/>
                 <w:lang w:val="en-US"/>
@@ -1070,6 +1106,8 @@
                 <w:rFonts w:asciiTheme="minorHAnsi" w:eastAsia="Basic" w:hAnsiTheme="minorHAnsi" w:cs="Basic"/>
                 <w:b/>
                 <w:bCs/>
+                <w:i/>
+                <w:iCs/>
                 <w:sz w:val="24"/>
                 <w:szCs w:val="24"/>
                 <w:lang w:val="en-US"/>
@@ -1082,6 +1120,8 @@
                 <w:rFonts w:asciiTheme="minorHAnsi" w:eastAsia="Basic" w:hAnsiTheme="minorHAnsi" w:cs="Basic"/>
                 <w:b/>
                 <w:bCs/>
+                <w:i/>
+                <w:iCs/>
                 <w:sz w:val="24"/>
                 <w:szCs w:val="24"/>
                 <w:lang w:val="en-US"/>
@@ -1115,15 +1155,19 @@
                 <w:rFonts w:ascii="Basic" w:eastAsia="Basic" w:hAnsi="Basic" w:cs="Basic"/>
                 <w:b/>
                 <w:bCs/>
-                <w:sz w:val="24"/>
-                <w:szCs w:val="24"/>
-              </w:rPr>
-            </w:pPr>
-            <w:r>
-              <w:rPr>
-                <w:rFonts w:asciiTheme="minorHAnsi" w:eastAsia="Basic" w:hAnsiTheme="minorHAnsi" w:cs="Basic"/>
-                <w:b/>
-                <w:bCs/>
+                <w:i/>
+                <w:iCs/>
+                <w:sz w:val="24"/>
+                <w:szCs w:val="24"/>
+              </w:rPr>
+            </w:pPr>
+            <w:r>
+              <w:rPr>
+                <w:rFonts w:asciiTheme="minorHAnsi" w:eastAsia="Basic" w:hAnsiTheme="minorHAnsi" w:cs="Basic"/>
+                <w:b/>
+                <w:bCs/>
+                <w:i/>
+                <w:iCs/>
                 <w:sz w:val="24"/>
                 <w:szCs w:val="24"/>
                 <w:lang w:val="en-US"/>
@@ -1136,6 +1180,8 @@
                 <w:rFonts w:asciiTheme="minorHAnsi" w:eastAsia="Basic" w:hAnsiTheme="minorHAnsi" w:cs="Basic"/>
                 <w:b/>
                 <w:bCs/>
+                <w:i/>
+                <w:iCs/>
                 <w:sz w:val="24"/>
                 <w:szCs w:val="24"/>
                 <w:lang w:val="en-US"/>
@@ -1148,6 +1194,8 @@
                 <w:rFonts w:asciiTheme="minorHAnsi" w:eastAsia="Basic" w:hAnsiTheme="minorHAnsi" w:cs="Basic"/>
                 <w:b/>
                 <w:bCs/>
+                <w:i/>
+                <w:iCs/>
                 <w:sz w:val="24"/>
                 <w:szCs w:val="24"/>
                 <w:lang w:val="en-US"/>
@@ -1251,16 +1299,20 @@
                 <w:rFonts w:asciiTheme="minorHAnsi" w:eastAsia="Basic" w:hAnsiTheme="minorHAnsi" w:cs="Basic"/>
                 <w:b/>
                 <w:bCs/>
-                <w:sz w:val="24"/>
-                <w:szCs w:val="24"/>
-                <w:lang w:val="en-US"/>
-              </w:rPr>
-            </w:pPr>
-            <w:r>
-              <w:rPr>
-                <w:rFonts w:asciiTheme="minorHAnsi" w:eastAsia="Basic" w:hAnsiTheme="minorHAnsi" w:cs="Basic"/>
-                <w:b/>
-                <w:bCs/>
+                <w:i/>
+                <w:iCs/>
+                <w:sz w:val="24"/>
+                <w:szCs w:val="24"/>
+                <w:lang w:val="en-US"/>
+              </w:rPr>
+            </w:pPr>
+            <w:r>
+              <w:rPr>
+                <w:rFonts w:asciiTheme="minorHAnsi" w:eastAsia="Basic" w:hAnsiTheme="minorHAnsi" w:cs="Basic"/>
+                <w:b/>
+                <w:bCs/>
+                <w:i/>
+                <w:iCs/>
                 <w:sz w:val="24"/>
                 <w:szCs w:val="24"/>
                 <w:lang w:val="en-US"/>
@@ -1273,6 +1325,8 @@
                 <w:rFonts w:asciiTheme="minorHAnsi" w:eastAsia="Basic" w:hAnsiTheme="minorHAnsi" w:cs="Basic"/>
                 <w:b/>
                 <w:bCs/>
+                <w:i/>
+                <w:iCs/>
                 <w:sz w:val="24"/>
                 <w:szCs w:val="24"/>
                 <w:lang w:val="en-US"/>
@@ -1285,6 +1339,8 @@
                 <w:rFonts w:asciiTheme="minorHAnsi" w:eastAsia="Basic" w:hAnsiTheme="minorHAnsi" w:cs="Basic"/>
                 <w:b/>
                 <w:bCs/>
+                <w:i/>
+                <w:iCs/>
                 <w:sz w:val="24"/>
                 <w:szCs w:val="24"/>
                 <w:lang w:val="en-US"/>
@@ -1318,15 +1374,19 @@
                 <w:rFonts w:ascii="Basic" w:eastAsia="Basic" w:hAnsi="Basic" w:cs="Basic"/>
                 <w:b/>
                 <w:bCs/>
-                <w:sz w:val="24"/>
-                <w:szCs w:val="24"/>
-              </w:rPr>
-            </w:pPr>
-            <w:r>
-              <w:rPr>
-                <w:rFonts w:asciiTheme="minorHAnsi" w:eastAsia="Basic" w:hAnsiTheme="minorHAnsi" w:cs="Basic"/>
-                <w:b/>
-                <w:bCs/>
+                <w:i/>
+                <w:iCs/>
+                <w:sz w:val="24"/>
+                <w:szCs w:val="24"/>
+              </w:rPr>
+            </w:pPr>
+            <w:r>
+              <w:rPr>
+                <w:rFonts w:asciiTheme="minorHAnsi" w:eastAsia="Basic" w:hAnsiTheme="minorHAnsi" w:cs="Basic"/>
+                <w:b/>
+                <w:bCs/>
+                <w:i/>
+                <w:iCs/>
                 <w:sz w:val="24"/>
                 <w:szCs w:val="24"/>
                 <w:lang w:val="en-US"/>
@@ -1339,6 +1399,8 @@
                 <w:rFonts w:asciiTheme="minorHAnsi" w:eastAsia="Basic" w:hAnsiTheme="minorHAnsi" w:cs="Basic"/>
                 <w:b/>
                 <w:bCs/>
+                <w:i/>
+                <w:iCs/>
                 <w:sz w:val="24"/>
                 <w:szCs w:val="24"/>
                 <w:lang w:val="en-US"/>
@@ -1351,6 +1413,8 @@
                 <w:rFonts w:asciiTheme="minorHAnsi" w:eastAsia="Basic" w:hAnsiTheme="minorHAnsi" w:cs="Basic"/>
                 <w:b/>
                 <w:bCs/>
+                <w:i/>
+                <w:iCs/>
                 <w:sz w:val="24"/>
                 <w:szCs w:val="24"/>
                 <w:lang w:val="en-US"/>
@@ -1467,6 +1531,8 @@
               <w:jc w:val="center"/>
               <w:rPr>
                 <w:rFonts w:ascii="Basic" w:eastAsia="Basic" w:hAnsi="Basic" w:cs="Basic"/>
+                <w:i/>
+                <w:iCs/>
                 <w:sz w:val="24"/>
                 <w:szCs w:val="24"/>
               </w:rPr>
@@ -1496,6 +1562,8 @@
               <w:jc w:val="center"/>
               <w:rPr>
                 <w:rFonts w:ascii="Basic" w:eastAsia="Basic" w:hAnsi="Basic" w:cs="Basic"/>
+                <w:i/>
+                <w:iCs/>
                 <w:sz w:val="24"/>
                 <w:szCs w:val="24"/>
               </w:rPr>
@@ -1597,16 +1665,20 @@
                 <w:rFonts w:asciiTheme="minorHAnsi" w:eastAsia="Basic" w:hAnsiTheme="minorHAnsi" w:cs="Basic"/>
                 <w:b/>
                 <w:bCs/>
-                <w:sz w:val="24"/>
-                <w:szCs w:val="24"/>
-                <w:lang w:val="en-US"/>
-              </w:rPr>
-            </w:pPr>
-            <w:r>
-              <w:rPr>
-                <w:rFonts w:asciiTheme="minorHAnsi" w:eastAsia="Basic" w:hAnsiTheme="minorHAnsi" w:cs="Basic"/>
-                <w:b/>
-                <w:bCs/>
+                <w:i/>
+                <w:iCs/>
+                <w:sz w:val="24"/>
+                <w:szCs w:val="24"/>
+                <w:lang w:val="en-US"/>
+              </w:rPr>
+            </w:pPr>
+            <w:r>
+              <w:rPr>
+                <w:rFonts w:asciiTheme="minorHAnsi" w:eastAsia="Basic" w:hAnsiTheme="minorHAnsi" w:cs="Basic"/>
+                <w:b/>
+                <w:bCs/>
+                <w:i/>
+                <w:iCs/>
                 <w:sz w:val="24"/>
                 <w:szCs w:val="24"/>
                 <w:lang w:val="en-US"/>
@@ -1619,6 +1691,8 @@
                 <w:rFonts w:asciiTheme="minorHAnsi" w:eastAsia="Basic" w:hAnsiTheme="minorHAnsi" w:cs="Basic"/>
                 <w:b/>
                 <w:bCs/>
+                <w:i/>
+                <w:iCs/>
                 <w:sz w:val="24"/>
                 <w:szCs w:val="24"/>
                 <w:lang w:val="en-US"/>
@@ -1631,6 +1705,8 @@
                 <w:rFonts w:asciiTheme="minorHAnsi" w:eastAsia="Basic" w:hAnsiTheme="minorHAnsi" w:cs="Basic"/>
                 <w:b/>
                 <w:bCs/>
+                <w:i/>
+                <w:iCs/>
                 <w:sz w:val="24"/>
                 <w:szCs w:val="24"/>
                 <w:lang w:val="en-US"/>
@@ -1664,16 +1740,20 @@
                 <w:rFonts w:asciiTheme="minorHAnsi" w:eastAsia="Basic" w:hAnsiTheme="minorHAnsi" w:cs="Basic"/>
                 <w:b/>
                 <w:bCs/>
-                <w:sz w:val="24"/>
-                <w:szCs w:val="24"/>
-                <w:lang w:val="en-US"/>
-              </w:rPr>
-            </w:pPr>
-            <w:r>
-              <w:rPr>
-                <w:rFonts w:asciiTheme="minorHAnsi" w:eastAsia="Basic" w:hAnsiTheme="minorHAnsi" w:cs="Basic"/>
-                <w:b/>
-                <w:bCs/>
+                <w:i/>
+                <w:iCs/>
+                <w:sz w:val="24"/>
+                <w:szCs w:val="24"/>
+                <w:lang w:val="en-US"/>
+              </w:rPr>
+            </w:pPr>
+            <w:r>
+              <w:rPr>
+                <w:rFonts w:asciiTheme="minorHAnsi" w:eastAsia="Basic" w:hAnsiTheme="minorHAnsi" w:cs="Basic"/>
+                <w:b/>
+                <w:bCs/>
+                <w:i/>
+                <w:iCs/>
                 <w:sz w:val="24"/>
                 <w:szCs w:val="24"/>
                 <w:lang w:val="en-US"/>
@@ -1686,6 +1766,8 @@
                 <w:rFonts w:asciiTheme="minorHAnsi" w:eastAsia="Basic" w:hAnsiTheme="minorHAnsi" w:cs="Basic"/>
                 <w:b/>
                 <w:bCs/>
+                <w:i/>
+                <w:iCs/>
                 <w:sz w:val="24"/>
                 <w:szCs w:val="24"/>
                 <w:lang w:val="en-US"/>
@@ -1698,6 +1780,8 @@
                 <w:rFonts w:asciiTheme="minorHAnsi" w:eastAsia="Basic" w:hAnsiTheme="minorHAnsi" w:cs="Basic"/>
                 <w:b/>
                 <w:bCs/>
+                <w:i/>
+                <w:iCs/>
                 <w:sz w:val="24"/>
                 <w:szCs w:val="24"/>
                 <w:lang w:val="en-US"/>
@@ -1801,16 +1885,20 @@
                 <w:rFonts w:asciiTheme="minorHAnsi" w:eastAsia="Basic" w:hAnsiTheme="minorHAnsi" w:cs="Basic"/>
                 <w:b/>
                 <w:bCs/>
-                <w:sz w:val="24"/>
-                <w:szCs w:val="24"/>
-                <w:lang w:val="en-US"/>
-              </w:rPr>
-            </w:pPr>
-            <w:r>
-              <w:rPr>
-                <w:rFonts w:asciiTheme="minorHAnsi" w:eastAsia="Basic" w:hAnsiTheme="minorHAnsi" w:cs="Basic"/>
-                <w:b/>
-                <w:bCs/>
+                <w:i/>
+                <w:iCs/>
+                <w:sz w:val="24"/>
+                <w:szCs w:val="24"/>
+                <w:lang w:val="en-US"/>
+              </w:rPr>
+            </w:pPr>
+            <w:r>
+              <w:rPr>
+                <w:rFonts w:asciiTheme="minorHAnsi" w:eastAsia="Basic" w:hAnsiTheme="minorHAnsi" w:cs="Basic"/>
+                <w:b/>
+                <w:bCs/>
+                <w:i/>
+                <w:iCs/>
                 <w:sz w:val="24"/>
                 <w:szCs w:val="24"/>
                 <w:lang w:val="en-US"/>
@@ -1823,6 +1911,8 @@
                 <w:rFonts w:asciiTheme="minorHAnsi" w:eastAsia="Basic" w:hAnsiTheme="minorHAnsi" w:cs="Basic"/>
                 <w:b/>
                 <w:bCs/>
+                <w:i/>
+                <w:iCs/>
                 <w:sz w:val="24"/>
                 <w:szCs w:val="24"/>
                 <w:lang w:val="en-US"/>
@@ -1835,6 +1925,8 @@
                 <w:rFonts w:asciiTheme="minorHAnsi" w:eastAsia="Basic" w:hAnsiTheme="minorHAnsi" w:cs="Basic"/>
                 <w:b/>
                 <w:bCs/>
+                <w:i/>
+                <w:iCs/>
                 <w:sz w:val="24"/>
                 <w:szCs w:val="24"/>
                 <w:lang w:val="en-US"/>
@@ -1868,16 +1960,20 @@
                 <w:rFonts w:asciiTheme="minorHAnsi" w:eastAsia="Basic" w:hAnsiTheme="minorHAnsi" w:cs="Basic"/>
                 <w:b/>
                 <w:bCs/>
-                <w:sz w:val="24"/>
-                <w:szCs w:val="24"/>
-                <w:lang w:val="en-US"/>
-              </w:rPr>
-            </w:pPr>
-            <w:r>
-              <w:rPr>
-                <w:rFonts w:asciiTheme="minorHAnsi" w:eastAsia="Basic" w:hAnsiTheme="minorHAnsi" w:cs="Basic"/>
-                <w:b/>
-                <w:bCs/>
+                <w:i/>
+                <w:iCs/>
+                <w:sz w:val="24"/>
+                <w:szCs w:val="24"/>
+                <w:lang w:val="en-US"/>
+              </w:rPr>
+            </w:pPr>
+            <w:r>
+              <w:rPr>
+                <w:rFonts w:asciiTheme="minorHAnsi" w:eastAsia="Basic" w:hAnsiTheme="minorHAnsi" w:cs="Basic"/>
+                <w:b/>
+                <w:bCs/>
+                <w:i/>
+                <w:iCs/>
                 <w:sz w:val="24"/>
                 <w:szCs w:val="24"/>
                 <w:lang w:val="en-US"/>
@@ -1890,6 +1986,8 @@
                 <w:rFonts w:asciiTheme="minorHAnsi" w:eastAsia="Basic" w:hAnsiTheme="minorHAnsi" w:cs="Basic"/>
                 <w:b/>
                 <w:bCs/>
+                <w:i/>
+                <w:iCs/>
                 <w:sz w:val="24"/>
                 <w:szCs w:val="24"/>
                 <w:lang w:val="en-US"/>
@@ -1901,6 +1999,8 @@
                 <w:rFonts w:asciiTheme="minorHAnsi" w:eastAsia="Basic" w:hAnsiTheme="minorHAnsi" w:cs="Basic"/>
                 <w:b/>
                 <w:bCs/>
+                <w:i/>
+                <w:iCs/>
                 <w:sz w:val="24"/>
                 <w:szCs w:val="24"/>
                 <w:lang w:val="en-US"/>
@@ -1912,6 +2012,8 @@
                 <w:rFonts w:asciiTheme="minorHAnsi" w:eastAsia="Basic" w:hAnsiTheme="minorHAnsi" w:cs="Basic"/>
                 <w:b/>
                 <w:bCs/>
+                <w:i/>
+                <w:iCs/>
                 <w:sz w:val="24"/>
                 <w:szCs w:val="24"/>
                 <w:lang w:val="en-US"/>
@@ -1923,6 +2025,8 @@
                 <w:rFonts w:asciiTheme="minorHAnsi" w:eastAsia="Basic" w:hAnsiTheme="minorHAnsi" w:cs="Basic"/>
                 <w:b/>
                 <w:bCs/>
+                <w:i/>
+                <w:iCs/>
                 <w:sz w:val="24"/>
                 <w:szCs w:val="24"/>
                 <w:lang w:val="en-US"/>
@@ -1934,6 +2038,8 @@
                 <w:rFonts w:asciiTheme="minorHAnsi" w:eastAsia="Basic" w:hAnsiTheme="minorHAnsi" w:cs="Basic"/>
                 <w:b/>
                 <w:bCs/>
+                <w:i/>
+                <w:iCs/>
                 <w:sz w:val="24"/>
                 <w:szCs w:val="24"/>
                 <w:lang w:val="en-US"/>
@@ -1946,6 +2052,8 @@
                 <w:rFonts w:asciiTheme="minorHAnsi" w:eastAsia="Basic" w:hAnsiTheme="minorHAnsi" w:cs="Basic"/>
                 <w:b/>
                 <w:bCs/>
+                <w:i/>
+                <w:iCs/>
                 <w:sz w:val="24"/>
                 <w:szCs w:val="24"/>
                 <w:lang w:val="en-US"/>
@@ -2049,16 +2157,20 @@
                 <w:rFonts w:asciiTheme="minorHAnsi" w:eastAsia="Basic" w:hAnsiTheme="minorHAnsi" w:cs="Basic"/>
                 <w:b/>
                 <w:bCs/>
-                <w:sz w:val="24"/>
-                <w:szCs w:val="24"/>
-                <w:lang w:val="en-US"/>
-              </w:rPr>
-            </w:pPr>
-            <w:r>
-              <w:rPr>
-                <w:rFonts w:asciiTheme="minorHAnsi" w:eastAsia="Basic" w:hAnsiTheme="minorHAnsi" w:cs="Basic"/>
-                <w:b/>
-                <w:bCs/>
+                <w:i/>
+                <w:iCs/>
+                <w:sz w:val="24"/>
+                <w:szCs w:val="24"/>
+                <w:lang w:val="en-US"/>
+              </w:rPr>
+            </w:pPr>
+            <w:r>
+              <w:rPr>
+                <w:rFonts w:asciiTheme="minorHAnsi" w:eastAsia="Basic" w:hAnsiTheme="minorHAnsi" w:cs="Basic"/>
+                <w:b/>
+                <w:bCs/>
+                <w:i/>
+                <w:iCs/>
                 <w:sz w:val="24"/>
                 <w:szCs w:val="24"/>
                 <w:lang w:val="en-US"/>
@@ -2071,6 +2183,8 @@
                 <w:rFonts w:asciiTheme="minorHAnsi" w:eastAsia="Basic" w:hAnsiTheme="minorHAnsi" w:cs="Basic"/>
                 <w:b/>
                 <w:bCs/>
+                <w:i/>
+                <w:iCs/>
                 <w:sz w:val="24"/>
                 <w:szCs w:val="24"/>
                 <w:lang w:val="en-US"/>
@@ -2083,6 +2197,8 @@
                 <w:rFonts w:asciiTheme="minorHAnsi" w:eastAsia="Basic" w:hAnsiTheme="minorHAnsi" w:cs="Basic"/>
                 <w:b/>
                 <w:bCs/>
+                <w:i/>
+                <w:iCs/>
                 <w:sz w:val="24"/>
                 <w:szCs w:val="24"/>
                 <w:lang w:val="en-US"/>
@@ -2116,16 +2232,20 @@
                 <w:rFonts w:asciiTheme="minorHAnsi" w:eastAsia="Basic" w:hAnsiTheme="minorHAnsi" w:cs="Basic"/>
                 <w:b/>
                 <w:bCs/>
-                <w:sz w:val="24"/>
-                <w:szCs w:val="24"/>
-                <w:lang w:val="en-US"/>
-              </w:rPr>
-            </w:pPr>
-            <w:r>
-              <w:rPr>
-                <w:rFonts w:asciiTheme="minorHAnsi" w:eastAsia="Basic" w:hAnsiTheme="minorHAnsi" w:cs="Basic"/>
-                <w:b/>
-                <w:bCs/>
+                <w:i/>
+                <w:iCs/>
+                <w:sz w:val="24"/>
+                <w:szCs w:val="24"/>
+                <w:lang w:val="en-US"/>
+              </w:rPr>
+            </w:pPr>
+            <w:r>
+              <w:rPr>
+                <w:rFonts w:asciiTheme="minorHAnsi" w:eastAsia="Basic" w:hAnsiTheme="minorHAnsi" w:cs="Basic"/>
+                <w:b/>
+                <w:bCs/>
+                <w:i/>
+                <w:iCs/>
                 <w:sz w:val="24"/>
                 <w:szCs w:val="24"/>
                 <w:lang w:val="en-US"/>
@@ -2138,6 +2258,8 @@
                 <w:rFonts w:asciiTheme="minorHAnsi" w:eastAsia="Basic" w:hAnsiTheme="minorHAnsi" w:cs="Basic"/>
                 <w:b/>
                 <w:bCs/>
+                <w:i/>
+                <w:iCs/>
                 <w:sz w:val="24"/>
                 <w:szCs w:val="24"/>
                 <w:lang w:val="en-US"/>
@@ -2150,6 +2272,8 @@
                 <w:rFonts w:asciiTheme="minorHAnsi" w:eastAsia="Basic" w:hAnsiTheme="minorHAnsi" w:cs="Basic"/>
                 <w:b/>
                 <w:bCs/>
+                <w:i/>
+                <w:iCs/>
                 <w:sz w:val="24"/>
                 <w:szCs w:val="24"/>
                 <w:lang w:val="en-US"/>
@@ -2253,16 +2377,20 @@
                 <w:rFonts w:asciiTheme="minorHAnsi" w:eastAsia="Basic" w:hAnsiTheme="minorHAnsi" w:cs="Basic"/>
                 <w:b/>
                 <w:bCs/>
-                <w:sz w:val="24"/>
-                <w:szCs w:val="24"/>
-                <w:lang w:val="en-US"/>
-              </w:rPr>
-            </w:pPr>
-            <w:r>
-              <w:rPr>
-                <w:rFonts w:asciiTheme="minorHAnsi" w:eastAsia="Basic" w:hAnsiTheme="minorHAnsi" w:cs="Basic"/>
-                <w:b/>
-                <w:bCs/>
+                <w:i/>
+                <w:iCs/>
+                <w:sz w:val="24"/>
+                <w:szCs w:val="24"/>
+                <w:lang w:val="en-US"/>
+              </w:rPr>
+            </w:pPr>
+            <w:r>
+              <w:rPr>
+                <w:rFonts w:asciiTheme="minorHAnsi" w:eastAsia="Basic" w:hAnsiTheme="minorHAnsi" w:cs="Basic"/>
+                <w:b/>
+                <w:bCs/>
+                <w:i/>
+                <w:iCs/>
                 <w:sz w:val="24"/>
                 <w:szCs w:val="24"/>
                 <w:lang w:val="en-US"/>
@@ -2275,6 +2403,8 @@
                 <w:rFonts w:asciiTheme="minorHAnsi" w:eastAsia="Basic" w:hAnsiTheme="minorHAnsi" w:cs="Basic"/>
                 <w:b/>
                 <w:bCs/>
+                <w:i/>
+                <w:iCs/>
                 <w:sz w:val="24"/>
                 <w:szCs w:val="24"/>
                 <w:lang w:val="en-US"/>
@@ -2287,6 +2417,8 @@
                 <w:rFonts w:asciiTheme="minorHAnsi" w:eastAsia="Basic" w:hAnsiTheme="minorHAnsi" w:cs="Basic"/>
                 <w:b/>
                 <w:bCs/>
+                <w:i/>
+                <w:iCs/>
                 <w:sz w:val="24"/>
                 <w:szCs w:val="24"/>
                 <w:lang w:val="en-US"/>
@@ -2320,16 +2452,20 @@
                 <w:rFonts w:asciiTheme="minorHAnsi" w:eastAsia="Basic" w:hAnsiTheme="minorHAnsi" w:cs="Basic"/>
                 <w:b/>
                 <w:bCs/>
-                <w:sz w:val="24"/>
-                <w:szCs w:val="24"/>
-                <w:lang w:val="en-US"/>
-              </w:rPr>
-            </w:pPr>
-            <w:r>
-              <w:rPr>
-                <w:rFonts w:asciiTheme="minorHAnsi" w:eastAsia="Basic" w:hAnsiTheme="minorHAnsi" w:cs="Basic"/>
-                <w:b/>
-                <w:bCs/>
+                <w:i/>
+                <w:iCs/>
+                <w:sz w:val="24"/>
+                <w:szCs w:val="24"/>
+                <w:lang w:val="en-US"/>
+              </w:rPr>
+            </w:pPr>
+            <w:r>
+              <w:rPr>
+                <w:rFonts w:asciiTheme="minorHAnsi" w:eastAsia="Basic" w:hAnsiTheme="minorHAnsi" w:cs="Basic"/>
+                <w:b/>
+                <w:bCs/>
+                <w:i/>
+                <w:iCs/>
                 <w:sz w:val="24"/>
                 <w:szCs w:val="24"/>
                 <w:lang w:val="en-US"/>
@@ -2342,6 +2478,8 @@
                 <w:rFonts w:asciiTheme="minorHAnsi" w:eastAsia="Basic" w:hAnsiTheme="minorHAnsi" w:cs="Basic"/>
                 <w:b/>
                 <w:bCs/>
+                <w:i/>
+                <w:iCs/>
                 <w:sz w:val="24"/>
                 <w:szCs w:val="24"/>
                 <w:lang w:val="en-US"/>
@@ -2354,6 +2492,8 @@
                 <w:rFonts w:asciiTheme="minorHAnsi" w:eastAsia="Basic" w:hAnsiTheme="minorHAnsi" w:cs="Basic"/>
                 <w:b/>
                 <w:bCs/>
+                <w:i/>
+                <w:iCs/>
                 <w:sz w:val="24"/>
                 <w:szCs w:val="24"/>
                 <w:lang w:val="en-US"/>
@@ -3443,16 +3583,20 @@
                 <w:rFonts w:asciiTheme="minorHAnsi" w:eastAsia="Basic" w:hAnsiTheme="minorHAnsi" w:cs="Basic"/>
                 <w:b/>
                 <w:bCs/>
-                <w:sz w:val="24"/>
-                <w:szCs w:val="24"/>
-                <w:lang w:val="en-US"/>
-              </w:rPr>
-            </w:pPr>
-            <w:r>
-              <w:rPr>
-                <w:rFonts w:asciiTheme="minorHAnsi" w:eastAsia="Basic" w:hAnsiTheme="minorHAnsi" w:cs="Basic"/>
-                <w:b/>
-                <w:bCs/>
+                <w:i/>
+                <w:iCs/>
+                <w:sz w:val="24"/>
+                <w:szCs w:val="24"/>
+                <w:lang w:val="en-US"/>
+              </w:rPr>
+            </w:pPr>
+            <w:r>
+              <w:rPr>
+                <w:rFonts w:asciiTheme="minorHAnsi" w:eastAsia="Basic" w:hAnsiTheme="minorHAnsi" w:cs="Basic"/>
+                <w:b/>
+                <w:bCs/>
+                <w:i/>
+                <w:iCs/>
                 <w:sz w:val="24"/>
                 <w:szCs w:val="24"/>
                 <w:lang w:val="en-US"/>
@@ -3465,6 +3609,8 @@
                 <w:rFonts w:asciiTheme="minorHAnsi" w:eastAsia="Basic" w:hAnsiTheme="minorHAnsi" w:cs="Basic"/>
                 <w:b/>
                 <w:bCs/>
+                <w:i/>
+                <w:iCs/>
                 <w:sz w:val="24"/>
                 <w:szCs w:val="24"/>
                 <w:lang w:val="en-US"/>
@@ -3477,6 +3623,8 @@
                 <w:rFonts w:asciiTheme="minorHAnsi" w:eastAsia="Basic" w:hAnsiTheme="minorHAnsi" w:cs="Basic"/>
                 <w:b/>
                 <w:bCs/>
+                <w:i/>
+                <w:iCs/>
                 <w:sz w:val="24"/>
                 <w:szCs w:val="24"/>
                 <w:lang w:val="en-US"/>
@@ -3510,15 +3658,19 @@
                 <w:rFonts w:ascii="Basic" w:eastAsia="Basic" w:hAnsi="Basic" w:cs="Basic"/>
                 <w:b/>
                 <w:bCs/>
-                <w:sz w:val="24"/>
-                <w:szCs w:val="24"/>
-              </w:rPr>
-            </w:pPr>
-            <w:r>
-              <w:rPr>
-                <w:rFonts w:asciiTheme="minorHAnsi" w:eastAsia="Basic" w:hAnsiTheme="minorHAnsi" w:cs="Basic"/>
-                <w:b/>
-                <w:bCs/>
+                <w:i/>
+                <w:iCs/>
+                <w:sz w:val="24"/>
+                <w:szCs w:val="24"/>
+              </w:rPr>
+            </w:pPr>
+            <w:r>
+              <w:rPr>
+                <w:rFonts w:asciiTheme="minorHAnsi" w:eastAsia="Basic" w:hAnsiTheme="minorHAnsi" w:cs="Basic"/>
+                <w:b/>
+                <w:bCs/>
+                <w:i/>
+                <w:iCs/>
                 <w:sz w:val="24"/>
                 <w:szCs w:val="24"/>
                 <w:lang w:val="en-US"/>
@@ -3531,6 +3683,8 @@
                 <w:rFonts w:asciiTheme="minorHAnsi" w:eastAsia="Basic" w:hAnsiTheme="minorHAnsi" w:cs="Basic"/>
                 <w:b/>
                 <w:bCs/>
+                <w:i/>
+                <w:iCs/>
                 <w:sz w:val="24"/>
                 <w:szCs w:val="24"/>
                 <w:lang w:val="en-US"/>
@@ -3543,6 +3697,8 @@
                 <w:rFonts w:asciiTheme="minorHAnsi" w:eastAsia="Basic" w:hAnsiTheme="minorHAnsi" w:cs="Basic"/>
                 <w:b/>
                 <w:bCs/>
+                <w:i/>
+                <w:iCs/>
                 <w:sz w:val="24"/>
                 <w:szCs w:val="24"/>
                 <w:lang w:val="en-US"/>
@@ -3646,15 +3802,19 @@
                 <w:rFonts w:ascii="Basic" w:eastAsia="Basic" w:hAnsi="Basic" w:cs="Basic"/>
                 <w:b/>
                 <w:bCs/>
-                <w:sz w:val="24"/>
-                <w:szCs w:val="24"/>
-              </w:rPr>
-            </w:pPr>
-            <w:r>
-              <w:rPr>
-                <w:rFonts w:asciiTheme="minorHAnsi" w:eastAsia="Basic" w:hAnsiTheme="minorHAnsi" w:cs="Basic"/>
-                <w:b/>
-                <w:bCs/>
+                <w:i/>
+                <w:iCs/>
+                <w:sz w:val="24"/>
+                <w:szCs w:val="24"/>
+              </w:rPr>
+            </w:pPr>
+            <w:r>
+              <w:rPr>
+                <w:rFonts w:asciiTheme="minorHAnsi" w:eastAsia="Basic" w:hAnsiTheme="minorHAnsi" w:cs="Basic"/>
+                <w:b/>
+                <w:bCs/>
+                <w:i/>
+                <w:iCs/>
                 <w:sz w:val="24"/>
                 <w:szCs w:val="24"/>
                 <w:lang w:val="en-US"/>
@@ -3667,6 +3827,8 @@
                 <w:rFonts w:asciiTheme="minorHAnsi" w:eastAsia="Basic" w:hAnsiTheme="minorHAnsi" w:cs="Basic"/>
                 <w:b/>
                 <w:bCs/>
+                <w:i/>
+                <w:iCs/>
                 <w:sz w:val="24"/>
                 <w:szCs w:val="24"/>
                 <w:lang w:val="en-US"/>
@@ -3679,6 +3841,8 @@
                 <w:rFonts w:asciiTheme="minorHAnsi" w:eastAsia="Basic" w:hAnsiTheme="minorHAnsi" w:cs="Basic"/>
                 <w:b/>
                 <w:bCs/>
+                <w:i/>
+                <w:iCs/>
                 <w:sz w:val="24"/>
                 <w:szCs w:val="24"/>
                 <w:lang w:val="en-US"/>
@@ -3712,15 +3876,19 @@
                 <w:rFonts w:ascii="Basic" w:eastAsia="Basic" w:hAnsi="Basic" w:cs="Basic"/>
                 <w:b/>
                 <w:bCs/>
-                <w:sz w:val="24"/>
-                <w:szCs w:val="24"/>
-              </w:rPr>
-            </w:pPr>
-            <w:r>
-              <w:rPr>
-                <w:rFonts w:asciiTheme="minorHAnsi" w:eastAsia="Basic" w:hAnsiTheme="minorHAnsi" w:cs="Basic"/>
-                <w:b/>
-                <w:bCs/>
+                <w:i/>
+                <w:iCs/>
+                <w:sz w:val="24"/>
+                <w:szCs w:val="24"/>
+              </w:rPr>
+            </w:pPr>
+            <w:r>
+              <w:rPr>
+                <w:rFonts w:asciiTheme="minorHAnsi" w:eastAsia="Basic" w:hAnsiTheme="minorHAnsi" w:cs="Basic"/>
+                <w:b/>
+                <w:bCs/>
+                <w:i/>
+                <w:iCs/>
                 <w:sz w:val="24"/>
                 <w:szCs w:val="24"/>
                 <w:lang w:val="en-US"/>
@@ -3733,6 +3901,8 @@
                 <w:rFonts w:asciiTheme="minorHAnsi" w:eastAsia="Basic" w:hAnsiTheme="minorHAnsi" w:cs="Basic"/>
                 <w:b/>
                 <w:bCs/>
+                <w:i/>
+                <w:iCs/>
                 <w:sz w:val="24"/>
                 <w:szCs w:val="24"/>
                 <w:lang w:val="en-US"/>
@@ -3745,6 +3915,8 @@
                 <w:rFonts w:asciiTheme="minorHAnsi" w:eastAsia="Basic" w:hAnsiTheme="minorHAnsi" w:cs="Basic"/>
                 <w:b/>
                 <w:bCs/>
+                <w:i/>
+                <w:iCs/>
                 <w:sz w:val="24"/>
                 <w:szCs w:val="24"/>
                 <w:lang w:val="en-US"/>
@@ -3848,15 +4020,19 @@
                 <w:rFonts w:ascii="Basic" w:eastAsia="Basic" w:hAnsi="Basic" w:cs="Basic"/>
                 <w:b/>
                 <w:bCs/>
-                <w:sz w:val="24"/>
-                <w:szCs w:val="24"/>
-              </w:rPr>
-            </w:pPr>
-            <w:r>
-              <w:rPr>
-                <w:rFonts w:asciiTheme="minorHAnsi" w:eastAsia="Basic" w:hAnsiTheme="minorHAnsi" w:cs="Basic"/>
-                <w:b/>
-                <w:bCs/>
+                <w:i/>
+                <w:iCs/>
+                <w:sz w:val="24"/>
+                <w:szCs w:val="24"/>
+              </w:rPr>
+            </w:pPr>
+            <w:r>
+              <w:rPr>
+                <w:rFonts w:asciiTheme="minorHAnsi" w:eastAsia="Basic" w:hAnsiTheme="minorHAnsi" w:cs="Basic"/>
+                <w:b/>
+                <w:bCs/>
+                <w:i/>
+                <w:iCs/>
                 <w:sz w:val="24"/>
                 <w:szCs w:val="24"/>
                 <w:lang w:val="en-US"/>
@@ -3869,6 +4045,8 @@
                 <w:rFonts w:asciiTheme="minorHAnsi" w:eastAsia="Basic" w:hAnsiTheme="minorHAnsi" w:cs="Basic"/>
                 <w:b/>
                 <w:bCs/>
+                <w:i/>
+                <w:iCs/>
                 <w:sz w:val="24"/>
                 <w:szCs w:val="24"/>
                 <w:lang w:val="en-US"/>
@@ -3881,6 +4059,8 @@
                 <w:rFonts w:asciiTheme="minorHAnsi" w:eastAsia="Basic" w:hAnsiTheme="minorHAnsi" w:cs="Basic"/>
                 <w:b/>
                 <w:bCs/>
+                <w:i/>
+                <w:iCs/>
                 <w:sz w:val="24"/>
                 <w:szCs w:val="24"/>
                 <w:lang w:val="en-US"/>
@@ -3914,15 +4094,19 @@
                 <w:rFonts w:ascii="Basic" w:eastAsia="Basic" w:hAnsi="Basic" w:cs="Basic"/>
                 <w:b/>
                 <w:bCs/>
-                <w:sz w:val="24"/>
-                <w:szCs w:val="24"/>
-              </w:rPr>
-            </w:pPr>
-            <w:r>
-              <w:rPr>
-                <w:rFonts w:asciiTheme="minorHAnsi" w:eastAsia="Basic" w:hAnsiTheme="minorHAnsi" w:cs="Basic"/>
-                <w:b/>
-                <w:bCs/>
+                <w:i/>
+                <w:iCs/>
+                <w:sz w:val="24"/>
+                <w:szCs w:val="24"/>
+              </w:rPr>
+            </w:pPr>
+            <w:r>
+              <w:rPr>
+                <w:rFonts w:asciiTheme="minorHAnsi" w:eastAsia="Basic" w:hAnsiTheme="minorHAnsi" w:cs="Basic"/>
+                <w:b/>
+                <w:bCs/>
+                <w:i/>
+                <w:iCs/>
                 <w:sz w:val="24"/>
                 <w:szCs w:val="24"/>
                 <w:lang w:val="en-US"/>
@@ -3935,6 +4119,8 @@
                 <w:rFonts w:asciiTheme="minorHAnsi" w:eastAsia="Basic" w:hAnsiTheme="minorHAnsi" w:cs="Basic"/>
                 <w:b/>
                 <w:bCs/>
+                <w:i/>
+                <w:iCs/>
                 <w:sz w:val="24"/>
                 <w:szCs w:val="24"/>
                 <w:lang w:val="en-US"/>
@@ -3947,6 +4133,8 @@
                 <w:rFonts w:asciiTheme="minorHAnsi" w:eastAsia="Basic" w:hAnsiTheme="minorHAnsi" w:cs="Basic"/>
                 <w:b/>
                 <w:bCs/>
+                <w:i/>
+                <w:iCs/>
                 <w:sz w:val="24"/>
                 <w:szCs w:val="24"/>
                 <w:lang w:val="en-US"/>
@@ -4065,6 +4253,8 @@
                 <w:rFonts w:ascii="Basic" w:eastAsia="Basic" w:hAnsi="Basic" w:cs="Basic"/>
                 <w:b/>
                 <w:bCs/>
+                <w:i/>
+                <w:iCs/>
                 <w:sz w:val="24"/>
                 <w:szCs w:val="24"/>
               </w:rPr>
@@ -4096,6 +4286,8 @@
                 <w:rFonts w:ascii="Basic" w:eastAsia="Basic" w:hAnsi="Basic" w:cs="Basic"/>
                 <w:b/>
                 <w:bCs/>
+                <w:i/>
+                <w:iCs/>
                 <w:sz w:val="24"/>
                 <w:szCs w:val="24"/>
               </w:rPr>
@@ -4198,15 +4390,19 @@
                 <w:rFonts w:ascii="Basic" w:eastAsia="Basic" w:hAnsi="Basic" w:cs="Basic"/>
                 <w:b/>
                 <w:bCs/>
-                <w:sz w:val="24"/>
-                <w:szCs w:val="24"/>
-              </w:rPr>
-            </w:pPr>
-            <w:r>
-              <w:rPr>
-                <w:rFonts w:asciiTheme="minorHAnsi" w:eastAsia="Basic" w:hAnsiTheme="minorHAnsi" w:cs="Basic"/>
-                <w:b/>
-                <w:bCs/>
+                <w:i/>
+                <w:iCs/>
+                <w:sz w:val="24"/>
+                <w:szCs w:val="24"/>
+              </w:rPr>
+            </w:pPr>
+            <w:r>
+              <w:rPr>
+                <w:rFonts w:asciiTheme="minorHAnsi" w:eastAsia="Basic" w:hAnsiTheme="minorHAnsi" w:cs="Basic"/>
+                <w:b/>
+                <w:bCs/>
+                <w:i/>
+                <w:iCs/>
                 <w:sz w:val="24"/>
                 <w:szCs w:val="24"/>
                 <w:lang w:val="en-US"/>
@@ -4219,6 +4415,8 @@
                 <w:rFonts w:asciiTheme="minorHAnsi" w:eastAsia="Basic" w:hAnsiTheme="minorHAnsi" w:cs="Basic"/>
                 <w:b/>
                 <w:bCs/>
+                <w:i/>
+                <w:iCs/>
                 <w:sz w:val="24"/>
                 <w:szCs w:val="24"/>
                 <w:lang w:val="en-US"/>
@@ -4231,6 +4429,8 @@
                 <w:rFonts w:asciiTheme="minorHAnsi" w:eastAsia="Basic" w:hAnsiTheme="minorHAnsi" w:cs="Basic"/>
                 <w:b/>
                 <w:bCs/>
+                <w:i/>
+                <w:iCs/>
                 <w:sz w:val="24"/>
                 <w:szCs w:val="24"/>
                 <w:lang w:val="en-US"/>
@@ -4264,15 +4464,19 @@
                 <w:rFonts w:ascii="Basic" w:eastAsia="Basic" w:hAnsi="Basic" w:cs="Basic"/>
                 <w:b/>
                 <w:bCs/>
-                <w:sz w:val="24"/>
-                <w:szCs w:val="24"/>
-              </w:rPr>
-            </w:pPr>
-            <w:r>
-              <w:rPr>
-                <w:rFonts w:asciiTheme="minorHAnsi" w:eastAsia="Basic" w:hAnsiTheme="minorHAnsi" w:cs="Basic"/>
-                <w:b/>
-                <w:bCs/>
+                <w:i/>
+                <w:iCs/>
+                <w:sz w:val="24"/>
+                <w:szCs w:val="24"/>
+              </w:rPr>
+            </w:pPr>
+            <w:r>
+              <w:rPr>
+                <w:rFonts w:asciiTheme="minorHAnsi" w:eastAsia="Basic" w:hAnsiTheme="minorHAnsi" w:cs="Basic"/>
+                <w:b/>
+                <w:bCs/>
+                <w:i/>
+                <w:iCs/>
                 <w:sz w:val="24"/>
                 <w:szCs w:val="24"/>
                 <w:lang w:val="en-US"/>
@@ -4285,6 +4489,8 @@
                 <w:rFonts w:asciiTheme="minorHAnsi" w:eastAsia="Basic" w:hAnsiTheme="minorHAnsi" w:cs="Basic"/>
                 <w:b/>
                 <w:bCs/>
+                <w:i/>
+                <w:iCs/>
                 <w:sz w:val="24"/>
                 <w:szCs w:val="24"/>
                 <w:lang w:val="en-US"/>
@@ -4297,6 +4503,8 @@
                 <w:rFonts w:asciiTheme="minorHAnsi" w:eastAsia="Basic" w:hAnsiTheme="minorHAnsi" w:cs="Basic"/>
                 <w:b/>
                 <w:bCs/>
+                <w:i/>
+                <w:iCs/>
                 <w:sz w:val="24"/>
                 <w:szCs w:val="24"/>
                 <w:lang w:val="en-US"/>

</xml_diff>

<commit_message>
refactor: modified by uat
</commit_message>
<xml_diff>
--- a/templates/template_preventif.docx
+++ b/templates/template_preventif.docx
@@ -1,6 +1,6 @@
 
 <file path=word/document.xml><?xml version="1.0" encoding="utf-8"?>
-<w:document xmlns:wpc="http://schemas.microsoft.com/office/word/2010/wordprocessingCanvas" xmlns:cx="http://schemas.microsoft.com/office/drawing/2014/chartex" xmlns:cx1="http://schemas.microsoft.com/office/drawing/2015/9/8/chartex" xmlns:cx2="http://schemas.microsoft.com/office/drawing/2015/10/21/chartex" xmlns:cx3="http://schemas.microsoft.com/office/drawing/2016/5/9/chartex" xmlns:cx4="http://schemas.microsoft.com/office/drawing/2016/5/10/chartex" xmlns:cx5="http://schemas.microsoft.com/office/drawing/2016/5/11/chartex" xmlns:cx6="http://schemas.microsoft.com/office/drawing/2016/5/12/chartex" xmlns:cx7="http://schemas.microsoft.com/office/drawing/2016/5/13/chartex" xmlns:cx8="http://schemas.microsoft.com/office/drawing/2016/5/14/chartex" xmlns:mc="http://schemas.openxmlformats.org/markup-compatibility/2006" xmlns:aink="http://schemas.microsoft.com/office/drawing/2016/ink" xmlns:am3d="http://schemas.microsoft.com/office/drawing/2017/model3d" xmlns:o="urn:schemas-microsoft-com:office:office" xmlns:oel="http://schemas.microsoft.com/office/2019/extlst" xmlns:r="http://schemas.openxmlformats.org/officeDocument/2006/relationships" xmlns:m="http://schemas.openxmlformats.org/officeDocument/2006/math" xmlns:v="urn:schemas-microsoft-com:vml" xmlns:wp14="http://schemas.microsoft.com/office/word/2010/wordprocessingDrawing" xmlns:wp="http://schemas.openxmlformats.org/drawingml/2006/wordprocessingDrawing" xmlns:w10="urn:schemas-microsoft-com:office:word" xmlns:w="http://schemas.openxmlformats.org/wordprocessingml/2006/main" xmlns:w14="http://schemas.microsoft.com/office/word/2010/wordml" xmlns:w15="http://schemas.microsoft.com/office/word/2012/wordml" xmlns:w16cex="http://schemas.microsoft.com/office/word/2018/wordml/cex" xmlns:w16cid="http://schemas.microsoft.com/office/word/2016/wordml/cid" xmlns:w16="http://schemas.microsoft.com/office/word/2018/wordml" xmlns:w16du="http://schemas.microsoft.com/office/word/2023/wordml/word16du" xmlns:w16sdtdh="http://schemas.microsoft.com/office/word/2020/wordml/sdtdatahash" xmlns:w16sdtfl="http://schemas.microsoft.com/office/word/2024/wordml/sdtformatlock" xmlns:w16se="http://schemas.microsoft.com/office/word/2015/wordml/symex" xmlns:wpg="http://schemas.microsoft.com/office/word/2010/wordprocessingGroup" xmlns:wpi="http://schemas.microsoft.com/office/word/2010/wordprocessingInk" xmlns:wne="http://schemas.microsoft.com/office/word/2006/wordml" xmlns:wps="http://schemas.microsoft.com/office/word/2010/wordprocessingShape" mc:Ignorable="w14 w15 w16se w16cid w16 w16cex w16sdtdh w16sdtfl w16du wp14">
+<w:document xmlns:wpc="http://schemas.microsoft.com/office/word/2010/wordprocessingCanvas" xmlns:cx="http://schemas.microsoft.com/office/drawing/2014/chartex" xmlns:cx1="http://schemas.microsoft.com/office/drawing/2015/9/8/chartex" xmlns:cx2="http://schemas.microsoft.com/office/drawing/2015/10/21/chartex" xmlns:cx3="http://schemas.microsoft.com/office/drawing/2016/5/9/chartex" xmlns:cx4="http://schemas.microsoft.com/office/drawing/2016/5/10/chartex" xmlns:cx5="http://schemas.microsoft.com/office/drawing/2016/5/11/chartex" xmlns:cx6="http://schemas.microsoft.com/office/drawing/2016/5/12/chartex" xmlns:cx7="http://schemas.microsoft.com/office/drawing/2016/5/13/chartex" xmlns:cx8="http://schemas.microsoft.com/office/drawing/2016/5/14/chartex" xmlns:mc="http://schemas.openxmlformats.org/markup-compatibility/2006" xmlns:aink="http://schemas.microsoft.com/office/drawing/2016/ink" xmlns:am3d="http://schemas.microsoft.com/office/drawing/2017/model3d" xmlns:o="urn:schemas-microsoft-com:office:office" xmlns:r="http://schemas.openxmlformats.org/officeDocument/2006/relationships" xmlns:m="http://schemas.openxmlformats.org/officeDocument/2006/math" xmlns:v="urn:schemas-microsoft-com:vml" xmlns:wp14="http://schemas.microsoft.com/office/word/2010/wordprocessingDrawing" xmlns:wp="http://schemas.openxmlformats.org/drawingml/2006/wordprocessingDrawing" xmlns:w10="urn:schemas-microsoft-com:office:word" xmlns:w="http://schemas.openxmlformats.org/wordprocessingml/2006/main" xmlns:w14="http://schemas.microsoft.com/office/word/2010/wordml" xmlns:w15="http://schemas.microsoft.com/office/word/2012/wordml" xmlns:w16cex="http://schemas.microsoft.com/office/word/2018/wordml/cex" xmlns:w16cid="http://schemas.microsoft.com/office/word/2016/wordml/cid" xmlns:w16="http://schemas.microsoft.com/office/word/2018/wordml" xmlns:w16sdtdh="http://schemas.microsoft.com/office/word/2020/wordml/sdtdatahash" xmlns:w16se="http://schemas.microsoft.com/office/word/2015/wordml/symex" xmlns:wpg="http://schemas.microsoft.com/office/word/2010/wordprocessingGroup" xmlns:wpi="http://schemas.microsoft.com/office/word/2010/wordprocessingInk" xmlns:wne="http://schemas.microsoft.com/office/word/2006/wordml" xmlns:wps="http://schemas.microsoft.com/office/word/2010/wordprocessingShape" mc:Ignorable="w14 w15 w16se w16cid w16 w16cex w16sdtdh wp14">
   <w:body>
     <w:p>
       <w:pPr>
@@ -41,27 +41,7 @@
           <w:szCs w:val="24"/>
           <w:lang w:val="en-US"/>
         </w:rPr>
-        <w:t>{</w:t>
-      </w:r>
-      <w:proofErr w:type="spellStart"/>
-      <w:r>
-        <w:rPr>
-          <w:rFonts w:asciiTheme="minorHAnsi" w:eastAsia="Basic" w:hAnsiTheme="minorHAnsi" w:cs="Basic"/>
-          <w:sz w:val="24"/>
-          <w:szCs w:val="24"/>
-          <w:lang w:val="en-US"/>
-        </w:rPr>
-        <w:t>nomor_ba</w:t>
-      </w:r>
-      <w:proofErr w:type="spellEnd"/>
-      <w:r>
-        <w:rPr>
-          <w:rFonts w:asciiTheme="minorHAnsi" w:eastAsia="Basic" w:hAnsiTheme="minorHAnsi" w:cs="Basic"/>
-          <w:sz w:val="24"/>
-          <w:szCs w:val="24"/>
-          <w:lang w:val="en-US"/>
-        </w:rPr>
-        <w:t>}</w:t>
+        <w:t>{nomor_ba}</w:t>
       </w:r>
     </w:p>
     <w:p>
@@ -668,12 +648,33 @@
                 <w:szCs w:val="24"/>
                 <w:lang w:val="en-US"/>
               </w:rPr>
-              <w:t>{</w:t>
-            </w:r>
-            <w:proofErr w:type="spellStart"/>
-            <w:r>
-              <w:rPr>
-                <w:rFonts w:asciiTheme="minorHAnsi" w:eastAsia="Basic" w:hAnsiTheme="minorHAnsi" w:cstheme="minorHAnsi"/>
+              <w:t>{tampilan_sebelum}</w:t>
+            </w:r>
+          </w:p>
+        </w:tc>
+        <w:tc>
+          <w:tcPr>
+            <w:tcW w:w="1728" w:type="dxa"/>
+            <w:tcMar>
+              <w:top w:w="100" w:type="dxa"/>
+              <w:left w:w="100" w:type="dxa"/>
+              <w:bottom w:w="100" w:type="dxa"/>
+              <w:right w:w="100" w:type="dxa"/>
+            </w:tcMar>
+          </w:tcPr>
+          <w:p>
+            <w:pPr>
+              <w:pBdr>
+                <w:top w:val="nil"/>
+                <w:left w:val="nil"/>
+                <w:bottom w:val="nil"/>
+                <w:right w:val="nil"/>
+                <w:between w:val="nil"/>
+              </w:pBdr>
+              <w:spacing w:after="0" w:line="192" w:lineRule="auto"/>
+              <w:jc w:val="center"/>
+              <w:rPr>
+                <w:rFonts w:ascii="Basic" w:eastAsia="Basic" w:hAnsi="Basic" w:cs="Basic"/>
                 <w:b/>
                 <w:bCs/>
                 <w:i/>
@@ -682,87 +683,16 @@
                 <w:szCs w:val="24"/>
                 <w:lang w:val="en-US"/>
               </w:rPr>
-              <w:t>tampilan_sebelum</w:t>
-            </w:r>
-            <w:proofErr w:type="spellEnd"/>
-            <w:r>
-              <w:rPr>
-                <w:rFonts w:asciiTheme="minorHAnsi" w:eastAsia="Basic" w:hAnsiTheme="minorHAnsi" w:cstheme="minorHAnsi"/>
+            </w:pPr>
+            <w:r>
+              <w:rPr>
                 <w:b/>
                 <w:bCs/>
                 <w:i/>
                 <w:iCs/>
-                <w:sz w:val="24"/>
-                <w:szCs w:val="24"/>
-                <w:lang w:val="en-US"/>
-              </w:rPr>
-              <w:t>}</w:t>
-            </w:r>
-          </w:p>
-        </w:tc>
-        <w:tc>
-          <w:tcPr>
-            <w:tcW w:w="1728" w:type="dxa"/>
-            <w:tcMar>
-              <w:top w:w="100" w:type="dxa"/>
-              <w:left w:w="100" w:type="dxa"/>
-              <w:bottom w:w="100" w:type="dxa"/>
-              <w:right w:w="100" w:type="dxa"/>
-            </w:tcMar>
-          </w:tcPr>
-          <w:p>
-            <w:pPr>
-              <w:pBdr>
-                <w:top w:val="nil"/>
-                <w:left w:val="nil"/>
-                <w:bottom w:val="nil"/>
-                <w:right w:val="nil"/>
-                <w:between w:val="nil"/>
-              </w:pBdr>
-              <w:spacing w:after="0" w:line="192" w:lineRule="auto"/>
-              <w:jc w:val="center"/>
-              <w:rPr>
-                <w:rFonts w:ascii="Basic" w:eastAsia="Basic" w:hAnsi="Basic" w:cs="Basic"/>
-                <w:b/>
-                <w:bCs/>
-                <w:i/>
-                <w:iCs/>
-                <w:sz w:val="24"/>
-                <w:szCs w:val="24"/>
-                <w:lang w:val="en-US"/>
-              </w:rPr>
-            </w:pPr>
-            <w:r>
-              <w:rPr>
-                <w:b/>
-                <w:bCs/>
-                <w:i/>
-                <w:iCs/>
-                <w:lang w:val="en-US"/>
-              </w:rPr>
-              <w:t>{</w:t>
-            </w:r>
-            <w:proofErr w:type="spellStart"/>
-            <w:r>
-              <w:rPr>
-                <w:b/>
-                <w:bCs/>
-                <w:i/>
-                <w:iCs/>
-                <w:lang w:val="en-US"/>
-              </w:rPr>
-              <w:t>tampilan_sesudah</w:t>
-            </w:r>
-            <w:proofErr w:type="spellEnd"/>
-            <w:r>
-              <w:rPr>
-                <w:b/>
-                <w:bCs/>
-                <w:i/>
-                <w:iCs/>
-                <w:lang w:val="en-US"/>
-              </w:rPr>
-              <w:t>}</w:t>
+                <w:lang w:val="en-US"/>
+              </w:rPr>
+              <w:t>{tampilan_sesudah}</w:t>
             </w:r>
           </w:p>
         </w:tc>
@@ -879,9 +809,8 @@
                 <w:szCs w:val="24"/>
                 <w:lang w:val="en-US"/>
               </w:rPr>
-              <w:t>{</w:t>
-            </w:r>
-            <w:proofErr w:type="spellStart"/>
+              <w:t>{internet_sebelum</w:t>
+            </w:r>
             <w:r>
               <w:rPr>
                 <w:rFonts w:asciiTheme="minorHAnsi" w:eastAsia="Basic" w:hAnsiTheme="minorHAnsi" w:cs="Basic"/>
@@ -893,83 +822,54 @@
                 <w:szCs w:val="24"/>
                 <w:lang w:val="en-US"/>
               </w:rPr>
-              <w:t>internet_sebelum</w:t>
-            </w:r>
-            <w:proofErr w:type="spellEnd"/>
-            <w:r>
-              <w:rPr>
-                <w:rFonts w:asciiTheme="minorHAnsi" w:eastAsia="Basic" w:hAnsiTheme="minorHAnsi" w:cs="Basic"/>
+              <w:t>}</w:t>
+            </w:r>
+          </w:p>
+        </w:tc>
+        <w:tc>
+          <w:tcPr>
+            <w:tcW w:w="1728" w:type="dxa"/>
+            <w:tcMar>
+              <w:top w:w="100" w:type="dxa"/>
+              <w:left w:w="100" w:type="dxa"/>
+              <w:bottom w:w="100" w:type="dxa"/>
+              <w:right w:w="100" w:type="dxa"/>
+            </w:tcMar>
+          </w:tcPr>
+          <w:p>
+            <w:pPr>
+              <w:pBdr>
+                <w:top w:val="nil"/>
+                <w:left w:val="nil"/>
+                <w:bottom w:val="nil"/>
+                <w:right w:val="nil"/>
+                <w:between w:val="nil"/>
+              </w:pBdr>
+              <w:spacing w:after="0" w:line="192" w:lineRule="auto"/>
+              <w:jc w:val="center"/>
+              <w:rPr>
+                <w:rFonts w:ascii="Basic" w:eastAsia="Basic" w:hAnsi="Basic" w:cs="Basic"/>
                 <w:b/>
                 <w:bCs/>
                 <w:i/>
                 <w:iCs/>
                 <w:sz w:val="24"/>
                 <w:szCs w:val="24"/>
-                <w:lang w:val="en-US"/>
-              </w:rPr>
-              <w:t>}</w:t>
-            </w:r>
-          </w:p>
-        </w:tc>
-        <w:tc>
-          <w:tcPr>
-            <w:tcW w:w="1728" w:type="dxa"/>
-            <w:tcMar>
-              <w:top w:w="100" w:type="dxa"/>
-              <w:left w:w="100" w:type="dxa"/>
-              <w:bottom w:w="100" w:type="dxa"/>
-              <w:right w:w="100" w:type="dxa"/>
-            </w:tcMar>
-          </w:tcPr>
-          <w:p>
-            <w:pPr>
-              <w:pBdr>
-                <w:top w:val="nil"/>
-                <w:left w:val="nil"/>
-                <w:bottom w:val="nil"/>
-                <w:right w:val="nil"/>
-                <w:between w:val="nil"/>
-              </w:pBdr>
-              <w:spacing w:after="0" w:line="192" w:lineRule="auto"/>
-              <w:jc w:val="center"/>
-              <w:rPr>
-                <w:rFonts w:ascii="Basic" w:eastAsia="Basic" w:hAnsi="Basic" w:cs="Basic"/>
+              </w:rPr>
+            </w:pPr>
+            <w:r>
+              <w:rPr>
+                <w:rFonts w:asciiTheme="minorHAnsi" w:eastAsia="Basic" w:hAnsiTheme="minorHAnsi" w:cs="Basic"/>
                 <w:b/>
                 <w:bCs/>
                 <w:i/>
                 <w:iCs/>
                 <w:sz w:val="24"/>
                 <w:szCs w:val="24"/>
-              </w:rPr>
-            </w:pPr>
-            <w:r>
-              <w:rPr>
-                <w:rFonts w:asciiTheme="minorHAnsi" w:eastAsia="Basic" w:hAnsiTheme="minorHAnsi" w:cs="Basic"/>
-                <w:b/>
-                <w:bCs/>
-                <w:i/>
-                <w:iCs/>
-                <w:sz w:val="24"/>
-                <w:szCs w:val="24"/>
-                <w:lang w:val="en-US"/>
-              </w:rPr>
-              <w:t>{</w:t>
-            </w:r>
-            <w:proofErr w:type="spellStart"/>
-            <w:r>
-              <w:rPr>
-                <w:rFonts w:asciiTheme="minorHAnsi" w:eastAsia="Basic" w:hAnsiTheme="minorHAnsi" w:cs="Basic"/>
-                <w:b/>
-                <w:bCs/>
-                <w:i/>
-                <w:iCs/>
-                <w:sz w:val="24"/>
-                <w:szCs w:val="24"/>
-                <w:lang w:val="en-US"/>
-              </w:rPr>
-              <w:t>internet_sesudah</w:t>
-            </w:r>
-            <w:proofErr w:type="spellEnd"/>
+                <w:lang w:val="en-US"/>
+              </w:rPr>
+              <w:t>{internet_sesudah</w:t>
+            </w:r>
             <w:r>
               <w:rPr>
                 <w:rFonts w:asciiTheme="minorHAnsi" w:eastAsia="Basic" w:hAnsiTheme="minorHAnsi" w:cs="Basic"/>
@@ -1098,23 +998,41 @@
                 <w:szCs w:val="24"/>
                 <w:lang w:val="en-US"/>
               </w:rPr>
-              <w:t>{</w:t>
-            </w:r>
-            <w:proofErr w:type="spellStart"/>
-            <w:r>
-              <w:rPr>
-                <w:rFonts w:asciiTheme="minorHAnsi" w:eastAsia="Basic" w:hAnsiTheme="minorHAnsi" w:cs="Basic"/>
+              <w:t>{minipc_sebelum}</w:t>
+            </w:r>
+          </w:p>
+        </w:tc>
+        <w:tc>
+          <w:tcPr>
+            <w:tcW w:w="1728" w:type="dxa"/>
+            <w:tcMar>
+              <w:top w:w="100" w:type="dxa"/>
+              <w:left w:w="100" w:type="dxa"/>
+              <w:bottom w:w="100" w:type="dxa"/>
+              <w:right w:w="100" w:type="dxa"/>
+            </w:tcMar>
+          </w:tcPr>
+          <w:p>
+            <w:pPr>
+              <w:pBdr>
+                <w:top w:val="nil"/>
+                <w:left w:val="nil"/>
+                <w:bottom w:val="nil"/>
+                <w:right w:val="nil"/>
+                <w:between w:val="nil"/>
+              </w:pBdr>
+              <w:spacing w:after="0" w:line="192" w:lineRule="auto"/>
+              <w:jc w:val="center"/>
+              <w:rPr>
+                <w:rFonts w:ascii="Basic" w:eastAsia="Basic" w:hAnsi="Basic" w:cs="Basic"/>
                 <w:b/>
                 <w:bCs/>
                 <w:i/>
                 <w:iCs/>
                 <w:sz w:val="24"/>
                 <w:szCs w:val="24"/>
-                <w:lang w:val="en-US"/>
-              </w:rPr>
-              <w:t>minipc_sebelum</w:t>
-            </w:r>
-            <w:proofErr w:type="spellEnd"/>
+              </w:rPr>
+            </w:pPr>
             <w:r>
               <w:rPr>
                 <w:rFonts w:asciiTheme="minorHAnsi" w:eastAsia="Basic" w:hAnsiTheme="minorHAnsi" w:cs="Basic"/>
@@ -1126,81 +1044,7 @@
                 <w:szCs w:val="24"/>
                 <w:lang w:val="en-US"/>
               </w:rPr>
-              <w:t>}</w:t>
-            </w:r>
-          </w:p>
-        </w:tc>
-        <w:tc>
-          <w:tcPr>
-            <w:tcW w:w="1728" w:type="dxa"/>
-            <w:tcMar>
-              <w:top w:w="100" w:type="dxa"/>
-              <w:left w:w="100" w:type="dxa"/>
-              <w:bottom w:w="100" w:type="dxa"/>
-              <w:right w:w="100" w:type="dxa"/>
-            </w:tcMar>
-          </w:tcPr>
-          <w:p>
-            <w:pPr>
-              <w:pBdr>
-                <w:top w:val="nil"/>
-                <w:left w:val="nil"/>
-                <w:bottom w:val="nil"/>
-                <w:right w:val="nil"/>
-                <w:between w:val="nil"/>
-              </w:pBdr>
-              <w:spacing w:after="0" w:line="192" w:lineRule="auto"/>
-              <w:jc w:val="center"/>
-              <w:rPr>
-                <w:rFonts w:ascii="Basic" w:eastAsia="Basic" w:hAnsi="Basic" w:cs="Basic"/>
-                <w:b/>
-                <w:bCs/>
-                <w:i/>
-                <w:iCs/>
-                <w:sz w:val="24"/>
-                <w:szCs w:val="24"/>
-              </w:rPr>
-            </w:pPr>
-            <w:r>
-              <w:rPr>
-                <w:rFonts w:asciiTheme="minorHAnsi" w:eastAsia="Basic" w:hAnsiTheme="minorHAnsi" w:cs="Basic"/>
-                <w:b/>
-                <w:bCs/>
-                <w:i/>
-                <w:iCs/>
-                <w:sz w:val="24"/>
-                <w:szCs w:val="24"/>
-                <w:lang w:val="en-US"/>
-              </w:rPr>
-              <w:t>{</w:t>
-            </w:r>
-            <w:proofErr w:type="spellStart"/>
-            <w:r>
-              <w:rPr>
-                <w:rFonts w:asciiTheme="minorHAnsi" w:eastAsia="Basic" w:hAnsiTheme="minorHAnsi" w:cs="Basic"/>
-                <w:b/>
-                <w:bCs/>
-                <w:i/>
-                <w:iCs/>
-                <w:sz w:val="24"/>
-                <w:szCs w:val="24"/>
-                <w:lang w:val="en-US"/>
-              </w:rPr>
-              <w:t>minipc_sesudah</w:t>
-            </w:r>
-            <w:proofErr w:type="spellEnd"/>
-            <w:r>
-              <w:rPr>
-                <w:rFonts w:asciiTheme="minorHAnsi" w:eastAsia="Basic" w:hAnsiTheme="minorHAnsi" w:cs="Basic"/>
-                <w:b/>
-                <w:bCs/>
-                <w:i/>
-                <w:iCs/>
-                <w:sz w:val="24"/>
-                <w:szCs w:val="24"/>
-                <w:lang w:val="en-US"/>
-              </w:rPr>
-              <w:t>}</w:t>
+              <w:t>{minipc_sesudah}</w:t>
             </w:r>
           </w:p>
         </w:tc>
@@ -1317,23 +1161,41 @@
                 <w:szCs w:val="24"/>
                 <w:lang w:val="en-US"/>
               </w:rPr>
-              <w:t>{</w:t>
-            </w:r>
-            <w:proofErr w:type="spellStart"/>
-            <w:r>
-              <w:rPr>
-                <w:rFonts w:asciiTheme="minorHAnsi" w:eastAsia="Basic" w:hAnsiTheme="minorHAnsi" w:cs="Basic"/>
+              <w:t>{sensor_sebelum}</w:t>
+            </w:r>
+          </w:p>
+        </w:tc>
+        <w:tc>
+          <w:tcPr>
+            <w:tcW w:w="1728" w:type="dxa"/>
+            <w:tcMar>
+              <w:top w:w="100" w:type="dxa"/>
+              <w:left w:w="100" w:type="dxa"/>
+              <w:bottom w:w="100" w:type="dxa"/>
+              <w:right w:w="100" w:type="dxa"/>
+            </w:tcMar>
+          </w:tcPr>
+          <w:p>
+            <w:pPr>
+              <w:pBdr>
+                <w:top w:val="nil"/>
+                <w:left w:val="nil"/>
+                <w:bottom w:val="nil"/>
+                <w:right w:val="nil"/>
+                <w:between w:val="nil"/>
+              </w:pBdr>
+              <w:spacing w:after="0" w:line="192" w:lineRule="auto"/>
+              <w:jc w:val="center"/>
+              <w:rPr>
+                <w:rFonts w:ascii="Basic" w:eastAsia="Basic" w:hAnsi="Basic" w:cs="Basic"/>
                 <w:b/>
                 <w:bCs/>
                 <w:i/>
                 <w:iCs/>
                 <w:sz w:val="24"/>
                 <w:szCs w:val="24"/>
-                <w:lang w:val="en-US"/>
-              </w:rPr>
-              <w:t>sensor_sebelum</w:t>
-            </w:r>
-            <w:proofErr w:type="spellEnd"/>
+              </w:rPr>
+            </w:pPr>
             <w:r>
               <w:rPr>
                 <w:rFonts w:asciiTheme="minorHAnsi" w:eastAsia="Basic" w:hAnsiTheme="minorHAnsi" w:cs="Basic"/>
@@ -1345,81 +1207,7 @@
                 <w:szCs w:val="24"/>
                 <w:lang w:val="en-US"/>
               </w:rPr>
-              <w:t>}</w:t>
-            </w:r>
-          </w:p>
-        </w:tc>
-        <w:tc>
-          <w:tcPr>
-            <w:tcW w:w="1728" w:type="dxa"/>
-            <w:tcMar>
-              <w:top w:w="100" w:type="dxa"/>
-              <w:left w:w="100" w:type="dxa"/>
-              <w:bottom w:w="100" w:type="dxa"/>
-              <w:right w:w="100" w:type="dxa"/>
-            </w:tcMar>
-          </w:tcPr>
-          <w:p>
-            <w:pPr>
-              <w:pBdr>
-                <w:top w:val="nil"/>
-                <w:left w:val="nil"/>
-                <w:bottom w:val="nil"/>
-                <w:right w:val="nil"/>
-                <w:between w:val="nil"/>
-              </w:pBdr>
-              <w:spacing w:after="0" w:line="192" w:lineRule="auto"/>
-              <w:jc w:val="center"/>
-              <w:rPr>
-                <w:rFonts w:ascii="Basic" w:eastAsia="Basic" w:hAnsi="Basic" w:cs="Basic"/>
-                <w:b/>
-                <w:bCs/>
-                <w:i/>
-                <w:iCs/>
-                <w:sz w:val="24"/>
-                <w:szCs w:val="24"/>
-              </w:rPr>
-            </w:pPr>
-            <w:r>
-              <w:rPr>
-                <w:rFonts w:asciiTheme="minorHAnsi" w:eastAsia="Basic" w:hAnsiTheme="minorHAnsi" w:cs="Basic"/>
-                <w:b/>
-                <w:bCs/>
-                <w:i/>
-                <w:iCs/>
-                <w:sz w:val="24"/>
-                <w:szCs w:val="24"/>
-                <w:lang w:val="en-US"/>
-              </w:rPr>
-              <w:t>{</w:t>
-            </w:r>
-            <w:proofErr w:type="spellStart"/>
-            <w:r>
-              <w:rPr>
-                <w:rFonts w:asciiTheme="minorHAnsi" w:eastAsia="Basic" w:hAnsiTheme="minorHAnsi" w:cs="Basic"/>
-                <w:b/>
-                <w:bCs/>
-                <w:i/>
-                <w:iCs/>
-                <w:sz w:val="24"/>
-                <w:szCs w:val="24"/>
-                <w:lang w:val="en-US"/>
-              </w:rPr>
-              <w:t>sensor_sesudah</w:t>
-            </w:r>
-            <w:proofErr w:type="spellEnd"/>
-            <w:r>
-              <w:rPr>
-                <w:rFonts w:asciiTheme="minorHAnsi" w:eastAsia="Basic" w:hAnsiTheme="minorHAnsi" w:cs="Basic"/>
-                <w:b/>
-                <w:bCs/>
-                <w:i/>
-                <w:iCs/>
-                <w:sz w:val="24"/>
-                <w:szCs w:val="24"/>
-                <w:lang w:val="en-US"/>
-              </w:rPr>
-              <w:t>}</w:t>
+              <w:t>{sensor_sesudah}</w:t>
             </w:r>
           </w:p>
         </w:tc>
@@ -1683,10 +1471,31 @@
                 <w:szCs w:val="24"/>
                 <w:lang w:val="en-US"/>
               </w:rPr>
-              <w:t>{</w:t>
-            </w:r>
-            <w:proofErr w:type="spellStart"/>
-            <w:r>
+              <w:t>{bersih_sebelum}</w:t>
+            </w:r>
+          </w:p>
+        </w:tc>
+        <w:tc>
+          <w:tcPr>
+            <w:tcW w:w="1728" w:type="dxa"/>
+            <w:tcMar>
+              <w:top w:w="100" w:type="dxa"/>
+              <w:left w:w="100" w:type="dxa"/>
+              <w:bottom w:w="100" w:type="dxa"/>
+              <w:right w:w="100" w:type="dxa"/>
+            </w:tcMar>
+          </w:tcPr>
+          <w:p>
+            <w:pPr>
+              <w:pBdr>
+                <w:top w:val="nil"/>
+                <w:left w:val="nil"/>
+                <w:bottom w:val="nil"/>
+                <w:right w:val="nil"/>
+                <w:between w:val="nil"/>
+              </w:pBdr>
+              <w:spacing w:after="0" w:line="192" w:lineRule="auto"/>
+              <w:jc w:val="center"/>
               <w:rPr>
                 <w:rFonts w:asciiTheme="minorHAnsi" w:eastAsia="Basic" w:hAnsiTheme="minorHAnsi" w:cs="Basic"/>
                 <w:b/>
@@ -1697,9 +1506,7 @@
                 <w:szCs w:val="24"/>
                 <w:lang w:val="en-US"/>
               </w:rPr>
-              <w:t>bersih_sebelum</w:t>
-            </w:r>
-            <w:proofErr w:type="spellEnd"/>
+            </w:pPr>
             <w:r>
               <w:rPr>
                 <w:rFonts w:asciiTheme="minorHAnsi" w:eastAsia="Basic" w:hAnsiTheme="minorHAnsi" w:cs="Basic"/>
@@ -1711,82 +1518,7 @@
                 <w:szCs w:val="24"/>
                 <w:lang w:val="en-US"/>
               </w:rPr>
-              <w:t>}</w:t>
-            </w:r>
-          </w:p>
-        </w:tc>
-        <w:tc>
-          <w:tcPr>
-            <w:tcW w:w="1728" w:type="dxa"/>
-            <w:tcMar>
-              <w:top w:w="100" w:type="dxa"/>
-              <w:left w:w="100" w:type="dxa"/>
-              <w:bottom w:w="100" w:type="dxa"/>
-              <w:right w:w="100" w:type="dxa"/>
-            </w:tcMar>
-          </w:tcPr>
-          <w:p>
-            <w:pPr>
-              <w:pBdr>
-                <w:top w:val="nil"/>
-                <w:left w:val="nil"/>
-                <w:bottom w:val="nil"/>
-                <w:right w:val="nil"/>
-                <w:between w:val="nil"/>
-              </w:pBdr>
-              <w:spacing w:after="0" w:line="192" w:lineRule="auto"/>
-              <w:jc w:val="center"/>
-              <w:rPr>
-                <w:rFonts w:asciiTheme="minorHAnsi" w:eastAsia="Basic" w:hAnsiTheme="minorHAnsi" w:cs="Basic"/>
-                <w:b/>
-                <w:bCs/>
-                <w:i/>
-                <w:iCs/>
-                <w:sz w:val="24"/>
-                <w:szCs w:val="24"/>
-                <w:lang w:val="en-US"/>
-              </w:rPr>
-            </w:pPr>
-            <w:r>
-              <w:rPr>
-                <w:rFonts w:asciiTheme="minorHAnsi" w:eastAsia="Basic" w:hAnsiTheme="minorHAnsi" w:cs="Basic"/>
-                <w:b/>
-                <w:bCs/>
-                <w:i/>
-                <w:iCs/>
-                <w:sz w:val="24"/>
-                <w:szCs w:val="24"/>
-                <w:lang w:val="en-US"/>
-              </w:rPr>
-              <w:t>{</w:t>
-            </w:r>
-            <w:proofErr w:type="spellStart"/>
-            <w:r>
-              <w:rPr>
-                <w:rFonts w:asciiTheme="minorHAnsi" w:eastAsia="Basic" w:hAnsiTheme="minorHAnsi" w:cs="Basic"/>
-                <w:b/>
-                <w:bCs/>
-                <w:i/>
-                <w:iCs/>
-                <w:sz w:val="24"/>
-                <w:szCs w:val="24"/>
-                <w:lang w:val="en-US"/>
-              </w:rPr>
-              <w:t>bersih_sesudah</w:t>
-            </w:r>
-            <w:proofErr w:type="spellEnd"/>
-            <w:r>
-              <w:rPr>
-                <w:rFonts w:asciiTheme="minorHAnsi" w:eastAsia="Basic" w:hAnsiTheme="minorHAnsi" w:cs="Basic"/>
-                <w:b/>
-                <w:bCs/>
-                <w:i/>
-                <w:iCs/>
-                <w:sz w:val="24"/>
-                <w:szCs w:val="24"/>
-                <w:lang w:val="en-US"/>
-              </w:rPr>
-              <w:t>}</w:t>
+              <w:t>{bersih_sesudah}</w:t>
             </w:r>
           </w:p>
         </w:tc>
@@ -1903,10 +1635,31 @@
                 <w:szCs w:val="24"/>
                 <w:lang w:val="en-US"/>
               </w:rPr>
-              <w:t>{</w:t>
-            </w:r>
-            <w:proofErr w:type="spellStart"/>
-            <w:r>
+              <w:t>{chamber_sebelum}</w:t>
+            </w:r>
+          </w:p>
+        </w:tc>
+        <w:tc>
+          <w:tcPr>
+            <w:tcW w:w="1728" w:type="dxa"/>
+            <w:tcMar>
+              <w:top w:w="100" w:type="dxa"/>
+              <w:left w:w="100" w:type="dxa"/>
+              <w:bottom w:w="100" w:type="dxa"/>
+              <w:right w:w="100" w:type="dxa"/>
+            </w:tcMar>
+          </w:tcPr>
+          <w:p>
+            <w:pPr>
+              <w:pBdr>
+                <w:top w:val="nil"/>
+                <w:left w:val="nil"/>
+                <w:bottom w:val="nil"/>
+                <w:right w:val="nil"/>
+                <w:between w:val="nil"/>
+              </w:pBdr>
+              <w:spacing w:after="0" w:line="192" w:lineRule="auto"/>
+              <w:jc w:val="center"/>
               <w:rPr>
                 <w:rFonts w:asciiTheme="minorHAnsi" w:eastAsia="Basic" w:hAnsiTheme="minorHAnsi" w:cs="Basic"/>
                 <w:b/>
@@ -1917,9 +1670,7 @@
                 <w:szCs w:val="24"/>
                 <w:lang w:val="en-US"/>
               </w:rPr>
-              <w:t>chamber_sebelum</w:t>
-            </w:r>
-            <w:proofErr w:type="spellEnd"/>
+            </w:pPr>
             <w:r>
               <w:rPr>
                 <w:rFonts w:asciiTheme="minorHAnsi" w:eastAsia="Basic" w:hAnsiTheme="minorHAnsi" w:cs="Basic"/>
@@ -1931,31 +1682,9 @@
                 <w:szCs w:val="24"/>
                 <w:lang w:val="en-US"/>
               </w:rPr>
-              <w:t>}</w:t>
-            </w:r>
-          </w:p>
-        </w:tc>
-        <w:tc>
-          <w:tcPr>
-            <w:tcW w:w="1728" w:type="dxa"/>
-            <w:tcMar>
-              <w:top w:w="100" w:type="dxa"/>
-              <w:left w:w="100" w:type="dxa"/>
-              <w:bottom w:w="100" w:type="dxa"/>
-              <w:right w:w="100" w:type="dxa"/>
-            </w:tcMar>
-          </w:tcPr>
-          <w:p>
-            <w:pPr>
-              <w:pBdr>
-                <w:top w:val="nil"/>
-                <w:left w:val="nil"/>
-                <w:bottom w:val="nil"/>
-                <w:right w:val="nil"/>
-                <w:between w:val="nil"/>
-              </w:pBdr>
-              <w:spacing w:after="0" w:line="192" w:lineRule="auto"/>
-              <w:jc w:val="center"/>
+              <w:t>{chamber_se</w:t>
+            </w:r>
+            <w:r>
               <w:rPr>
                 <w:rFonts w:asciiTheme="minorHAnsi" w:eastAsia="Basic" w:hAnsiTheme="minorHAnsi" w:cs="Basic"/>
                 <w:b/>
@@ -1966,7 +1695,8 @@
                 <w:szCs w:val="24"/>
                 <w:lang w:val="en-US"/>
               </w:rPr>
-            </w:pPr>
+              <w:t>s</w:t>
+            </w:r>
             <w:r>
               <w:rPr>
                 <w:rFonts w:asciiTheme="minorHAnsi" w:eastAsia="Basic" w:hAnsiTheme="minorHAnsi" w:cs="Basic"/>
@@ -1978,9 +1708,8 @@
                 <w:szCs w:val="24"/>
                 <w:lang w:val="en-US"/>
               </w:rPr>
-              <w:t>{</w:t>
-            </w:r>
-            <w:proofErr w:type="spellStart"/>
+              <w:t>u</w:t>
+            </w:r>
             <w:r>
               <w:rPr>
                 <w:rFonts w:asciiTheme="minorHAnsi" w:eastAsia="Basic" w:hAnsiTheme="minorHAnsi" w:cs="Basic"/>
@@ -1992,7 +1721,7 @@
                 <w:szCs w:val="24"/>
                 <w:lang w:val="en-US"/>
               </w:rPr>
-              <w:t>chamber_se</w:t>
+              <w:t>d</w:t>
             </w:r>
             <w:r>
               <w:rPr>
@@ -2005,60 +1734,7 @@
                 <w:szCs w:val="24"/>
                 <w:lang w:val="en-US"/>
               </w:rPr>
-              <w:t>s</w:t>
-            </w:r>
-            <w:r>
-              <w:rPr>
-                <w:rFonts w:asciiTheme="minorHAnsi" w:eastAsia="Basic" w:hAnsiTheme="minorHAnsi" w:cs="Basic"/>
-                <w:b/>
-                <w:bCs/>
-                <w:i/>
-                <w:iCs/>
-                <w:sz w:val="24"/>
-                <w:szCs w:val="24"/>
-                <w:lang w:val="en-US"/>
-              </w:rPr>
-              <w:t>u</w:t>
-            </w:r>
-            <w:r>
-              <w:rPr>
-                <w:rFonts w:asciiTheme="minorHAnsi" w:eastAsia="Basic" w:hAnsiTheme="minorHAnsi" w:cs="Basic"/>
-                <w:b/>
-                <w:bCs/>
-                <w:i/>
-                <w:iCs/>
-                <w:sz w:val="24"/>
-                <w:szCs w:val="24"/>
-                <w:lang w:val="en-US"/>
-              </w:rPr>
-              <w:t>d</w:t>
-            </w:r>
-            <w:r>
-              <w:rPr>
-                <w:rFonts w:asciiTheme="minorHAnsi" w:eastAsia="Basic" w:hAnsiTheme="minorHAnsi" w:cs="Basic"/>
-                <w:b/>
-                <w:bCs/>
-                <w:i/>
-                <w:iCs/>
-                <w:sz w:val="24"/>
-                <w:szCs w:val="24"/>
-                <w:lang w:val="en-US"/>
-              </w:rPr>
-              <w:t>ah</w:t>
-            </w:r>
-            <w:proofErr w:type="spellEnd"/>
-            <w:r>
-              <w:rPr>
-                <w:rFonts w:asciiTheme="minorHAnsi" w:eastAsia="Basic" w:hAnsiTheme="minorHAnsi" w:cs="Basic"/>
-                <w:b/>
-                <w:bCs/>
-                <w:i/>
-                <w:iCs/>
-                <w:sz w:val="24"/>
-                <w:szCs w:val="24"/>
-                <w:lang w:val="en-US"/>
-              </w:rPr>
-              <w:t>}</w:t>
+              <w:t>ah}</w:t>
             </w:r>
           </w:p>
         </w:tc>
@@ -2175,10 +1851,31 @@
                 <w:szCs w:val="24"/>
                 <w:lang w:val="en-US"/>
               </w:rPr>
-              <w:t>{</w:t>
-            </w:r>
-            <w:proofErr w:type="spellStart"/>
-            <w:r>
+              <w:t>{pembacaan_sebelum}</w:t>
+            </w:r>
+          </w:p>
+        </w:tc>
+        <w:tc>
+          <w:tcPr>
+            <w:tcW w:w="1728" w:type="dxa"/>
+            <w:tcMar>
+              <w:top w:w="100" w:type="dxa"/>
+              <w:left w:w="100" w:type="dxa"/>
+              <w:bottom w:w="100" w:type="dxa"/>
+              <w:right w:w="100" w:type="dxa"/>
+            </w:tcMar>
+          </w:tcPr>
+          <w:p>
+            <w:pPr>
+              <w:pBdr>
+                <w:top w:val="nil"/>
+                <w:left w:val="nil"/>
+                <w:bottom w:val="nil"/>
+                <w:right w:val="nil"/>
+                <w:between w:val="nil"/>
+              </w:pBdr>
+              <w:spacing w:after="0" w:line="192" w:lineRule="auto"/>
+              <w:jc w:val="center"/>
               <w:rPr>
                 <w:rFonts w:asciiTheme="minorHAnsi" w:eastAsia="Basic" w:hAnsiTheme="minorHAnsi" w:cs="Basic"/>
                 <w:b/>
@@ -2189,9 +1886,7 @@
                 <w:szCs w:val="24"/>
                 <w:lang w:val="en-US"/>
               </w:rPr>
-              <w:t>pembacaan_sebelum</w:t>
-            </w:r>
-            <w:proofErr w:type="spellEnd"/>
+            </w:pPr>
             <w:r>
               <w:rPr>
                 <w:rFonts w:asciiTheme="minorHAnsi" w:eastAsia="Basic" w:hAnsiTheme="minorHAnsi" w:cs="Basic"/>
@@ -2203,82 +1898,7 @@
                 <w:szCs w:val="24"/>
                 <w:lang w:val="en-US"/>
               </w:rPr>
-              <w:t>}</w:t>
-            </w:r>
-          </w:p>
-        </w:tc>
-        <w:tc>
-          <w:tcPr>
-            <w:tcW w:w="1728" w:type="dxa"/>
-            <w:tcMar>
-              <w:top w:w="100" w:type="dxa"/>
-              <w:left w:w="100" w:type="dxa"/>
-              <w:bottom w:w="100" w:type="dxa"/>
-              <w:right w:w="100" w:type="dxa"/>
-            </w:tcMar>
-          </w:tcPr>
-          <w:p>
-            <w:pPr>
-              <w:pBdr>
-                <w:top w:val="nil"/>
-                <w:left w:val="nil"/>
-                <w:bottom w:val="nil"/>
-                <w:right w:val="nil"/>
-                <w:between w:val="nil"/>
-              </w:pBdr>
-              <w:spacing w:after="0" w:line="192" w:lineRule="auto"/>
-              <w:jc w:val="center"/>
-              <w:rPr>
-                <w:rFonts w:asciiTheme="minorHAnsi" w:eastAsia="Basic" w:hAnsiTheme="minorHAnsi" w:cs="Basic"/>
-                <w:b/>
-                <w:bCs/>
-                <w:i/>
-                <w:iCs/>
-                <w:sz w:val="24"/>
-                <w:szCs w:val="24"/>
-                <w:lang w:val="en-US"/>
-              </w:rPr>
-            </w:pPr>
-            <w:r>
-              <w:rPr>
-                <w:rFonts w:asciiTheme="minorHAnsi" w:eastAsia="Basic" w:hAnsiTheme="minorHAnsi" w:cs="Basic"/>
-                <w:b/>
-                <w:bCs/>
-                <w:i/>
-                <w:iCs/>
-                <w:sz w:val="24"/>
-                <w:szCs w:val="24"/>
-                <w:lang w:val="en-US"/>
-              </w:rPr>
-              <w:t>{</w:t>
-            </w:r>
-            <w:proofErr w:type="spellStart"/>
-            <w:r>
-              <w:rPr>
-                <w:rFonts w:asciiTheme="minorHAnsi" w:eastAsia="Basic" w:hAnsiTheme="minorHAnsi" w:cs="Basic"/>
-                <w:b/>
-                <w:bCs/>
-                <w:i/>
-                <w:iCs/>
-                <w:sz w:val="24"/>
-                <w:szCs w:val="24"/>
-                <w:lang w:val="en-US"/>
-              </w:rPr>
-              <w:t>pembacaan_sesudah</w:t>
-            </w:r>
-            <w:proofErr w:type="spellEnd"/>
-            <w:r>
-              <w:rPr>
-                <w:rFonts w:asciiTheme="minorHAnsi" w:eastAsia="Basic" w:hAnsiTheme="minorHAnsi" w:cs="Basic"/>
-                <w:b/>
-                <w:bCs/>
-                <w:i/>
-                <w:iCs/>
-                <w:sz w:val="24"/>
-                <w:szCs w:val="24"/>
-                <w:lang w:val="en-US"/>
-              </w:rPr>
-              <w:t>}</w:t>
+              <w:t>{pembacaan_sesudah}</w:t>
             </w:r>
           </w:p>
         </w:tc>
@@ -2395,10 +2015,31 @@
                 <w:szCs w:val="24"/>
                 <w:lang w:val="en-US"/>
               </w:rPr>
-              <w:t>{</w:t>
-            </w:r>
-            <w:proofErr w:type="spellStart"/>
-            <w:r>
+              <w:t>{kalibrasi_sebelum}</w:t>
+            </w:r>
+          </w:p>
+        </w:tc>
+        <w:tc>
+          <w:tcPr>
+            <w:tcW w:w="1728" w:type="dxa"/>
+            <w:tcMar>
+              <w:top w:w="100" w:type="dxa"/>
+              <w:left w:w="100" w:type="dxa"/>
+              <w:bottom w:w="100" w:type="dxa"/>
+              <w:right w:w="100" w:type="dxa"/>
+            </w:tcMar>
+          </w:tcPr>
+          <w:p>
+            <w:pPr>
+              <w:pBdr>
+                <w:top w:val="nil"/>
+                <w:left w:val="nil"/>
+                <w:bottom w:val="nil"/>
+                <w:right w:val="nil"/>
+                <w:between w:val="nil"/>
+              </w:pBdr>
+              <w:spacing w:after="0" w:line="192" w:lineRule="auto"/>
+              <w:jc w:val="center"/>
               <w:rPr>
                 <w:rFonts w:asciiTheme="minorHAnsi" w:eastAsia="Basic" w:hAnsiTheme="minorHAnsi" w:cs="Basic"/>
                 <w:b/>
@@ -2409,9 +2050,7 @@
                 <w:szCs w:val="24"/>
                 <w:lang w:val="en-US"/>
               </w:rPr>
-              <w:t>kalibrasi_sebelum</w:t>
-            </w:r>
-            <w:proofErr w:type="spellEnd"/>
+            </w:pPr>
             <w:r>
               <w:rPr>
                 <w:rFonts w:asciiTheme="minorHAnsi" w:eastAsia="Basic" w:hAnsiTheme="minorHAnsi" w:cs="Basic"/>
@@ -2423,82 +2062,7 @@
                 <w:szCs w:val="24"/>
                 <w:lang w:val="en-US"/>
               </w:rPr>
-              <w:t>}</w:t>
-            </w:r>
-          </w:p>
-        </w:tc>
-        <w:tc>
-          <w:tcPr>
-            <w:tcW w:w="1728" w:type="dxa"/>
-            <w:tcMar>
-              <w:top w:w="100" w:type="dxa"/>
-              <w:left w:w="100" w:type="dxa"/>
-              <w:bottom w:w="100" w:type="dxa"/>
-              <w:right w:w="100" w:type="dxa"/>
-            </w:tcMar>
-          </w:tcPr>
-          <w:p>
-            <w:pPr>
-              <w:pBdr>
-                <w:top w:val="nil"/>
-                <w:left w:val="nil"/>
-                <w:bottom w:val="nil"/>
-                <w:right w:val="nil"/>
-                <w:between w:val="nil"/>
-              </w:pBdr>
-              <w:spacing w:after="0" w:line="192" w:lineRule="auto"/>
-              <w:jc w:val="center"/>
-              <w:rPr>
-                <w:rFonts w:asciiTheme="minorHAnsi" w:eastAsia="Basic" w:hAnsiTheme="minorHAnsi" w:cs="Basic"/>
-                <w:b/>
-                <w:bCs/>
-                <w:i/>
-                <w:iCs/>
-                <w:sz w:val="24"/>
-                <w:szCs w:val="24"/>
-                <w:lang w:val="en-US"/>
-              </w:rPr>
-            </w:pPr>
-            <w:r>
-              <w:rPr>
-                <w:rFonts w:asciiTheme="minorHAnsi" w:eastAsia="Basic" w:hAnsiTheme="minorHAnsi" w:cs="Basic"/>
-                <w:b/>
-                <w:bCs/>
-                <w:i/>
-                <w:iCs/>
-                <w:sz w:val="24"/>
-                <w:szCs w:val="24"/>
-                <w:lang w:val="en-US"/>
-              </w:rPr>
-              <w:t>{</w:t>
-            </w:r>
-            <w:proofErr w:type="spellStart"/>
-            <w:r>
-              <w:rPr>
-                <w:rFonts w:asciiTheme="minorHAnsi" w:eastAsia="Basic" w:hAnsiTheme="minorHAnsi" w:cs="Basic"/>
-                <w:b/>
-                <w:bCs/>
-                <w:i/>
-                <w:iCs/>
-                <w:sz w:val="24"/>
-                <w:szCs w:val="24"/>
-                <w:lang w:val="en-US"/>
-              </w:rPr>
-              <w:t>kalibrasi_sesudah</w:t>
-            </w:r>
-            <w:proofErr w:type="spellEnd"/>
-            <w:r>
-              <w:rPr>
-                <w:rFonts w:asciiTheme="minorHAnsi" w:eastAsia="Basic" w:hAnsiTheme="minorHAnsi" w:cs="Basic"/>
-                <w:b/>
-                <w:bCs/>
-                <w:i/>
-                <w:iCs/>
-                <w:sz w:val="24"/>
-                <w:szCs w:val="24"/>
-                <w:lang w:val="en-US"/>
-              </w:rPr>
-              <w:t>}</w:t>
+              <w:t>{kalibrasi_sesudah}</w:t>
             </w:r>
           </w:p>
         </w:tc>
@@ -2735,27 +2299,7 @@
                 <w:szCs w:val="24"/>
                 <w:lang w:val="en-US"/>
               </w:rPr>
-              <w:t>{</w:t>
-            </w:r>
-            <w:proofErr w:type="spellStart"/>
-            <w:r>
-              <w:rPr>
-                <w:rFonts w:asciiTheme="minorHAnsi" w:eastAsia="Basic" w:hAnsiTheme="minorHAnsi" w:cs="Basic"/>
-                <w:sz w:val="24"/>
-                <w:szCs w:val="24"/>
-                <w:lang w:val="en-US"/>
-              </w:rPr>
-              <w:t>cod_sebelum</w:t>
-            </w:r>
-            <w:proofErr w:type="spellEnd"/>
-            <w:r>
-              <w:rPr>
-                <w:rFonts w:asciiTheme="minorHAnsi" w:eastAsia="Basic" w:hAnsiTheme="minorHAnsi" w:cs="Basic"/>
-                <w:sz w:val="24"/>
-                <w:szCs w:val="24"/>
-                <w:lang w:val="en-US"/>
-              </w:rPr>
-              <w:t>}</w:t>
+              <w:t>{cod_sebelum}</w:t>
             </w:r>
           </w:p>
         </w:tc>
@@ -2793,27 +2337,7 @@
                 <w:szCs w:val="24"/>
                 <w:lang w:val="en-US"/>
               </w:rPr>
-              <w:t>{</w:t>
-            </w:r>
-            <w:proofErr w:type="spellStart"/>
-            <w:r>
-              <w:rPr>
-                <w:rFonts w:asciiTheme="minorHAnsi" w:eastAsia="Basic" w:hAnsiTheme="minorHAnsi" w:cs="Basic"/>
-                <w:sz w:val="24"/>
-                <w:szCs w:val="24"/>
-                <w:lang w:val="en-US"/>
-              </w:rPr>
-              <w:t>cod_sesudah</w:t>
-            </w:r>
-            <w:proofErr w:type="spellEnd"/>
-            <w:r>
-              <w:rPr>
-                <w:rFonts w:asciiTheme="minorHAnsi" w:eastAsia="Basic" w:hAnsiTheme="minorHAnsi" w:cs="Basic"/>
-                <w:sz w:val="24"/>
-                <w:szCs w:val="24"/>
-                <w:lang w:val="en-US"/>
-              </w:rPr>
-              <w:t>}</w:t>
+              <w:t>{cod_sesudah}</w:t>
             </w:r>
           </w:p>
         </w:tc>
@@ -2921,27 +2445,7 @@
                 <w:szCs w:val="24"/>
                 <w:lang w:val="en-US"/>
               </w:rPr>
-              <w:t>{</w:t>
-            </w:r>
-            <w:proofErr w:type="spellStart"/>
-            <w:r>
-              <w:rPr>
-                <w:rFonts w:asciiTheme="minorHAnsi" w:eastAsia="Basic" w:hAnsiTheme="minorHAnsi" w:cs="Basic"/>
-                <w:sz w:val="24"/>
-                <w:szCs w:val="24"/>
-                <w:lang w:val="en-US"/>
-              </w:rPr>
-              <w:t>ph_sebelum</w:t>
-            </w:r>
-            <w:proofErr w:type="spellEnd"/>
-            <w:r>
-              <w:rPr>
-                <w:rFonts w:asciiTheme="minorHAnsi" w:eastAsia="Basic" w:hAnsiTheme="minorHAnsi" w:cs="Basic"/>
-                <w:sz w:val="24"/>
-                <w:szCs w:val="24"/>
-                <w:lang w:val="en-US"/>
-              </w:rPr>
-              <w:t>}</w:t>
+              <w:t>{ph_sebelum}</w:t>
             </w:r>
           </w:p>
         </w:tc>
@@ -2979,27 +2483,7 @@
                 <w:szCs w:val="24"/>
                 <w:lang w:val="en-US"/>
               </w:rPr>
-              <w:t>{</w:t>
-            </w:r>
-            <w:proofErr w:type="spellStart"/>
-            <w:r>
-              <w:rPr>
-                <w:rFonts w:asciiTheme="minorHAnsi" w:eastAsia="Basic" w:hAnsiTheme="minorHAnsi" w:cs="Basic"/>
-                <w:sz w:val="24"/>
-                <w:szCs w:val="24"/>
-                <w:lang w:val="en-US"/>
-              </w:rPr>
-              <w:t>ph_sesudah</w:t>
-            </w:r>
-            <w:proofErr w:type="spellEnd"/>
-            <w:r>
-              <w:rPr>
-                <w:rFonts w:asciiTheme="minorHAnsi" w:eastAsia="Basic" w:hAnsiTheme="minorHAnsi" w:cs="Basic"/>
-                <w:sz w:val="24"/>
-                <w:szCs w:val="24"/>
-                <w:lang w:val="en-US"/>
-              </w:rPr>
-              <w:t>}</w:t>
+              <w:t>{ph_sesudah}</w:t>
             </w:r>
           </w:p>
         </w:tc>
@@ -3254,27 +2738,7 @@
                 <w:szCs w:val="24"/>
                 <w:lang w:val="en-US"/>
               </w:rPr>
-              <w:t>{</w:t>
-            </w:r>
-            <w:proofErr w:type="spellStart"/>
-            <w:r>
-              <w:rPr>
-                <w:rFonts w:asciiTheme="minorHAnsi" w:eastAsia="Basic" w:hAnsiTheme="minorHAnsi" w:cs="Basic"/>
-                <w:sz w:val="24"/>
-                <w:szCs w:val="24"/>
-                <w:lang w:val="en-US"/>
-              </w:rPr>
-              <w:t>tss_sebelum</w:t>
-            </w:r>
-            <w:proofErr w:type="spellEnd"/>
-            <w:r>
-              <w:rPr>
-                <w:rFonts w:asciiTheme="minorHAnsi" w:eastAsia="Basic" w:hAnsiTheme="minorHAnsi" w:cs="Basic"/>
-                <w:sz w:val="24"/>
-                <w:szCs w:val="24"/>
-                <w:lang w:val="en-US"/>
-              </w:rPr>
-              <w:t>}</w:t>
+              <w:t>{tss_sebelum}</w:t>
             </w:r>
           </w:p>
         </w:tc>
@@ -3312,27 +2776,7 @@
                 <w:szCs w:val="24"/>
                 <w:lang w:val="en-US"/>
               </w:rPr>
-              <w:t>{</w:t>
-            </w:r>
-            <w:proofErr w:type="spellStart"/>
-            <w:r>
-              <w:rPr>
-                <w:rFonts w:asciiTheme="minorHAnsi" w:eastAsia="Basic" w:hAnsiTheme="minorHAnsi" w:cs="Basic"/>
-                <w:sz w:val="24"/>
-                <w:szCs w:val="24"/>
-                <w:lang w:val="en-US"/>
-              </w:rPr>
-              <w:t>tss_sesudah</w:t>
-            </w:r>
-            <w:proofErr w:type="spellEnd"/>
-            <w:r>
-              <w:rPr>
-                <w:rFonts w:asciiTheme="minorHAnsi" w:eastAsia="Basic" w:hAnsiTheme="minorHAnsi" w:cs="Basic"/>
-                <w:sz w:val="24"/>
-                <w:szCs w:val="24"/>
-                <w:lang w:val="en-US"/>
-              </w:rPr>
-              <w:t>}</w:t>
+              <w:t>{tss_sesudah}</w:t>
             </w:r>
           </w:p>
         </w:tc>
@@ -3601,23 +3045,41 @@
                 <w:szCs w:val="24"/>
                 <w:lang w:val="en-US"/>
               </w:rPr>
-              <w:t>{</w:t>
-            </w:r>
-            <w:proofErr w:type="spellStart"/>
-            <w:r>
-              <w:rPr>
-                <w:rFonts w:asciiTheme="minorHAnsi" w:eastAsia="Basic" w:hAnsiTheme="minorHAnsi" w:cs="Basic"/>
+              <w:t>{connector_sebelum}</w:t>
+            </w:r>
+          </w:p>
+        </w:tc>
+        <w:tc>
+          <w:tcPr>
+            <w:tcW w:w="1728" w:type="dxa"/>
+            <w:tcMar>
+              <w:top w:w="100" w:type="dxa"/>
+              <w:left w:w="100" w:type="dxa"/>
+              <w:bottom w:w="100" w:type="dxa"/>
+              <w:right w:w="100" w:type="dxa"/>
+            </w:tcMar>
+          </w:tcPr>
+          <w:p>
+            <w:pPr>
+              <w:pBdr>
+                <w:top w:val="nil"/>
+                <w:left w:val="nil"/>
+                <w:bottom w:val="nil"/>
+                <w:right w:val="nil"/>
+                <w:between w:val="nil"/>
+              </w:pBdr>
+              <w:spacing w:after="0" w:line="192" w:lineRule="auto"/>
+              <w:jc w:val="center"/>
+              <w:rPr>
+                <w:rFonts w:ascii="Basic" w:eastAsia="Basic" w:hAnsi="Basic" w:cs="Basic"/>
                 <w:b/>
                 <w:bCs/>
                 <w:i/>
                 <w:iCs/>
                 <w:sz w:val="24"/>
                 <w:szCs w:val="24"/>
-                <w:lang w:val="en-US"/>
-              </w:rPr>
-              <w:t>connector_sebelum</w:t>
-            </w:r>
-            <w:proofErr w:type="spellEnd"/>
+              </w:rPr>
+            </w:pPr>
             <w:r>
               <w:rPr>
                 <w:rFonts w:asciiTheme="minorHAnsi" w:eastAsia="Basic" w:hAnsiTheme="minorHAnsi" w:cs="Basic"/>
@@ -3629,81 +3091,7 @@
                 <w:szCs w:val="24"/>
                 <w:lang w:val="en-US"/>
               </w:rPr>
-              <w:t>}</w:t>
-            </w:r>
-          </w:p>
-        </w:tc>
-        <w:tc>
-          <w:tcPr>
-            <w:tcW w:w="1728" w:type="dxa"/>
-            <w:tcMar>
-              <w:top w:w="100" w:type="dxa"/>
-              <w:left w:w="100" w:type="dxa"/>
-              <w:bottom w:w="100" w:type="dxa"/>
-              <w:right w:w="100" w:type="dxa"/>
-            </w:tcMar>
-          </w:tcPr>
-          <w:p>
-            <w:pPr>
-              <w:pBdr>
-                <w:top w:val="nil"/>
-                <w:left w:val="nil"/>
-                <w:bottom w:val="nil"/>
-                <w:right w:val="nil"/>
-                <w:between w:val="nil"/>
-              </w:pBdr>
-              <w:spacing w:after="0" w:line="192" w:lineRule="auto"/>
-              <w:jc w:val="center"/>
-              <w:rPr>
-                <w:rFonts w:ascii="Basic" w:eastAsia="Basic" w:hAnsi="Basic" w:cs="Basic"/>
-                <w:b/>
-                <w:bCs/>
-                <w:i/>
-                <w:iCs/>
-                <w:sz w:val="24"/>
-                <w:szCs w:val="24"/>
-              </w:rPr>
-            </w:pPr>
-            <w:r>
-              <w:rPr>
-                <w:rFonts w:asciiTheme="minorHAnsi" w:eastAsia="Basic" w:hAnsiTheme="minorHAnsi" w:cs="Basic"/>
-                <w:b/>
-                <w:bCs/>
-                <w:i/>
-                <w:iCs/>
-                <w:sz w:val="24"/>
-                <w:szCs w:val="24"/>
-                <w:lang w:val="en-US"/>
-              </w:rPr>
-              <w:t>{</w:t>
-            </w:r>
-            <w:proofErr w:type="spellStart"/>
-            <w:r>
-              <w:rPr>
-                <w:rFonts w:asciiTheme="minorHAnsi" w:eastAsia="Basic" w:hAnsiTheme="minorHAnsi" w:cs="Basic"/>
-                <w:b/>
-                <w:bCs/>
-                <w:i/>
-                <w:iCs/>
-                <w:sz w:val="24"/>
-                <w:szCs w:val="24"/>
-                <w:lang w:val="en-US"/>
-              </w:rPr>
-              <w:t>connector_sesudah</w:t>
-            </w:r>
-            <w:proofErr w:type="spellEnd"/>
-            <w:r>
-              <w:rPr>
-                <w:rFonts w:asciiTheme="minorHAnsi" w:eastAsia="Basic" w:hAnsiTheme="minorHAnsi" w:cs="Basic"/>
-                <w:b/>
-                <w:bCs/>
-                <w:i/>
-                <w:iCs/>
-                <w:sz w:val="24"/>
-                <w:szCs w:val="24"/>
-                <w:lang w:val="en-US"/>
-              </w:rPr>
-              <w:t>}</w:t>
+              <w:t>{connector_sesudah}</w:t>
             </w:r>
           </w:p>
         </w:tc>
@@ -3819,23 +3207,41 @@
                 <w:szCs w:val="24"/>
                 <w:lang w:val="en-US"/>
               </w:rPr>
-              <w:t>{</w:t>
-            </w:r>
-            <w:proofErr w:type="spellStart"/>
-            <w:r>
-              <w:rPr>
-                <w:rFonts w:asciiTheme="minorHAnsi" w:eastAsia="Basic" w:hAnsiTheme="minorHAnsi" w:cs="Basic"/>
+              <w:t>{flowmeter_sebelum}</w:t>
+            </w:r>
+          </w:p>
+        </w:tc>
+        <w:tc>
+          <w:tcPr>
+            <w:tcW w:w="1728" w:type="dxa"/>
+            <w:tcMar>
+              <w:top w:w="100" w:type="dxa"/>
+              <w:left w:w="100" w:type="dxa"/>
+              <w:bottom w:w="100" w:type="dxa"/>
+              <w:right w:w="100" w:type="dxa"/>
+            </w:tcMar>
+          </w:tcPr>
+          <w:p>
+            <w:pPr>
+              <w:pBdr>
+                <w:top w:val="nil"/>
+                <w:left w:val="nil"/>
+                <w:bottom w:val="nil"/>
+                <w:right w:val="nil"/>
+                <w:between w:val="nil"/>
+              </w:pBdr>
+              <w:spacing w:after="0" w:line="192" w:lineRule="auto"/>
+              <w:jc w:val="center"/>
+              <w:rPr>
+                <w:rFonts w:ascii="Basic" w:eastAsia="Basic" w:hAnsi="Basic" w:cs="Basic"/>
                 <w:b/>
                 <w:bCs/>
                 <w:i/>
                 <w:iCs/>
                 <w:sz w:val="24"/>
                 <w:szCs w:val="24"/>
-                <w:lang w:val="en-US"/>
-              </w:rPr>
-              <w:t>flowmeter_sebelum</w:t>
-            </w:r>
-            <w:proofErr w:type="spellEnd"/>
+              </w:rPr>
+            </w:pPr>
             <w:r>
               <w:rPr>
                 <w:rFonts w:asciiTheme="minorHAnsi" w:eastAsia="Basic" w:hAnsiTheme="minorHAnsi" w:cs="Basic"/>
@@ -3847,81 +3253,7 @@
                 <w:szCs w:val="24"/>
                 <w:lang w:val="en-US"/>
               </w:rPr>
-              <w:t>}</w:t>
-            </w:r>
-          </w:p>
-        </w:tc>
-        <w:tc>
-          <w:tcPr>
-            <w:tcW w:w="1728" w:type="dxa"/>
-            <w:tcMar>
-              <w:top w:w="100" w:type="dxa"/>
-              <w:left w:w="100" w:type="dxa"/>
-              <w:bottom w:w="100" w:type="dxa"/>
-              <w:right w:w="100" w:type="dxa"/>
-            </w:tcMar>
-          </w:tcPr>
-          <w:p>
-            <w:pPr>
-              <w:pBdr>
-                <w:top w:val="nil"/>
-                <w:left w:val="nil"/>
-                <w:bottom w:val="nil"/>
-                <w:right w:val="nil"/>
-                <w:between w:val="nil"/>
-              </w:pBdr>
-              <w:spacing w:after="0" w:line="192" w:lineRule="auto"/>
-              <w:jc w:val="center"/>
-              <w:rPr>
-                <w:rFonts w:ascii="Basic" w:eastAsia="Basic" w:hAnsi="Basic" w:cs="Basic"/>
-                <w:b/>
-                <w:bCs/>
-                <w:i/>
-                <w:iCs/>
-                <w:sz w:val="24"/>
-                <w:szCs w:val="24"/>
-              </w:rPr>
-            </w:pPr>
-            <w:r>
-              <w:rPr>
-                <w:rFonts w:asciiTheme="minorHAnsi" w:eastAsia="Basic" w:hAnsiTheme="minorHAnsi" w:cs="Basic"/>
-                <w:b/>
-                <w:bCs/>
-                <w:i/>
-                <w:iCs/>
-                <w:sz w:val="24"/>
-                <w:szCs w:val="24"/>
-                <w:lang w:val="en-US"/>
-              </w:rPr>
-              <w:t>{</w:t>
-            </w:r>
-            <w:proofErr w:type="spellStart"/>
-            <w:r>
-              <w:rPr>
-                <w:rFonts w:asciiTheme="minorHAnsi" w:eastAsia="Basic" w:hAnsiTheme="minorHAnsi" w:cs="Basic"/>
-                <w:b/>
-                <w:bCs/>
-                <w:i/>
-                <w:iCs/>
-                <w:sz w:val="24"/>
-                <w:szCs w:val="24"/>
-                <w:lang w:val="en-US"/>
-              </w:rPr>
-              <w:t>flowmeter_sesudah</w:t>
-            </w:r>
-            <w:proofErr w:type="spellEnd"/>
-            <w:r>
-              <w:rPr>
-                <w:rFonts w:asciiTheme="minorHAnsi" w:eastAsia="Basic" w:hAnsiTheme="minorHAnsi" w:cs="Basic"/>
-                <w:b/>
-                <w:bCs/>
-                <w:i/>
-                <w:iCs/>
-                <w:sz w:val="24"/>
-                <w:szCs w:val="24"/>
-                <w:lang w:val="en-US"/>
-              </w:rPr>
-              <w:t>}</w:t>
+              <w:t>{flowmeter_sesudah}</w:t>
             </w:r>
           </w:p>
         </w:tc>
@@ -4037,23 +3369,41 @@
                 <w:szCs w:val="24"/>
                 <w:lang w:val="en-US"/>
               </w:rPr>
-              <w:t>{</w:t>
-            </w:r>
-            <w:proofErr w:type="spellStart"/>
-            <w:r>
-              <w:rPr>
-                <w:rFonts w:asciiTheme="minorHAnsi" w:eastAsia="Basic" w:hAnsiTheme="minorHAnsi" w:cs="Basic"/>
+              <w:t>{pompa_sebelum}</w:t>
+            </w:r>
+          </w:p>
+        </w:tc>
+        <w:tc>
+          <w:tcPr>
+            <w:tcW w:w="1728" w:type="dxa"/>
+            <w:tcMar>
+              <w:top w:w="100" w:type="dxa"/>
+              <w:left w:w="100" w:type="dxa"/>
+              <w:bottom w:w="100" w:type="dxa"/>
+              <w:right w:w="100" w:type="dxa"/>
+            </w:tcMar>
+          </w:tcPr>
+          <w:p>
+            <w:pPr>
+              <w:pBdr>
+                <w:top w:val="nil"/>
+                <w:left w:val="nil"/>
+                <w:bottom w:val="nil"/>
+                <w:right w:val="nil"/>
+                <w:between w:val="nil"/>
+              </w:pBdr>
+              <w:spacing w:after="0" w:line="192" w:lineRule="auto"/>
+              <w:jc w:val="center"/>
+              <w:rPr>
+                <w:rFonts w:ascii="Basic" w:eastAsia="Basic" w:hAnsi="Basic" w:cs="Basic"/>
                 <w:b/>
                 <w:bCs/>
                 <w:i/>
                 <w:iCs/>
                 <w:sz w:val="24"/>
                 <w:szCs w:val="24"/>
-                <w:lang w:val="en-US"/>
-              </w:rPr>
-              <w:t>pompa_sebelum</w:t>
-            </w:r>
-            <w:proofErr w:type="spellEnd"/>
+              </w:rPr>
+            </w:pPr>
             <w:r>
               <w:rPr>
                 <w:rFonts w:asciiTheme="minorHAnsi" w:eastAsia="Basic" w:hAnsiTheme="minorHAnsi" w:cs="Basic"/>
@@ -4065,81 +3415,7 @@
                 <w:szCs w:val="24"/>
                 <w:lang w:val="en-US"/>
               </w:rPr>
-              <w:t>}</w:t>
-            </w:r>
-          </w:p>
-        </w:tc>
-        <w:tc>
-          <w:tcPr>
-            <w:tcW w:w="1728" w:type="dxa"/>
-            <w:tcMar>
-              <w:top w:w="100" w:type="dxa"/>
-              <w:left w:w="100" w:type="dxa"/>
-              <w:bottom w:w="100" w:type="dxa"/>
-              <w:right w:w="100" w:type="dxa"/>
-            </w:tcMar>
-          </w:tcPr>
-          <w:p>
-            <w:pPr>
-              <w:pBdr>
-                <w:top w:val="nil"/>
-                <w:left w:val="nil"/>
-                <w:bottom w:val="nil"/>
-                <w:right w:val="nil"/>
-                <w:between w:val="nil"/>
-              </w:pBdr>
-              <w:spacing w:after="0" w:line="192" w:lineRule="auto"/>
-              <w:jc w:val="center"/>
-              <w:rPr>
-                <w:rFonts w:ascii="Basic" w:eastAsia="Basic" w:hAnsi="Basic" w:cs="Basic"/>
-                <w:b/>
-                <w:bCs/>
-                <w:i/>
-                <w:iCs/>
-                <w:sz w:val="24"/>
-                <w:szCs w:val="24"/>
-              </w:rPr>
-            </w:pPr>
-            <w:r>
-              <w:rPr>
-                <w:rFonts w:asciiTheme="minorHAnsi" w:eastAsia="Basic" w:hAnsiTheme="minorHAnsi" w:cs="Basic"/>
-                <w:b/>
-                <w:bCs/>
-                <w:i/>
-                <w:iCs/>
-                <w:sz w:val="24"/>
-                <w:szCs w:val="24"/>
-                <w:lang w:val="en-US"/>
-              </w:rPr>
-              <w:t>{</w:t>
-            </w:r>
-            <w:proofErr w:type="spellStart"/>
-            <w:r>
-              <w:rPr>
-                <w:rFonts w:asciiTheme="minorHAnsi" w:eastAsia="Basic" w:hAnsiTheme="minorHAnsi" w:cs="Basic"/>
-                <w:b/>
-                <w:bCs/>
-                <w:i/>
-                <w:iCs/>
-                <w:sz w:val="24"/>
-                <w:szCs w:val="24"/>
-                <w:lang w:val="en-US"/>
-              </w:rPr>
-              <w:t>pompa_sesudah</w:t>
-            </w:r>
-            <w:proofErr w:type="spellEnd"/>
-            <w:r>
-              <w:rPr>
-                <w:rFonts w:asciiTheme="minorHAnsi" w:eastAsia="Basic" w:hAnsiTheme="minorHAnsi" w:cs="Basic"/>
-                <w:b/>
-                <w:bCs/>
-                <w:i/>
-                <w:iCs/>
-                <w:sz w:val="24"/>
-                <w:szCs w:val="24"/>
-                <w:lang w:val="en-US"/>
-              </w:rPr>
-              <w:t>}</w:t>
+              <w:t>{pompa_sesudah}</w:t>
             </w:r>
           </w:p>
         </w:tc>
@@ -4407,23 +3683,41 @@
                 <w:szCs w:val="24"/>
                 <w:lang w:val="en-US"/>
               </w:rPr>
-              <w:t>{</w:t>
-            </w:r>
-            <w:proofErr w:type="spellStart"/>
-            <w:r>
-              <w:rPr>
-                <w:rFonts w:asciiTheme="minorHAnsi" w:eastAsia="Basic" w:hAnsiTheme="minorHAnsi" w:cs="Basic"/>
+              <w:t>{data_sebelum}</w:t>
+            </w:r>
+          </w:p>
+        </w:tc>
+        <w:tc>
+          <w:tcPr>
+            <w:tcW w:w="1728" w:type="dxa"/>
+            <w:tcMar>
+              <w:top w:w="100" w:type="dxa"/>
+              <w:left w:w="100" w:type="dxa"/>
+              <w:bottom w:w="100" w:type="dxa"/>
+              <w:right w:w="100" w:type="dxa"/>
+            </w:tcMar>
+          </w:tcPr>
+          <w:p>
+            <w:pPr>
+              <w:pBdr>
+                <w:top w:val="nil"/>
+                <w:left w:val="nil"/>
+                <w:bottom w:val="nil"/>
+                <w:right w:val="nil"/>
+                <w:between w:val="nil"/>
+              </w:pBdr>
+              <w:spacing w:after="0" w:line="192" w:lineRule="auto"/>
+              <w:jc w:val="center"/>
+              <w:rPr>
+                <w:rFonts w:ascii="Basic" w:eastAsia="Basic" w:hAnsi="Basic" w:cs="Basic"/>
                 <w:b/>
                 <w:bCs/>
                 <w:i/>
                 <w:iCs/>
                 <w:sz w:val="24"/>
                 <w:szCs w:val="24"/>
-                <w:lang w:val="en-US"/>
-              </w:rPr>
-              <w:t>data_sebelum</w:t>
-            </w:r>
-            <w:proofErr w:type="spellEnd"/>
+              </w:rPr>
+            </w:pPr>
             <w:r>
               <w:rPr>
                 <w:rFonts w:asciiTheme="minorHAnsi" w:eastAsia="Basic" w:hAnsiTheme="minorHAnsi" w:cs="Basic"/>
@@ -4435,81 +3729,7 @@
                 <w:szCs w:val="24"/>
                 <w:lang w:val="en-US"/>
               </w:rPr>
-              <w:t>}</w:t>
-            </w:r>
-          </w:p>
-        </w:tc>
-        <w:tc>
-          <w:tcPr>
-            <w:tcW w:w="1728" w:type="dxa"/>
-            <w:tcMar>
-              <w:top w:w="100" w:type="dxa"/>
-              <w:left w:w="100" w:type="dxa"/>
-              <w:bottom w:w="100" w:type="dxa"/>
-              <w:right w:w="100" w:type="dxa"/>
-            </w:tcMar>
-          </w:tcPr>
-          <w:p>
-            <w:pPr>
-              <w:pBdr>
-                <w:top w:val="nil"/>
-                <w:left w:val="nil"/>
-                <w:bottom w:val="nil"/>
-                <w:right w:val="nil"/>
-                <w:between w:val="nil"/>
-              </w:pBdr>
-              <w:spacing w:after="0" w:line="192" w:lineRule="auto"/>
-              <w:jc w:val="center"/>
-              <w:rPr>
-                <w:rFonts w:ascii="Basic" w:eastAsia="Basic" w:hAnsi="Basic" w:cs="Basic"/>
-                <w:b/>
-                <w:bCs/>
-                <w:i/>
-                <w:iCs/>
-                <w:sz w:val="24"/>
-                <w:szCs w:val="24"/>
-              </w:rPr>
-            </w:pPr>
-            <w:r>
-              <w:rPr>
-                <w:rFonts w:asciiTheme="minorHAnsi" w:eastAsia="Basic" w:hAnsiTheme="minorHAnsi" w:cs="Basic"/>
-                <w:b/>
-                <w:bCs/>
-                <w:i/>
-                <w:iCs/>
-                <w:sz w:val="24"/>
-                <w:szCs w:val="24"/>
-                <w:lang w:val="en-US"/>
-              </w:rPr>
-              <w:t>{</w:t>
-            </w:r>
-            <w:proofErr w:type="spellStart"/>
-            <w:r>
-              <w:rPr>
-                <w:rFonts w:asciiTheme="minorHAnsi" w:eastAsia="Basic" w:hAnsiTheme="minorHAnsi" w:cs="Basic"/>
-                <w:b/>
-                <w:bCs/>
-                <w:i/>
-                <w:iCs/>
-                <w:sz w:val="24"/>
-                <w:szCs w:val="24"/>
-                <w:lang w:val="en-US"/>
-              </w:rPr>
-              <w:t>data_sesudah</w:t>
-            </w:r>
-            <w:proofErr w:type="spellEnd"/>
-            <w:r>
-              <w:rPr>
-                <w:rFonts w:asciiTheme="minorHAnsi" w:eastAsia="Basic" w:hAnsiTheme="minorHAnsi" w:cs="Basic"/>
-                <w:b/>
-                <w:bCs/>
-                <w:i/>
-                <w:iCs/>
-                <w:sz w:val="24"/>
-                <w:szCs w:val="24"/>
-                <w:lang w:val="en-US"/>
-              </w:rPr>
-              <w:t>}</w:t>
+              <w:t>{data_sesudah}</w:t>
             </w:r>
           </w:p>
         </w:tc>
@@ -4593,27 +3813,7 @@
                 <w:szCs w:val="24"/>
                 <w:lang w:val="en-US"/>
               </w:rPr>
-              <w:t>{</w:t>
-            </w:r>
-            <w:proofErr w:type="spellStart"/>
-            <w:r>
-              <w:rPr>
-                <w:rFonts w:asciiTheme="minorHAnsi" w:eastAsia="Basic" w:hAnsiTheme="minorHAnsi" w:cs="Basic"/>
-                <w:sz w:val="24"/>
-                <w:szCs w:val="24"/>
-                <w:lang w:val="en-US"/>
-              </w:rPr>
-              <w:t>keterangan</w:t>
-            </w:r>
-            <w:proofErr w:type="spellEnd"/>
-            <w:r>
-              <w:rPr>
-                <w:rFonts w:asciiTheme="minorHAnsi" w:eastAsia="Basic" w:hAnsiTheme="minorHAnsi" w:cs="Basic"/>
-                <w:sz w:val="24"/>
-                <w:szCs w:val="24"/>
-                <w:lang w:val="en-US"/>
-              </w:rPr>
-              <w:t>}</w:t>
+              <w:t>{keterangan}</w:t>
             </w:r>
           </w:p>
         </w:tc>
@@ -4696,27 +3896,7 @@
                 <w:szCs w:val="24"/>
                 <w:lang w:val="en-US"/>
               </w:rPr>
-              <w:t>{</w:t>
-            </w:r>
-            <w:proofErr w:type="spellStart"/>
-            <w:r>
-              <w:rPr>
-                <w:rFonts w:asciiTheme="minorHAnsi" w:eastAsia="Basic" w:hAnsiTheme="minorHAnsi" w:cs="Basic"/>
-                <w:sz w:val="24"/>
-                <w:szCs w:val="24"/>
-                <w:lang w:val="en-US"/>
-              </w:rPr>
-              <w:t>catatan</w:t>
-            </w:r>
-            <w:proofErr w:type="spellEnd"/>
-            <w:r>
-              <w:rPr>
-                <w:rFonts w:asciiTheme="minorHAnsi" w:eastAsia="Basic" w:hAnsiTheme="minorHAnsi" w:cs="Basic"/>
-                <w:sz w:val="24"/>
-                <w:szCs w:val="24"/>
-                <w:lang w:val="en-US"/>
-              </w:rPr>
-              <w:t>}</w:t>
+              <w:t>{catatan}</w:t>
             </w:r>
           </w:p>
           <w:p>
@@ -4742,37 +3922,6 @@
         </w:tc>
       </w:tr>
     </w:tbl>
-    <w:p>
-      <w:pPr>
-        <w:tabs>
-          <w:tab w:val="left" w:pos="6237"/>
-        </w:tabs>
-        <w:spacing w:after="120" w:line="240" w:lineRule="auto"/>
-        <w:jc w:val="both"/>
-        <w:rPr>
-          <w:rFonts w:ascii="Basic" w:eastAsia="Basic" w:hAnsi="Basic" w:cs="Basic"/>
-          <w:sz w:val="24"/>
-          <w:szCs w:val="24"/>
-        </w:rPr>
-      </w:pPr>
-    </w:p>
-    <w:p>
-      <w:pPr>
-        <w:rPr>
-          <w:rFonts w:ascii="Basic" w:eastAsia="Basic" w:hAnsi="Basic" w:cs="Basic"/>
-          <w:sz w:val="24"/>
-          <w:szCs w:val="24"/>
-        </w:rPr>
-      </w:pPr>
-      <w:r>
-        <w:rPr>
-          <w:rFonts w:ascii="Basic" w:eastAsia="Basic" w:hAnsi="Basic" w:cs="Basic"/>
-          <w:sz w:val="24"/>
-          <w:szCs w:val="24"/>
-        </w:rPr>
-        <w:br w:type="page"/>
-      </w:r>
-    </w:p>
     <w:p>
       <w:pPr>
         <w:tabs>
@@ -4904,27 +4053,7 @@
                 <w:szCs w:val="24"/>
                 <w:lang w:val="en-US"/>
               </w:rPr>
-              <w:t>{</w:t>
-            </w:r>
-            <w:proofErr w:type="spellStart"/>
-            <w:r>
-              <w:rPr>
-                <w:rFonts w:ascii="Basic" w:eastAsia="Basic" w:hAnsi="Basic" w:cs="Basic"/>
-                <w:sz w:val="24"/>
-                <w:szCs w:val="24"/>
-                <w:lang w:val="en-US"/>
-              </w:rPr>
-              <w:t>lokasi</w:t>
-            </w:r>
-            <w:proofErr w:type="spellEnd"/>
-            <w:r>
-              <w:rPr>
-                <w:rFonts w:ascii="Basic" w:eastAsia="Basic" w:hAnsi="Basic" w:cs="Basic"/>
-                <w:sz w:val="24"/>
-                <w:szCs w:val="24"/>
-                <w:lang w:val="en-US"/>
-              </w:rPr>
-              <w:t>}, {today}</w:t>
+              <w:t>{lokasi}, {today}</w:t>
             </w:r>
           </w:p>
         </w:tc>
@@ -4990,37 +4119,15 @@
                 <w:lang w:val="en-US"/>
               </w:rPr>
             </w:pPr>
-            <w:proofErr w:type="spellStart"/>
-            <w:r>
-              <w:rPr>
-                <w:rFonts w:ascii="Basic" w:eastAsia="Basic" w:hAnsi="Basic" w:cs="Basic"/>
-                <w:sz w:val="24"/>
-                <w:szCs w:val="24"/>
-                <w:lang w:val="en-US"/>
-              </w:rPr>
-              <w:t>Pengawas</w:t>
-            </w:r>
-            <w:proofErr w:type="spellEnd"/>
-            <w:r>
-              <w:rPr>
-                <w:rFonts w:ascii="Basic" w:eastAsia="Basic" w:hAnsi="Basic" w:cs="Basic"/>
-                <w:sz w:val="24"/>
-                <w:szCs w:val="24"/>
-                <w:lang w:val="en-US"/>
-              </w:rPr>
-              <w:t xml:space="preserve"> </w:t>
-            </w:r>
-            <w:proofErr w:type="spellStart"/>
-            <w:r>
-              <w:rPr>
-                <w:rFonts w:ascii="Basic" w:eastAsia="Basic" w:hAnsi="Basic" w:cs="Basic"/>
-                <w:sz w:val="24"/>
-                <w:szCs w:val="24"/>
-                <w:lang w:val="en-US"/>
-              </w:rPr>
-              <w:t>Lapangan</w:t>
-            </w:r>
-            <w:proofErr w:type="spellEnd"/>
+            <w:r>
+              <w:rPr>
+                <w:rFonts w:ascii="Basic" w:eastAsia="Basic" w:hAnsi="Basic" w:cs="Basic"/>
+                <w:sz w:val="24"/>
+                <w:szCs w:val="24"/>
+                <w:lang w:val="en-US"/>
+              </w:rPr>
+              <w:t>Pengawas Lapangan</w:t>
+            </w:r>
           </w:p>
         </w:tc>
       </w:tr>
@@ -5052,27 +4159,7 @@
                 <w:szCs w:val="24"/>
                 <w:lang w:val="en-US"/>
               </w:rPr>
-              <w:t>{%</w:t>
-            </w:r>
-            <w:proofErr w:type="spellStart"/>
-            <w:r>
-              <w:rPr>
-                <w:rFonts w:asciiTheme="minorHAnsi" w:eastAsia="Basic" w:hAnsiTheme="minorHAnsi" w:cs="Basic"/>
-                <w:sz w:val="24"/>
-                <w:szCs w:val="24"/>
-                <w:lang w:val="en-US"/>
-              </w:rPr>
-              <w:t>ttd_teknisi</w:t>
-            </w:r>
-            <w:proofErr w:type="spellEnd"/>
-            <w:r>
-              <w:rPr>
-                <w:rFonts w:asciiTheme="minorHAnsi" w:eastAsia="Basic" w:hAnsiTheme="minorHAnsi" w:cs="Basic"/>
-                <w:sz w:val="24"/>
-                <w:szCs w:val="24"/>
-                <w:lang w:val="en-US"/>
-              </w:rPr>
-              <w:t>}</w:t>
+              <w:t>{%ttd_teknisi}</w:t>
             </w:r>
           </w:p>
         </w:tc>
@@ -5116,27 +4203,7 @@
                 <w:szCs w:val="24"/>
                 <w:lang w:val="en-US"/>
               </w:rPr>
-              <w:t>{%</w:t>
-            </w:r>
-            <w:proofErr w:type="spellStart"/>
-            <w:r>
-              <w:rPr>
-                <w:rFonts w:asciiTheme="minorHAnsi" w:eastAsia="Basic" w:hAnsiTheme="minorHAnsi" w:cs="Basic"/>
-                <w:sz w:val="24"/>
-                <w:szCs w:val="24"/>
-                <w:lang w:val="en-US"/>
-              </w:rPr>
-              <w:t>ttd_pengawas_lapangan</w:t>
-            </w:r>
-            <w:proofErr w:type="spellEnd"/>
-            <w:r>
-              <w:rPr>
-                <w:rFonts w:asciiTheme="minorHAnsi" w:eastAsia="Basic" w:hAnsiTheme="minorHAnsi" w:cs="Basic"/>
-                <w:sz w:val="24"/>
-                <w:szCs w:val="24"/>
-                <w:lang w:val="en-US"/>
-              </w:rPr>
-              <w:t>}</w:t>
+              <w:t>{%ttd_pengawas_lapangan}</w:t>
             </w:r>
           </w:p>
         </w:tc>
@@ -5165,27 +4232,8 @@
                 <w:szCs w:val="24"/>
                 <w:lang w:val="en-US"/>
               </w:rPr>
-              <w:t>{</w:t>
-            </w:r>
-            <w:proofErr w:type="spellStart"/>
-            <w:r>
-              <w:rPr>
-                <w:rFonts w:ascii="Basic" w:eastAsia="Basic" w:hAnsi="Basic" w:cs="Basic"/>
-                <w:sz w:val="24"/>
-                <w:szCs w:val="24"/>
-                <w:lang w:val="en-US"/>
-              </w:rPr>
-              <w:t>teknisi</w:t>
-            </w:r>
-            <w:proofErr w:type="spellEnd"/>
-            <w:r>
-              <w:rPr>
-                <w:rFonts w:ascii="Basic" w:eastAsia="Basic" w:hAnsi="Basic" w:cs="Basic"/>
-                <w:sz w:val="24"/>
-                <w:szCs w:val="24"/>
-                <w:lang w:val="en-US"/>
-              </w:rPr>
-              <w:t>}</w:t>
+              <w:lastRenderedPageBreak/>
+              <w:t>{teknisi}</w:t>
             </w:r>
           </w:p>
         </w:tc>
@@ -5229,27 +4277,7 @@
                 <w:szCs w:val="24"/>
                 <w:lang w:val="en-US"/>
               </w:rPr>
-              <w:t>{</w:t>
-            </w:r>
-            <w:proofErr w:type="spellStart"/>
-            <w:r>
-              <w:rPr>
-                <w:rFonts w:ascii="Basic" w:eastAsia="Basic" w:hAnsi="Basic" w:cs="Basic"/>
-                <w:sz w:val="24"/>
-                <w:szCs w:val="24"/>
-                <w:lang w:val="en-US"/>
-              </w:rPr>
-              <w:t>pengawas_lapangan</w:t>
-            </w:r>
-            <w:proofErr w:type="spellEnd"/>
-            <w:r>
-              <w:rPr>
-                <w:rFonts w:ascii="Basic" w:eastAsia="Basic" w:hAnsi="Basic" w:cs="Basic"/>
-                <w:sz w:val="24"/>
-                <w:szCs w:val="24"/>
-                <w:lang w:val="en-US"/>
-              </w:rPr>
-              <w:t>}</w:t>
+              <w:t>{pengawas_lapangan}</w:t>
             </w:r>
           </w:p>
         </w:tc>
@@ -5270,12 +4298,12 @@
       </w:pPr>
     </w:p>
     <w:sectPr>
-      <w:headerReference w:type="even" r:id="rId7"/>
-      <w:headerReference w:type="default" r:id="rId8"/>
-      <w:footerReference w:type="even" r:id="rId9"/>
-      <w:footerReference w:type="default" r:id="rId10"/>
-      <w:headerReference w:type="first" r:id="rId11"/>
-      <w:footerReference w:type="first" r:id="rId12"/>
+      <w:headerReference w:type="even" r:id="rId8"/>
+      <w:headerReference w:type="default" r:id="rId9"/>
+      <w:footerReference w:type="even" r:id="rId10"/>
+      <w:footerReference w:type="default" r:id="rId11"/>
+      <w:headerReference w:type="first" r:id="rId12"/>
+      <w:footerReference w:type="first" r:id="rId13"/>
       <w:pgSz w:w="11906" w:h="16838"/>
       <w:pgMar w:top="1814" w:right="1440" w:bottom="1440" w:left="1440" w:header="708" w:footer="1591" w:gutter="0"/>
       <w:pgNumType w:start="1"/>
@@ -5286,7 +4314,7 @@
 </file>
 
 <file path=word/endnotes.xml><?xml version="1.0" encoding="utf-8"?>
-<w:endnotes xmlns:wpc="http://schemas.microsoft.com/office/word/2010/wordprocessingCanvas" xmlns:cx="http://schemas.microsoft.com/office/drawing/2014/chartex" xmlns:cx1="http://schemas.microsoft.com/office/drawing/2015/9/8/chartex" xmlns:cx2="http://schemas.microsoft.com/office/drawing/2015/10/21/chartex" xmlns:cx3="http://schemas.microsoft.com/office/drawing/2016/5/9/chartex" xmlns:cx4="http://schemas.microsoft.com/office/drawing/2016/5/10/chartex" xmlns:cx5="http://schemas.microsoft.com/office/drawing/2016/5/11/chartex" xmlns:cx6="http://schemas.microsoft.com/office/drawing/2016/5/12/chartex" xmlns:cx7="http://schemas.microsoft.com/office/drawing/2016/5/13/chartex" xmlns:cx8="http://schemas.microsoft.com/office/drawing/2016/5/14/chartex" xmlns:mc="http://schemas.openxmlformats.org/markup-compatibility/2006" xmlns:aink="http://schemas.microsoft.com/office/drawing/2016/ink" xmlns:am3d="http://schemas.microsoft.com/office/drawing/2017/model3d" xmlns:o="urn:schemas-microsoft-com:office:office" xmlns:oel="http://schemas.microsoft.com/office/2019/extlst" xmlns:r="http://schemas.openxmlformats.org/officeDocument/2006/relationships" xmlns:m="http://schemas.openxmlformats.org/officeDocument/2006/math" xmlns:v="urn:schemas-microsoft-com:vml" xmlns:wp14="http://schemas.microsoft.com/office/word/2010/wordprocessingDrawing" xmlns:wp="http://schemas.openxmlformats.org/drawingml/2006/wordprocessingDrawing" xmlns:w10="urn:schemas-microsoft-com:office:word" xmlns:w="http://schemas.openxmlformats.org/wordprocessingml/2006/main" xmlns:w14="http://schemas.microsoft.com/office/word/2010/wordml" xmlns:w15="http://schemas.microsoft.com/office/word/2012/wordml" xmlns:w16cex="http://schemas.microsoft.com/office/word/2018/wordml/cex" xmlns:w16cid="http://schemas.microsoft.com/office/word/2016/wordml/cid" xmlns:w16="http://schemas.microsoft.com/office/word/2018/wordml" xmlns:w16du="http://schemas.microsoft.com/office/word/2023/wordml/word16du" xmlns:w16sdtdh="http://schemas.microsoft.com/office/word/2020/wordml/sdtdatahash" xmlns:w16sdtfl="http://schemas.microsoft.com/office/word/2024/wordml/sdtformatlock" xmlns:w16se="http://schemas.microsoft.com/office/word/2015/wordml/symex" xmlns:wpg="http://schemas.microsoft.com/office/word/2010/wordprocessingGroup" xmlns:wpi="http://schemas.microsoft.com/office/word/2010/wordprocessingInk" xmlns:wne="http://schemas.microsoft.com/office/word/2006/wordml" xmlns:wps="http://schemas.microsoft.com/office/word/2010/wordprocessingShape" mc:Ignorable="w14 w15 w16se w16cid w16 w16cex w16sdtdh w16sdtfl w16du wp14">
+<w:endnotes xmlns:wpc="http://schemas.microsoft.com/office/word/2010/wordprocessingCanvas" xmlns:cx="http://schemas.microsoft.com/office/drawing/2014/chartex" xmlns:cx1="http://schemas.microsoft.com/office/drawing/2015/9/8/chartex" xmlns:cx2="http://schemas.microsoft.com/office/drawing/2015/10/21/chartex" xmlns:cx3="http://schemas.microsoft.com/office/drawing/2016/5/9/chartex" xmlns:cx4="http://schemas.microsoft.com/office/drawing/2016/5/10/chartex" xmlns:cx5="http://schemas.microsoft.com/office/drawing/2016/5/11/chartex" xmlns:cx6="http://schemas.microsoft.com/office/drawing/2016/5/12/chartex" xmlns:cx7="http://schemas.microsoft.com/office/drawing/2016/5/13/chartex" xmlns:cx8="http://schemas.microsoft.com/office/drawing/2016/5/14/chartex" xmlns:mc="http://schemas.openxmlformats.org/markup-compatibility/2006" xmlns:aink="http://schemas.microsoft.com/office/drawing/2016/ink" xmlns:am3d="http://schemas.microsoft.com/office/drawing/2017/model3d" xmlns:o="urn:schemas-microsoft-com:office:office" xmlns:r="http://schemas.openxmlformats.org/officeDocument/2006/relationships" xmlns:m="http://schemas.openxmlformats.org/officeDocument/2006/math" xmlns:v="urn:schemas-microsoft-com:vml" xmlns:wp14="http://schemas.microsoft.com/office/word/2010/wordprocessingDrawing" xmlns:wp="http://schemas.openxmlformats.org/drawingml/2006/wordprocessingDrawing" xmlns:w10="urn:schemas-microsoft-com:office:word" xmlns:w="http://schemas.openxmlformats.org/wordprocessingml/2006/main" xmlns:w14="http://schemas.microsoft.com/office/word/2010/wordml" xmlns:w15="http://schemas.microsoft.com/office/word/2012/wordml" xmlns:w16cex="http://schemas.microsoft.com/office/word/2018/wordml/cex" xmlns:w16cid="http://schemas.microsoft.com/office/word/2016/wordml/cid" xmlns:w16="http://schemas.microsoft.com/office/word/2018/wordml" xmlns:w16sdtdh="http://schemas.microsoft.com/office/word/2020/wordml/sdtdatahash" xmlns:w16se="http://schemas.microsoft.com/office/word/2015/wordml/symex" xmlns:wpg="http://schemas.microsoft.com/office/word/2010/wordprocessingGroup" xmlns:wpi="http://schemas.microsoft.com/office/word/2010/wordprocessingInk" xmlns:wne="http://schemas.microsoft.com/office/word/2006/wordml" xmlns:wps="http://schemas.microsoft.com/office/word/2010/wordprocessingShape" mc:Ignorable="w14 w15 w16se w16cid w16 w16cex w16sdtdh wp14">
   <w:endnote w:type="separator" w:id="-1">
     <w:p>
       <w:pPr>
@@ -5311,7 +4339,7 @@
 </file>
 
 <file path=word/footer1.xml><?xml version="1.0" encoding="utf-8"?>
-<w:ftr xmlns:wpc="http://schemas.microsoft.com/office/word/2010/wordprocessingCanvas" xmlns:cx="http://schemas.microsoft.com/office/drawing/2014/chartex" xmlns:cx1="http://schemas.microsoft.com/office/drawing/2015/9/8/chartex" xmlns:cx2="http://schemas.microsoft.com/office/drawing/2015/10/21/chartex" xmlns:cx3="http://schemas.microsoft.com/office/drawing/2016/5/9/chartex" xmlns:cx4="http://schemas.microsoft.com/office/drawing/2016/5/10/chartex" xmlns:cx5="http://schemas.microsoft.com/office/drawing/2016/5/11/chartex" xmlns:cx6="http://schemas.microsoft.com/office/drawing/2016/5/12/chartex" xmlns:cx7="http://schemas.microsoft.com/office/drawing/2016/5/13/chartex" xmlns:cx8="http://schemas.microsoft.com/office/drawing/2016/5/14/chartex" xmlns:mc="http://schemas.openxmlformats.org/markup-compatibility/2006" xmlns:aink="http://schemas.microsoft.com/office/drawing/2016/ink" xmlns:am3d="http://schemas.microsoft.com/office/drawing/2017/model3d" xmlns:o="urn:schemas-microsoft-com:office:office" xmlns:oel="http://schemas.microsoft.com/office/2019/extlst" xmlns:r="http://schemas.openxmlformats.org/officeDocument/2006/relationships" xmlns:m="http://schemas.openxmlformats.org/officeDocument/2006/math" xmlns:v="urn:schemas-microsoft-com:vml" xmlns:wp14="http://schemas.microsoft.com/office/word/2010/wordprocessingDrawing" xmlns:wp="http://schemas.openxmlformats.org/drawingml/2006/wordprocessingDrawing" xmlns:w10="urn:schemas-microsoft-com:office:word" xmlns:w="http://schemas.openxmlformats.org/wordprocessingml/2006/main" xmlns:w14="http://schemas.microsoft.com/office/word/2010/wordml" xmlns:w15="http://schemas.microsoft.com/office/word/2012/wordml" xmlns:w16cex="http://schemas.microsoft.com/office/word/2018/wordml/cex" xmlns:w16cid="http://schemas.microsoft.com/office/word/2016/wordml/cid" xmlns:w16="http://schemas.microsoft.com/office/word/2018/wordml" xmlns:w16du="http://schemas.microsoft.com/office/word/2023/wordml/word16du" xmlns:w16sdtdh="http://schemas.microsoft.com/office/word/2020/wordml/sdtdatahash" xmlns:w16sdtfl="http://schemas.microsoft.com/office/word/2024/wordml/sdtformatlock" xmlns:w16se="http://schemas.microsoft.com/office/word/2015/wordml/symex" xmlns:wpg="http://schemas.microsoft.com/office/word/2010/wordprocessingGroup" xmlns:wpi="http://schemas.microsoft.com/office/word/2010/wordprocessingInk" xmlns:wne="http://schemas.microsoft.com/office/word/2006/wordml" xmlns:wps="http://schemas.microsoft.com/office/word/2010/wordprocessingShape" mc:Ignorable="w14 w15 w16se w16cid w16 w16cex w16sdtdh w16sdtfl w16du wp14">
+<w:ftr xmlns:wpc="http://schemas.microsoft.com/office/word/2010/wordprocessingCanvas" xmlns:cx="http://schemas.microsoft.com/office/drawing/2014/chartex" xmlns:cx1="http://schemas.microsoft.com/office/drawing/2015/9/8/chartex" xmlns:cx2="http://schemas.microsoft.com/office/drawing/2015/10/21/chartex" xmlns:cx3="http://schemas.microsoft.com/office/drawing/2016/5/9/chartex" xmlns:cx4="http://schemas.microsoft.com/office/drawing/2016/5/10/chartex" xmlns:cx5="http://schemas.microsoft.com/office/drawing/2016/5/11/chartex" xmlns:cx6="http://schemas.microsoft.com/office/drawing/2016/5/12/chartex" xmlns:cx7="http://schemas.microsoft.com/office/drawing/2016/5/13/chartex" xmlns:cx8="http://schemas.microsoft.com/office/drawing/2016/5/14/chartex" xmlns:mc="http://schemas.openxmlformats.org/markup-compatibility/2006" xmlns:aink="http://schemas.microsoft.com/office/drawing/2016/ink" xmlns:am3d="http://schemas.microsoft.com/office/drawing/2017/model3d" xmlns:o="urn:schemas-microsoft-com:office:office" xmlns:r="http://schemas.openxmlformats.org/officeDocument/2006/relationships" xmlns:m="http://schemas.openxmlformats.org/officeDocument/2006/math" xmlns:v="urn:schemas-microsoft-com:vml" xmlns:wp14="http://schemas.microsoft.com/office/word/2010/wordprocessingDrawing" xmlns:wp="http://schemas.openxmlformats.org/drawingml/2006/wordprocessingDrawing" xmlns:w10="urn:schemas-microsoft-com:office:word" xmlns:w="http://schemas.openxmlformats.org/wordprocessingml/2006/main" xmlns:w14="http://schemas.microsoft.com/office/word/2010/wordml" xmlns:w15="http://schemas.microsoft.com/office/word/2012/wordml" xmlns:w16cex="http://schemas.microsoft.com/office/word/2018/wordml/cex" xmlns:w16cid="http://schemas.microsoft.com/office/word/2016/wordml/cid" xmlns:w16="http://schemas.microsoft.com/office/word/2018/wordml" xmlns:w16sdtdh="http://schemas.microsoft.com/office/word/2020/wordml/sdtdatahash" xmlns:w16se="http://schemas.microsoft.com/office/word/2015/wordml/symex" xmlns:wpg="http://schemas.microsoft.com/office/word/2010/wordprocessingGroup" xmlns:wpi="http://schemas.microsoft.com/office/word/2010/wordprocessingInk" xmlns:wne="http://schemas.microsoft.com/office/word/2006/wordml" xmlns:wps="http://schemas.microsoft.com/office/word/2010/wordprocessingShape" mc:Ignorable="w14 w15 w16se w16cid w16 w16cex w16sdtdh wp14">
   <w:p>
     <w:pPr>
       <w:pStyle w:val="Footer"/>
@@ -5321,7 +4349,7 @@
 </file>
 
 <file path=word/footer2.xml><?xml version="1.0" encoding="utf-8"?>
-<w:ftr xmlns:wpc="http://schemas.microsoft.com/office/word/2010/wordprocessingCanvas" xmlns:cx="http://schemas.microsoft.com/office/drawing/2014/chartex" xmlns:cx1="http://schemas.microsoft.com/office/drawing/2015/9/8/chartex" xmlns:cx2="http://schemas.microsoft.com/office/drawing/2015/10/21/chartex" xmlns:cx3="http://schemas.microsoft.com/office/drawing/2016/5/9/chartex" xmlns:cx4="http://schemas.microsoft.com/office/drawing/2016/5/10/chartex" xmlns:cx5="http://schemas.microsoft.com/office/drawing/2016/5/11/chartex" xmlns:cx6="http://schemas.microsoft.com/office/drawing/2016/5/12/chartex" xmlns:cx7="http://schemas.microsoft.com/office/drawing/2016/5/13/chartex" xmlns:cx8="http://schemas.microsoft.com/office/drawing/2016/5/14/chartex" xmlns:mc="http://schemas.openxmlformats.org/markup-compatibility/2006" xmlns:aink="http://schemas.microsoft.com/office/drawing/2016/ink" xmlns:am3d="http://schemas.microsoft.com/office/drawing/2017/model3d" xmlns:o="urn:schemas-microsoft-com:office:office" xmlns:oel="http://schemas.microsoft.com/office/2019/extlst" xmlns:r="http://schemas.openxmlformats.org/officeDocument/2006/relationships" xmlns:m="http://schemas.openxmlformats.org/officeDocument/2006/math" xmlns:v="urn:schemas-microsoft-com:vml" xmlns:wp14="http://schemas.microsoft.com/office/word/2010/wordprocessingDrawing" xmlns:wp="http://schemas.openxmlformats.org/drawingml/2006/wordprocessingDrawing" xmlns:w10="urn:schemas-microsoft-com:office:word" xmlns:w="http://schemas.openxmlformats.org/wordprocessingml/2006/main" xmlns:w14="http://schemas.microsoft.com/office/word/2010/wordml" xmlns:w15="http://schemas.microsoft.com/office/word/2012/wordml" xmlns:w16cex="http://schemas.microsoft.com/office/word/2018/wordml/cex" xmlns:w16cid="http://schemas.microsoft.com/office/word/2016/wordml/cid" xmlns:w16="http://schemas.microsoft.com/office/word/2018/wordml" xmlns:w16du="http://schemas.microsoft.com/office/word/2023/wordml/word16du" xmlns:w16sdtdh="http://schemas.microsoft.com/office/word/2020/wordml/sdtdatahash" xmlns:w16sdtfl="http://schemas.microsoft.com/office/word/2024/wordml/sdtformatlock" xmlns:w16se="http://schemas.microsoft.com/office/word/2015/wordml/symex" xmlns:wpg="http://schemas.microsoft.com/office/word/2010/wordprocessingGroup" xmlns:wpi="http://schemas.microsoft.com/office/word/2010/wordprocessingInk" xmlns:wne="http://schemas.microsoft.com/office/word/2006/wordml" xmlns:wps="http://schemas.microsoft.com/office/word/2010/wordprocessingShape" mc:Ignorable="w14 w15 w16se w16cid w16 w16cex w16sdtdh w16sdtfl w16du wp14">
+<w:ftr xmlns:wpc="http://schemas.microsoft.com/office/word/2010/wordprocessingCanvas" xmlns:cx="http://schemas.microsoft.com/office/drawing/2014/chartex" xmlns:cx1="http://schemas.microsoft.com/office/drawing/2015/9/8/chartex" xmlns:cx2="http://schemas.microsoft.com/office/drawing/2015/10/21/chartex" xmlns:cx3="http://schemas.microsoft.com/office/drawing/2016/5/9/chartex" xmlns:cx4="http://schemas.microsoft.com/office/drawing/2016/5/10/chartex" xmlns:cx5="http://schemas.microsoft.com/office/drawing/2016/5/11/chartex" xmlns:cx6="http://schemas.microsoft.com/office/drawing/2016/5/12/chartex" xmlns:cx7="http://schemas.microsoft.com/office/drawing/2016/5/13/chartex" xmlns:cx8="http://schemas.microsoft.com/office/drawing/2016/5/14/chartex" xmlns:mc="http://schemas.openxmlformats.org/markup-compatibility/2006" xmlns:aink="http://schemas.microsoft.com/office/drawing/2016/ink" xmlns:am3d="http://schemas.microsoft.com/office/drawing/2017/model3d" xmlns:o="urn:schemas-microsoft-com:office:office" xmlns:r="http://schemas.openxmlformats.org/officeDocument/2006/relationships" xmlns:m="http://schemas.openxmlformats.org/officeDocument/2006/math" xmlns:v="urn:schemas-microsoft-com:vml" xmlns:wp14="http://schemas.microsoft.com/office/word/2010/wordprocessingDrawing" xmlns:wp="http://schemas.openxmlformats.org/drawingml/2006/wordprocessingDrawing" xmlns:w10="urn:schemas-microsoft-com:office:word" xmlns:w="http://schemas.openxmlformats.org/wordprocessingml/2006/main" xmlns:w14="http://schemas.microsoft.com/office/word/2010/wordml" xmlns:w15="http://schemas.microsoft.com/office/word/2012/wordml" xmlns:w16cex="http://schemas.microsoft.com/office/word/2018/wordml/cex" xmlns:w16cid="http://schemas.microsoft.com/office/word/2016/wordml/cid" xmlns:w16="http://schemas.microsoft.com/office/word/2018/wordml" xmlns:w16sdtdh="http://schemas.microsoft.com/office/word/2020/wordml/sdtdatahash" xmlns:w16se="http://schemas.microsoft.com/office/word/2015/wordml/symex" xmlns:wpg="http://schemas.microsoft.com/office/word/2010/wordprocessingGroup" xmlns:wpi="http://schemas.microsoft.com/office/word/2010/wordprocessingInk" xmlns:wne="http://schemas.microsoft.com/office/word/2006/wordml" xmlns:wps="http://schemas.microsoft.com/office/word/2010/wordprocessingShape" mc:Ignorable="w14 w15 w16se w16cid w16 w16cex w16sdtdh wp14">
   <w:p>
     <w:pPr>
       <w:pStyle w:val="NormalWeb"/>
@@ -5671,7 +4699,7 @@
 </file>
 
 <file path=word/footer3.xml><?xml version="1.0" encoding="utf-8"?>
-<w:ftr xmlns:wpc="http://schemas.microsoft.com/office/word/2010/wordprocessingCanvas" xmlns:cx="http://schemas.microsoft.com/office/drawing/2014/chartex" xmlns:cx1="http://schemas.microsoft.com/office/drawing/2015/9/8/chartex" xmlns:cx2="http://schemas.microsoft.com/office/drawing/2015/10/21/chartex" xmlns:cx3="http://schemas.microsoft.com/office/drawing/2016/5/9/chartex" xmlns:cx4="http://schemas.microsoft.com/office/drawing/2016/5/10/chartex" xmlns:cx5="http://schemas.microsoft.com/office/drawing/2016/5/11/chartex" xmlns:cx6="http://schemas.microsoft.com/office/drawing/2016/5/12/chartex" xmlns:cx7="http://schemas.microsoft.com/office/drawing/2016/5/13/chartex" xmlns:cx8="http://schemas.microsoft.com/office/drawing/2016/5/14/chartex" xmlns:mc="http://schemas.openxmlformats.org/markup-compatibility/2006" xmlns:aink="http://schemas.microsoft.com/office/drawing/2016/ink" xmlns:am3d="http://schemas.microsoft.com/office/drawing/2017/model3d" xmlns:o="urn:schemas-microsoft-com:office:office" xmlns:oel="http://schemas.microsoft.com/office/2019/extlst" xmlns:r="http://schemas.openxmlformats.org/officeDocument/2006/relationships" xmlns:m="http://schemas.openxmlformats.org/officeDocument/2006/math" xmlns:v="urn:schemas-microsoft-com:vml" xmlns:wp14="http://schemas.microsoft.com/office/word/2010/wordprocessingDrawing" xmlns:wp="http://schemas.openxmlformats.org/drawingml/2006/wordprocessingDrawing" xmlns:w10="urn:schemas-microsoft-com:office:word" xmlns:w="http://schemas.openxmlformats.org/wordprocessingml/2006/main" xmlns:w14="http://schemas.microsoft.com/office/word/2010/wordml" xmlns:w15="http://schemas.microsoft.com/office/word/2012/wordml" xmlns:w16cex="http://schemas.microsoft.com/office/word/2018/wordml/cex" xmlns:w16cid="http://schemas.microsoft.com/office/word/2016/wordml/cid" xmlns:w16="http://schemas.microsoft.com/office/word/2018/wordml" xmlns:w16du="http://schemas.microsoft.com/office/word/2023/wordml/word16du" xmlns:w16sdtdh="http://schemas.microsoft.com/office/word/2020/wordml/sdtdatahash" xmlns:w16sdtfl="http://schemas.microsoft.com/office/word/2024/wordml/sdtformatlock" xmlns:w16se="http://schemas.microsoft.com/office/word/2015/wordml/symex" xmlns:wpg="http://schemas.microsoft.com/office/word/2010/wordprocessingGroup" xmlns:wpi="http://schemas.microsoft.com/office/word/2010/wordprocessingInk" xmlns:wne="http://schemas.microsoft.com/office/word/2006/wordml" xmlns:wps="http://schemas.microsoft.com/office/word/2010/wordprocessingShape" mc:Ignorable="w14 w15 w16se w16cid w16 w16cex w16sdtdh w16sdtfl w16du wp14">
+<w:ftr xmlns:wpc="http://schemas.microsoft.com/office/word/2010/wordprocessingCanvas" xmlns:cx="http://schemas.microsoft.com/office/drawing/2014/chartex" xmlns:cx1="http://schemas.microsoft.com/office/drawing/2015/9/8/chartex" xmlns:cx2="http://schemas.microsoft.com/office/drawing/2015/10/21/chartex" xmlns:cx3="http://schemas.microsoft.com/office/drawing/2016/5/9/chartex" xmlns:cx4="http://schemas.microsoft.com/office/drawing/2016/5/10/chartex" xmlns:cx5="http://schemas.microsoft.com/office/drawing/2016/5/11/chartex" xmlns:cx6="http://schemas.microsoft.com/office/drawing/2016/5/12/chartex" xmlns:cx7="http://schemas.microsoft.com/office/drawing/2016/5/13/chartex" xmlns:cx8="http://schemas.microsoft.com/office/drawing/2016/5/14/chartex" xmlns:mc="http://schemas.openxmlformats.org/markup-compatibility/2006" xmlns:aink="http://schemas.microsoft.com/office/drawing/2016/ink" xmlns:am3d="http://schemas.microsoft.com/office/drawing/2017/model3d" xmlns:o="urn:schemas-microsoft-com:office:office" xmlns:r="http://schemas.openxmlformats.org/officeDocument/2006/relationships" xmlns:m="http://schemas.openxmlformats.org/officeDocument/2006/math" xmlns:v="urn:schemas-microsoft-com:vml" xmlns:wp14="http://schemas.microsoft.com/office/word/2010/wordprocessingDrawing" xmlns:wp="http://schemas.openxmlformats.org/drawingml/2006/wordprocessingDrawing" xmlns:w10="urn:schemas-microsoft-com:office:word" xmlns:w="http://schemas.openxmlformats.org/wordprocessingml/2006/main" xmlns:w14="http://schemas.microsoft.com/office/word/2010/wordml" xmlns:w15="http://schemas.microsoft.com/office/word/2012/wordml" xmlns:w16cex="http://schemas.microsoft.com/office/word/2018/wordml/cex" xmlns:w16cid="http://schemas.microsoft.com/office/word/2016/wordml/cid" xmlns:w16="http://schemas.microsoft.com/office/word/2018/wordml" xmlns:w16sdtdh="http://schemas.microsoft.com/office/word/2020/wordml/sdtdatahash" xmlns:w16se="http://schemas.microsoft.com/office/word/2015/wordml/symex" xmlns:wpg="http://schemas.microsoft.com/office/word/2010/wordprocessingGroup" xmlns:wpi="http://schemas.microsoft.com/office/word/2010/wordprocessingInk" xmlns:wne="http://schemas.microsoft.com/office/word/2006/wordml" xmlns:wps="http://schemas.microsoft.com/office/word/2010/wordprocessingShape" mc:Ignorable="w14 w15 w16se w16cid w16 w16cex w16sdtdh wp14">
   <w:p>
     <w:pPr>
       <w:pStyle w:val="Footer"/>
@@ -5681,7 +4709,7 @@
 </file>
 
 <file path=word/footnotes.xml><?xml version="1.0" encoding="utf-8"?>
-<w:footnotes xmlns:wpc="http://schemas.microsoft.com/office/word/2010/wordprocessingCanvas" xmlns:cx="http://schemas.microsoft.com/office/drawing/2014/chartex" xmlns:cx1="http://schemas.microsoft.com/office/drawing/2015/9/8/chartex" xmlns:cx2="http://schemas.microsoft.com/office/drawing/2015/10/21/chartex" xmlns:cx3="http://schemas.microsoft.com/office/drawing/2016/5/9/chartex" xmlns:cx4="http://schemas.microsoft.com/office/drawing/2016/5/10/chartex" xmlns:cx5="http://schemas.microsoft.com/office/drawing/2016/5/11/chartex" xmlns:cx6="http://schemas.microsoft.com/office/drawing/2016/5/12/chartex" xmlns:cx7="http://schemas.microsoft.com/office/drawing/2016/5/13/chartex" xmlns:cx8="http://schemas.microsoft.com/office/drawing/2016/5/14/chartex" xmlns:mc="http://schemas.openxmlformats.org/markup-compatibility/2006" xmlns:aink="http://schemas.microsoft.com/office/drawing/2016/ink" xmlns:am3d="http://schemas.microsoft.com/office/drawing/2017/model3d" xmlns:o="urn:schemas-microsoft-com:office:office" xmlns:oel="http://schemas.microsoft.com/office/2019/extlst" xmlns:r="http://schemas.openxmlformats.org/officeDocument/2006/relationships" xmlns:m="http://schemas.openxmlformats.org/officeDocument/2006/math" xmlns:v="urn:schemas-microsoft-com:vml" xmlns:wp14="http://schemas.microsoft.com/office/word/2010/wordprocessingDrawing" xmlns:wp="http://schemas.openxmlformats.org/drawingml/2006/wordprocessingDrawing" xmlns:w10="urn:schemas-microsoft-com:office:word" xmlns:w="http://schemas.openxmlformats.org/wordprocessingml/2006/main" xmlns:w14="http://schemas.microsoft.com/office/word/2010/wordml" xmlns:w15="http://schemas.microsoft.com/office/word/2012/wordml" xmlns:w16cex="http://schemas.microsoft.com/office/word/2018/wordml/cex" xmlns:w16cid="http://schemas.microsoft.com/office/word/2016/wordml/cid" xmlns:w16="http://schemas.microsoft.com/office/word/2018/wordml" xmlns:w16du="http://schemas.microsoft.com/office/word/2023/wordml/word16du" xmlns:w16sdtdh="http://schemas.microsoft.com/office/word/2020/wordml/sdtdatahash" xmlns:w16sdtfl="http://schemas.microsoft.com/office/word/2024/wordml/sdtformatlock" xmlns:w16se="http://schemas.microsoft.com/office/word/2015/wordml/symex" xmlns:wpg="http://schemas.microsoft.com/office/word/2010/wordprocessingGroup" xmlns:wpi="http://schemas.microsoft.com/office/word/2010/wordprocessingInk" xmlns:wne="http://schemas.microsoft.com/office/word/2006/wordml" xmlns:wps="http://schemas.microsoft.com/office/word/2010/wordprocessingShape" mc:Ignorable="w14 w15 w16se w16cid w16 w16cex w16sdtdh w16sdtfl w16du wp14">
+<w:footnotes xmlns:wpc="http://schemas.microsoft.com/office/word/2010/wordprocessingCanvas" xmlns:cx="http://schemas.microsoft.com/office/drawing/2014/chartex" xmlns:cx1="http://schemas.microsoft.com/office/drawing/2015/9/8/chartex" xmlns:cx2="http://schemas.microsoft.com/office/drawing/2015/10/21/chartex" xmlns:cx3="http://schemas.microsoft.com/office/drawing/2016/5/9/chartex" xmlns:cx4="http://schemas.microsoft.com/office/drawing/2016/5/10/chartex" xmlns:cx5="http://schemas.microsoft.com/office/drawing/2016/5/11/chartex" xmlns:cx6="http://schemas.microsoft.com/office/drawing/2016/5/12/chartex" xmlns:cx7="http://schemas.microsoft.com/office/drawing/2016/5/13/chartex" xmlns:cx8="http://schemas.microsoft.com/office/drawing/2016/5/14/chartex" xmlns:mc="http://schemas.openxmlformats.org/markup-compatibility/2006" xmlns:aink="http://schemas.microsoft.com/office/drawing/2016/ink" xmlns:am3d="http://schemas.microsoft.com/office/drawing/2017/model3d" xmlns:o="urn:schemas-microsoft-com:office:office" xmlns:r="http://schemas.openxmlformats.org/officeDocument/2006/relationships" xmlns:m="http://schemas.openxmlformats.org/officeDocument/2006/math" xmlns:v="urn:schemas-microsoft-com:vml" xmlns:wp14="http://schemas.microsoft.com/office/word/2010/wordprocessingDrawing" xmlns:wp="http://schemas.openxmlformats.org/drawingml/2006/wordprocessingDrawing" xmlns:w10="urn:schemas-microsoft-com:office:word" xmlns:w="http://schemas.openxmlformats.org/wordprocessingml/2006/main" xmlns:w14="http://schemas.microsoft.com/office/word/2010/wordml" xmlns:w15="http://schemas.microsoft.com/office/word/2012/wordml" xmlns:w16cex="http://schemas.microsoft.com/office/word/2018/wordml/cex" xmlns:w16cid="http://schemas.microsoft.com/office/word/2016/wordml/cid" xmlns:w16="http://schemas.microsoft.com/office/word/2018/wordml" xmlns:w16sdtdh="http://schemas.microsoft.com/office/word/2020/wordml/sdtdatahash" xmlns:w16se="http://schemas.microsoft.com/office/word/2015/wordml/symex" xmlns:wpg="http://schemas.microsoft.com/office/word/2010/wordprocessingGroup" xmlns:wpi="http://schemas.microsoft.com/office/word/2010/wordprocessingInk" xmlns:wne="http://schemas.microsoft.com/office/word/2006/wordml" xmlns:wps="http://schemas.microsoft.com/office/word/2010/wordprocessingShape" mc:Ignorable="w14 w15 w16se w16cid w16 w16cex w16sdtdh wp14">
   <w:footnote w:type="separator" w:id="-1">
     <w:p>
       <w:pPr>
@@ -5706,7 +4734,7 @@
 </file>
 
 <file path=word/header1.xml><?xml version="1.0" encoding="utf-8"?>
-<w:hdr xmlns:wpc="http://schemas.microsoft.com/office/word/2010/wordprocessingCanvas" xmlns:cx="http://schemas.microsoft.com/office/drawing/2014/chartex" xmlns:cx1="http://schemas.microsoft.com/office/drawing/2015/9/8/chartex" xmlns:cx2="http://schemas.microsoft.com/office/drawing/2015/10/21/chartex" xmlns:cx3="http://schemas.microsoft.com/office/drawing/2016/5/9/chartex" xmlns:cx4="http://schemas.microsoft.com/office/drawing/2016/5/10/chartex" xmlns:cx5="http://schemas.microsoft.com/office/drawing/2016/5/11/chartex" xmlns:cx6="http://schemas.microsoft.com/office/drawing/2016/5/12/chartex" xmlns:cx7="http://schemas.microsoft.com/office/drawing/2016/5/13/chartex" xmlns:cx8="http://schemas.microsoft.com/office/drawing/2016/5/14/chartex" xmlns:mc="http://schemas.openxmlformats.org/markup-compatibility/2006" xmlns:aink="http://schemas.microsoft.com/office/drawing/2016/ink" xmlns:am3d="http://schemas.microsoft.com/office/drawing/2017/model3d" xmlns:o="urn:schemas-microsoft-com:office:office" xmlns:oel="http://schemas.microsoft.com/office/2019/extlst" xmlns:r="http://schemas.openxmlformats.org/officeDocument/2006/relationships" xmlns:m="http://schemas.openxmlformats.org/officeDocument/2006/math" xmlns:v="urn:schemas-microsoft-com:vml" xmlns:wp14="http://schemas.microsoft.com/office/word/2010/wordprocessingDrawing" xmlns:wp="http://schemas.openxmlformats.org/drawingml/2006/wordprocessingDrawing" xmlns:w10="urn:schemas-microsoft-com:office:word" xmlns:w="http://schemas.openxmlformats.org/wordprocessingml/2006/main" xmlns:w14="http://schemas.microsoft.com/office/word/2010/wordml" xmlns:w15="http://schemas.microsoft.com/office/word/2012/wordml" xmlns:w16cex="http://schemas.microsoft.com/office/word/2018/wordml/cex" xmlns:w16cid="http://schemas.microsoft.com/office/word/2016/wordml/cid" xmlns:w16="http://schemas.microsoft.com/office/word/2018/wordml" xmlns:w16du="http://schemas.microsoft.com/office/word/2023/wordml/word16du" xmlns:w16sdtdh="http://schemas.microsoft.com/office/word/2020/wordml/sdtdatahash" xmlns:w16sdtfl="http://schemas.microsoft.com/office/word/2024/wordml/sdtformatlock" xmlns:w16se="http://schemas.microsoft.com/office/word/2015/wordml/symex" xmlns:wpg="http://schemas.microsoft.com/office/word/2010/wordprocessingGroup" xmlns:wpi="http://schemas.microsoft.com/office/word/2010/wordprocessingInk" xmlns:wne="http://schemas.microsoft.com/office/word/2006/wordml" xmlns:wps="http://schemas.microsoft.com/office/word/2010/wordprocessingShape" mc:Ignorable="w14 w15 w16se w16cid w16 w16cex w16sdtdh w16sdtfl w16du wp14">
+<w:hdr xmlns:wpc="http://schemas.microsoft.com/office/word/2010/wordprocessingCanvas" xmlns:cx="http://schemas.microsoft.com/office/drawing/2014/chartex" xmlns:cx1="http://schemas.microsoft.com/office/drawing/2015/9/8/chartex" xmlns:cx2="http://schemas.microsoft.com/office/drawing/2015/10/21/chartex" xmlns:cx3="http://schemas.microsoft.com/office/drawing/2016/5/9/chartex" xmlns:cx4="http://schemas.microsoft.com/office/drawing/2016/5/10/chartex" xmlns:cx5="http://schemas.microsoft.com/office/drawing/2016/5/11/chartex" xmlns:cx6="http://schemas.microsoft.com/office/drawing/2016/5/12/chartex" xmlns:cx7="http://schemas.microsoft.com/office/drawing/2016/5/13/chartex" xmlns:cx8="http://schemas.microsoft.com/office/drawing/2016/5/14/chartex" xmlns:mc="http://schemas.openxmlformats.org/markup-compatibility/2006" xmlns:aink="http://schemas.microsoft.com/office/drawing/2016/ink" xmlns:am3d="http://schemas.microsoft.com/office/drawing/2017/model3d" xmlns:o="urn:schemas-microsoft-com:office:office" xmlns:r="http://schemas.openxmlformats.org/officeDocument/2006/relationships" xmlns:m="http://schemas.openxmlformats.org/officeDocument/2006/math" xmlns:v="urn:schemas-microsoft-com:vml" xmlns:wp14="http://schemas.microsoft.com/office/word/2010/wordprocessingDrawing" xmlns:wp="http://schemas.openxmlformats.org/drawingml/2006/wordprocessingDrawing" xmlns:w10="urn:schemas-microsoft-com:office:word" xmlns:w="http://schemas.openxmlformats.org/wordprocessingml/2006/main" xmlns:w14="http://schemas.microsoft.com/office/word/2010/wordml" xmlns:w15="http://schemas.microsoft.com/office/word/2012/wordml" xmlns:w16cex="http://schemas.microsoft.com/office/word/2018/wordml/cex" xmlns:w16cid="http://schemas.microsoft.com/office/word/2016/wordml/cid" xmlns:w16="http://schemas.microsoft.com/office/word/2018/wordml" xmlns:w16sdtdh="http://schemas.microsoft.com/office/word/2020/wordml/sdtdatahash" xmlns:w16se="http://schemas.microsoft.com/office/word/2015/wordml/symex" xmlns:wpg="http://schemas.microsoft.com/office/word/2010/wordprocessingGroup" xmlns:wpi="http://schemas.microsoft.com/office/word/2010/wordprocessingInk" xmlns:wne="http://schemas.microsoft.com/office/word/2006/wordml" xmlns:wps="http://schemas.microsoft.com/office/word/2010/wordprocessingShape" mc:Ignorable="w14 w15 w16se w16cid w16 w16cex w16sdtdh wp14">
   <w:p>
     <w:pPr>
       <w:pStyle w:val="Header"/>
@@ -5716,7 +4744,7 @@
 </file>
 
 <file path=word/header2.xml><?xml version="1.0" encoding="utf-8"?>
-<w:hdr xmlns:wpc="http://schemas.microsoft.com/office/word/2010/wordprocessingCanvas" xmlns:cx="http://schemas.microsoft.com/office/drawing/2014/chartex" xmlns:cx1="http://schemas.microsoft.com/office/drawing/2015/9/8/chartex" xmlns:cx2="http://schemas.microsoft.com/office/drawing/2015/10/21/chartex" xmlns:cx3="http://schemas.microsoft.com/office/drawing/2016/5/9/chartex" xmlns:cx4="http://schemas.microsoft.com/office/drawing/2016/5/10/chartex" xmlns:cx5="http://schemas.microsoft.com/office/drawing/2016/5/11/chartex" xmlns:cx6="http://schemas.microsoft.com/office/drawing/2016/5/12/chartex" xmlns:cx7="http://schemas.microsoft.com/office/drawing/2016/5/13/chartex" xmlns:cx8="http://schemas.microsoft.com/office/drawing/2016/5/14/chartex" xmlns:mc="http://schemas.openxmlformats.org/markup-compatibility/2006" xmlns:aink="http://schemas.microsoft.com/office/drawing/2016/ink" xmlns:am3d="http://schemas.microsoft.com/office/drawing/2017/model3d" xmlns:o="urn:schemas-microsoft-com:office:office" xmlns:oel="http://schemas.microsoft.com/office/2019/extlst" xmlns:r="http://schemas.openxmlformats.org/officeDocument/2006/relationships" xmlns:m="http://schemas.openxmlformats.org/officeDocument/2006/math" xmlns:v="urn:schemas-microsoft-com:vml" xmlns:wp14="http://schemas.microsoft.com/office/word/2010/wordprocessingDrawing" xmlns:wp="http://schemas.openxmlformats.org/drawingml/2006/wordprocessingDrawing" xmlns:w10="urn:schemas-microsoft-com:office:word" xmlns:w="http://schemas.openxmlformats.org/wordprocessingml/2006/main" xmlns:w14="http://schemas.microsoft.com/office/word/2010/wordml" xmlns:w15="http://schemas.microsoft.com/office/word/2012/wordml" xmlns:w16cex="http://schemas.microsoft.com/office/word/2018/wordml/cex" xmlns:w16cid="http://schemas.microsoft.com/office/word/2016/wordml/cid" xmlns:w16="http://schemas.microsoft.com/office/word/2018/wordml" xmlns:w16du="http://schemas.microsoft.com/office/word/2023/wordml/word16du" xmlns:w16sdtdh="http://schemas.microsoft.com/office/word/2020/wordml/sdtdatahash" xmlns:w16sdtfl="http://schemas.microsoft.com/office/word/2024/wordml/sdtformatlock" xmlns:w16se="http://schemas.microsoft.com/office/word/2015/wordml/symex" xmlns:wpg="http://schemas.microsoft.com/office/word/2010/wordprocessingGroup" xmlns:wpi="http://schemas.microsoft.com/office/word/2010/wordprocessingInk" xmlns:wne="http://schemas.microsoft.com/office/word/2006/wordml" xmlns:wps="http://schemas.microsoft.com/office/word/2010/wordprocessingShape" mc:Ignorable="w14 w15 w16se w16cid w16 w16cex w16sdtdh w16sdtfl w16du wp14">
+<w:hdr xmlns:wpc="http://schemas.microsoft.com/office/word/2010/wordprocessingCanvas" xmlns:cx="http://schemas.microsoft.com/office/drawing/2014/chartex" xmlns:cx1="http://schemas.microsoft.com/office/drawing/2015/9/8/chartex" xmlns:cx2="http://schemas.microsoft.com/office/drawing/2015/10/21/chartex" xmlns:cx3="http://schemas.microsoft.com/office/drawing/2016/5/9/chartex" xmlns:cx4="http://schemas.microsoft.com/office/drawing/2016/5/10/chartex" xmlns:cx5="http://schemas.microsoft.com/office/drawing/2016/5/11/chartex" xmlns:cx6="http://schemas.microsoft.com/office/drawing/2016/5/12/chartex" xmlns:cx7="http://schemas.microsoft.com/office/drawing/2016/5/13/chartex" xmlns:cx8="http://schemas.microsoft.com/office/drawing/2016/5/14/chartex" xmlns:mc="http://schemas.openxmlformats.org/markup-compatibility/2006" xmlns:aink="http://schemas.microsoft.com/office/drawing/2016/ink" xmlns:am3d="http://schemas.microsoft.com/office/drawing/2017/model3d" xmlns:o="urn:schemas-microsoft-com:office:office" xmlns:r="http://schemas.openxmlformats.org/officeDocument/2006/relationships" xmlns:m="http://schemas.openxmlformats.org/officeDocument/2006/math" xmlns:v="urn:schemas-microsoft-com:vml" xmlns:wp14="http://schemas.microsoft.com/office/word/2010/wordprocessingDrawing" xmlns:wp="http://schemas.openxmlformats.org/drawingml/2006/wordprocessingDrawing" xmlns:w10="urn:schemas-microsoft-com:office:word" xmlns:w="http://schemas.openxmlformats.org/wordprocessingml/2006/main" xmlns:w14="http://schemas.microsoft.com/office/word/2010/wordml" xmlns:w15="http://schemas.microsoft.com/office/word/2012/wordml" xmlns:w16cex="http://schemas.microsoft.com/office/word/2018/wordml/cex" xmlns:w16cid="http://schemas.microsoft.com/office/word/2016/wordml/cid" xmlns:w16="http://schemas.microsoft.com/office/word/2018/wordml" xmlns:w16sdtdh="http://schemas.microsoft.com/office/word/2020/wordml/sdtdatahash" xmlns:w16se="http://schemas.microsoft.com/office/word/2015/wordml/symex" xmlns:wpg="http://schemas.microsoft.com/office/word/2010/wordprocessingGroup" xmlns:wpi="http://schemas.microsoft.com/office/word/2010/wordprocessingInk" xmlns:wne="http://schemas.microsoft.com/office/word/2006/wordml" xmlns:wps="http://schemas.microsoft.com/office/word/2010/wordprocessingShape" mc:Ignorable="w14 w15 w16se w16cid w16 w16cex w16sdtdh wp14">
   <w:p>
     <w:pPr>
       <w:pBdr>
@@ -5789,7 +4817,7 @@
 </file>
 
 <file path=word/header3.xml><?xml version="1.0" encoding="utf-8"?>
-<w:hdr xmlns:wpc="http://schemas.microsoft.com/office/word/2010/wordprocessingCanvas" xmlns:cx="http://schemas.microsoft.com/office/drawing/2014/chartex" xmlns:cx1="http://schemas.microsoft.com/office/drawing/2015/9/8/chartex" xmlns:cx2="http://schemas.microsoft.com/office/drawing/2015/10/21/chartex" xmlns:cx3="http://schemas.microsoft.com/office/drawing/2016/5/9/chartex" xmlns:cx4="http://schemas.microsoft.com/office/drawing/2016/5/10/chartex" xmlns:cx5="http://schemas.microsoft.com/office/drawing/2016/5/11/chartex" xmlns:cx6="http://schemas.microsoft.com/office/drawing/2016/5/12/chartex" xmlns:cx7="http://schemas.microsoft.com/office/drawing/2016/5/13/chartex" xmlns:cx8="http://schemas.microsoft.com/office/drawing/2016/5/14/chartex" xmlns:mc="http://schemas.openxmlformats.org/markup-compatibility/2006" xmlns:aink="http://schemas.microsoft.com/office/drawing/2016/ink" xmlns:am3d="http://schemas.microsoft.com/office/drawing/2017/model3d" xmlns:o="urn:schemas-microsoft-com:office:office" xmlns:oel="http://schemas.microsoft.com/office/2019/extlst" xmlns:r="http://schemas.openxmlformats.org/officeDocument/2006/relationships" xmlns:m="http://schemas.openxmlformats.org/officeDocument/2006/math" xmlns:v="urn:schemas-microsoft-com:vml" xmlns:wp14="http://schemas.microsoft.com/office/word/2010/wordprocessingDrawing" xmlns:wp="http://schemas.openxmlformats.org/drawingml/2006/wordprocessingDrawing" xmlns:w10="urn:schemas-microsoft-com:office:word" xmlns:w="http://schemas.openxmlformats.org/wordprocessingml/2006/main" xmlns:w14="http://schemas.microsoft.com/office/word/2010/wordml" xmlns:w15="http://schemas.microsoft.com/office/word/2012/wordml" xmlns:w16cex="http://schemas.microsoft.com/office/word/2018/wordml/cex" xmlns:w16cid="http://schemas.microsoft.com/office/word/2016/wordml/cid" xmlns:w16="http://schemas.microsoft.com/office/word/2018/wordml" xmlns:w16du="http://schemas.microsoft.com/office/word/2023/wordml/word16du" xmlns:w16sdtdh="http://schemas.microsoft.com/office/word/2020/wordml/sdtdatahash" xmlns:w16sdtfl="http://schemas.microsoft.com/office/word/2024/wordml/sdtformatlock" xmlns:w16se="http://schemas.microsoft.com/office/word/2015/wordml/symex" xmlns:wpg="http://schemas.microsoft.com/office/word/2010/wordprocessingGroup" xmlns:wpi="http://schemas.microsoft.com/office/word/2010/wordprocessingInk" xmlns:wne="http://schemas.microsoft.com/office/word/2006/wordml" xmlns:wps="http://schemas.microsoft.com/office/word/2010/wordprocessingShape" mc:Ignorable="w14 w15 w16se w16cid w16 w16cex w16sdtdh w16sdtfl w16du wp14">
+<w:hdr xmlns:wpc="http://schemas.microsoft.com/office/word/2010/wordprocessingCanvas" xmlns:cx="http://schemas.microsoft.com/office/drawing/2014/chartex" xmlns:cx1="http://schemas.microsoft.com/office/drawing/2015/9/8/chartex" xmlns:cx2="http://schemas.microsoft.com/office/drawing/2015/10/21/chartex" xmlns:cx3="http://schemas.microsoft.com/office/drawing/2016/5/9/chartex" xmlns:cx4="http://schemas.microsoft.com/office/drawing/2016/5/10/chartex" xmlns:cx5="http://schemas.microsoft.com/office/drawing/2016/5/11/chartex" xmlns:cx6="http://schemas.microsoft.com/office/drawing/2016/5/12/chartex" xmlns:cx7="http://schemas.microsoft.com/office/drawing/2016/5/13/chartex" xmlns:cx8="http://schemas.microsoft.com/office/drawing/2016/5/14/chartex" xmlns:mc="http://schemas.openxmlformats.org/markup-compatibility/2006" xmlns:aink="http://schemas.microsoft.com/office/drawing/2016/ink" xmlns:am3d="http://schemas.microsoft.com/office/drawing/2017/model3d" xmlns:o="urn:schemas-microsoft-com:office:office" xmlns:r="http://schemas.openxmlformats.org/officeDocument/2006/relationships" xmlns:m="http://schemas.openxmlformats.org/officeDocument/2006/math" xmlns:v="urn:schemas-microsoft-com:vml" xmlns:wp14="http://schemas.microsoft.com/office/word/2010/wordprocessingDrawing" xmlns:wp="http://schemas.openxmlformats.org/drawingml/2006/wordprocessingDrawing" xmlns:w10="urn:schemas-microsoft-com:office:word" xmlns:w="http://schemas.openxmlformats.org/wordprocessingml/2006/main" xmlns:w14="http://schemas.microsoft.com/office/word/2010/wordml" xmlns:w15="http://schemas.microsoft.com/office/word/2012/wordml" xmlns:w16cex="http://schemas.microsoft.com/office/word/2018/wordml/cex" xmlns:w16cid="http://schemas.microsoft.com/office/word/2016/wordml/cid" xmlns:w16="http://schemas.microsoft.com/office/word/2018/wordml" xmlns:w16sdtdh="http://schemas.microsoft.com/office/word/2020/wordml/sdtdatahash" xmlns:w16se="http://schemas.microsoft.com/office/word/2015/wordml/symex" xmlns:wpg="http://schemas.microsoft.com/office/word/2010/wordprocessingGroup" xmlns:wpi="http://schemas.microsoft.com/office/word/2010/wordprocessingInk" xmlns:wne="http://schemas.microsoft.com/office/word/2006/wordml" xmlns:wps="http://schemas.microsoft.com/office/word/2010/wordprocessingShape" mc:Ignorable="w14 w15 w16se w16cid w16 w16cex w16sdtdh wp14">
   <w:p>
     <w:pPr>
       <w:pStyle w:val="Header"/>
@@ -5799,7 +4827,7 @@
 </file>
 
 <file path=word/styles.xml><?xml version="1.0" encoding="utf-8"?>
-<w:styles xmlns:mc="http://schemas.openxmlformats.org/markup-compatibility/2006" xmlns:r="http://schemas.openxmlformats.org/officeDocument/2006/relationships" xmlns:w="http://schemas.openxmlformats.org/wordprocessingml/2006/main" xmlns:w14="http://schemas.microsoft.com/office/word/2010/wordml" xmlns:w15="http://schemas.microsoft.com/office/word/2012/wordml" xmlns:w16cex="http://schemas.microsoft.com/office/word/2018/wordml/cex" xmlns:w16cid="http://schemas.microsoft.com/office/word/2016/wordml/cid" xmlns:w16="http://schemas.microsoft.com/office/word/2018/wordml" xmlns:w16du="http://schemas.microsoft.com/office/word/2023/wordml/word16du" xmlns:w16sdtdh="http://schemas.microsoft.com/office/word/2020/wordml/sdtdatahash" xmlns:w16sdtfl="http://schemas.microsoft.com/office/word/2024/wordml/sdtformatlock" xmlns:w16se="http://schemas.microsoft.com/office/word/2015/wordml/symex" mc:Ignorable="w14 w15 w16se w16cid w16 w16cex w16sdtdh w16sdtfl w16du">
+<w:styles xmlns:mc="http://schemas.openxmlformats.org/markup-compatibility/2006" xmlns:r="http://schemas.openxmlformats.org/officeDocument/2006/relationships" xmlns:w="http://schemas.openxmlformats.org/wordprocessingml/2006/main" xmlns:w14="http://schemas.microsoft.com/office/word/2010/wordml" xmlns:w15="http://schemas.microsoft.com/office/word/2012/wordml" xmlns:w16cex="http://schemas.microsoft.com/office/word/2018/wordml/cex" xmlns:w16cid="http://schemas.microsoft.com/office/word/2016/wordml/cid" xmlns:w16="http://schemas.microsoft.com/office/word/2018/wordml" xmlns:w16sdtdh="http://schemas.microsoft.com/office/word/2020/wordml/sdtdatahash" xmlns:w16se="http://schemas.microsoft.com/office/word/2015/wordml/symex" mc:Ignorable="w14 w15 w16se w16cid w16 w16cex w16sdtdh">
   <w:docDefaults>
     <w:rPrDefault>
       <w:rPr>
@@ -6926,6 +5954,10 @@
 </go:gDocsCustomXmlDataStorage>
 </file>
 
+<file path=customXml/item2.xml><?xml version="1.0" encoding="utf-8"?>
+<b:Sources xmlns:b="http://schemas.openxmlformats.org/officeDocument/2006/bibliography" xmlns="http://schemas.openxmlformats.org/officeDocument/2006/bibliography" SelectedStyle="\APASixthEditionOfficeOnline.xsl" StyleName="APA" Version="6"/>
+</file>
+
 <file path=customXml/itemProps1.xml><?xml version="1.0" encoding="utf-8"?>
 <ds:datastoreItem xmlns:ds="http://schemas.openxmlformats.org/officeDocument/2006/customXml" ds:itemID="{11111111-1234-1234-1234-123412341234}">
   <ds:schemaRefs>
@@ -6933,4 +5965,12 @@
     <ds:schemaRef ds:uri="http://schemas.openxmlformats.org/officeDocument/2006/relationships"/>
   </ds:schemaRefs>
 </ds:datastoreItem>
+</file>
+
+<file path=customXml/itemProps2.xml><?xml version="1.0" encoding="utf-8"?>
+<ds:datastoreItem xmlns:ds="http://schemas.openxmlformats.org/officeDocument/2006/customXml" ds:itemID="{C804B258-EE64-4509-8780-5675D9B35429}">
+  <ds:schemaRefs>
+    <ds:schemaRef ds:uri="http://schemas.openxmlformats.org/officeDocument/2006/bibliography"/>
+  </ds:schemaRefs>
+</ds:datastoreItem>
 </file>
</xml_diff>